<commit_message>
Informe de Factibilidad V1
</commit_message>
<xml_diff>
--- a/FD01-EPIS-Informe de Factibilidad.docx
+++ b/FD01-EPIS-Informe de Factibilidad.docx
@@ -22,7 +22,7 @@
           <wp:inline distB="0" distT="0" distL="0" distR="0">
             <wp:extent cx="1296825" cy="1750187"/>
             <wp:effectExtent b="0" l="0" r="0" t="0"/>
-            <wp:docPr descr="C:\Users\EPIS\Documents\upt.png" id="33" name="image1.png"/>
+            <wp:docPr descr="C:\Users\EPIS\Documents\upt.png" id="35" name="image1.png"/>
             <a:graphic>
               <a:graphicData uri="http://schemas.openxmlformats.org/drawingml/2006/picture">
                 <pic:pic>
@@ -291,7 +291,7 @@
           <w:szCs w:val="32"/>
           <w:rtl w:val="0"/>
         </w:rPr>
-        <w:t xml:space="preserve">Curso: Soluciones Móviles I</w:t>
+        <w:t xml:space="preserve">Curso: Calidad y Pruebas de Software</w:t>
       </w:r>
       <w:r>
         <w:rPr>
@@ -353,7 +353,7 @@
           <w:szCs w:val="32"/>
           <w:rtl w:val="0"/>
         </w:rPr>
-        <w:t xml:space="preserve">Docente: Mag. Elard Rodriguez Marca</w:t>
+        <w:t xml:space="preserve">Docente: Mag. Patrick Cuadros Quiroga</w:t>
       </w:r>
       <w:r>
         <w:rPr>
@@ -400,30 +400,19 @@
         <w:spacing w:after="0" w:lineRule="auto"/>
         <w:rPr>
           <w:rFonts w:ascii="Times New Roman" w:cs="Times New Roman" w:eastAsia="Times New Roman" w:hAnsi="Times New Roman"/>
+          <w:sz w:val="28"/>
+          <w:szCs w:val="28"/>
+        </w:rPr>
+      </w:pPr>
+      <w:r>
+        <w:rPr>
+          <w:rFonts w:ascii="Times New Roman" w:cs="Times New Roman" w:eastAsia="Times New Roman" w:hAnsi="Times New Roman"/>
           <w:sz w:val="32"/>
           <w:szCs w:val="32"/>
-        </w:rPr>
-      </w:pPr>
-      <w:r>
-        <w:rPr>
-          <w:rFonts w:ascii="Times New Roman" w:cs="Times New Roman" w:eastAsia="Times New Roman" w:hAnsi="Times New Roman"/>
-          <w:sz w:val="32"/>
-          <w:szCs w:val="32"/>
           <w:rtl w:val="0"/>
         </w:rPr>
         <w:t xml:space="preserve">Integrantes:</w:t>
       </w:r>
-    </w:p>
-    <w:p>
-      <w:pPr>
-        <w:spacing w:after="0" w:lineRule="auto"/>
-        <w:rPr>
-          <w:rFonts w:ascii="Times New Roman" w:cs="Times New Roman" w:eastAsia="Times New Roman" w:hAnsi="Times New Roman"/>
-          <w:color w:val="5b9bd5"/>
-          <w:sz w:val="16"/>
-          <w:szCs w:val="16"/>
-        </w:rPr>
-      </w:pPr>
       <w:r>
         <w:rPr>
           <w:rtl w:val="0"/>
@@ -434,35 +423,7 @@
       <w:pPr>
         <w:numPr>
           <w:ilvl w:val="0"/>
-          <w:numId w:val="7"/>
-        </w:numPr>
-        <w:spacing w:after="0" w:lineRule="auto"/>
-        <w:ind w:left="1440" w:hanging="360"/>
-        <w:rPr>
-          <w:rFonts w:ascii="Times New Roman" w:cs="Times New Roman" w:eastAsia="Times New Roman" w:hAnsi="Times New Roman"/>
-          <w:sz w:val="28"/>
-          <w:szCs w:val="28"/>
-        </w:rPr>
-      </w:pPr>
-      <w:r>
-        <w:rPr>
-          <w:rFonts w:ascii="Times New Roman" w:cs="Times New Roman" w:eastAsia="Times New Roman" w:hAnsi="Times New Roman"/>
-          <w:sz w:val="28"/>
-          <w:szCs w:val="28"/>
-          <w:rtl w:val="0"/>
-        </w:rPr>
-        <w:t xml:space="preserve">Brian Danilo Chite Quispe</w:t>
-        <w:tab/>
-        <w:tab/>
-        <w:tab/>
-        <w:t xml:space="preserve">(2021070015)</w:t>
-      </w:r>
-    </w:p>
-    <w:p>
-      <w:pPr>
-        <w:numPr>
-          <w:ilvl w:val="0"/>
-          <w:numId w:val="7"/>
+          <w:numId w:val="13"/>
         </w:numPr>
         <w:spacing w:after="0" w:lineRule="auto"/>
         <w:ind w:left="1440" w:hanging="360"/>
@@ -489,36 +450,7 @@
       <w:pPr>
         <w:numPr>
           <w:ilvl w:val="0"/>
-          <w:numId w:val="7"/>
-        </w:numPr>
-        <w:spacing w:after="0" w:lineRule="auto"/>
-        <w:ind w:left="1440" w:hanging="360"/>
-        <w:jc w:val="left"/>
-        <w:rPr>
-          <w:rFonts w:ascii="Times New Roman" w:cs="Times New Roman" w:eastAsia="Times New Roman" w:hAnsi="Times New Roman"/>
-          <w:sz w:val="28"/>
-          <w:szCs w:val="28"/>
-        </w:rPr>
-      </w:pPr>
-      <w:r>
-        <w:rPr>
-          <w:rFonts w:ascii="Times New Roman" w:cs="Times New Roman" w:eastAsia="Times New Roman" w:hAnsi="Times New Roman"/>
-          <w:sz w:val="28"/>
-          <w:szCs w:val="28"/>
-          <w:rtl w:val="0"/>
-        </w:rPr>
-        <w:t xml:space="preserve">Alvaro Javier Contreras Lipa</w:t>
-        <w:tab/>
-        <w:tab/>
-        <w:tab/>
-        <w:t xml:space="preserve">(2021070020)</w:t>
-      </w:r>
-    </w:p>
-    <w:p>
-      <w:pPr>
-        <w:numPr>
-          <w:ilvl w:val="0"/>
-          <w:numId w:val="7"/>
+          <w:numId w:val="13"/>
         </w:numPr>
         <w:spacing w:after="0" w:lineRule="auto"/>
         <w:ind w:left="1440" w:hanging="360"/>
@@ -539,6 +471,34 @@
         <w:tab/>
         <w:tab/>
         <w:t xml:space="preserve">(2021071090)</w:t>
+      </w:r>
+    </w:p>
+    <w:p>
+      <w:pPr>
+        <w:numPr>
+          <w:ilvl w:val="0"/>
+          <w:numId w:val="13"/>
+        </w:numPr>
+        <w:spacing w:after="0" w:lineRule="auto"/>
+        <w:ind w:left="1440" w:hanging="360"/>
+        <w:rPr>
+          <w:rFonts w:ascii="Times New Roman" w:cs="Times New Roman" w:eastAsia="Times New Roman" w:hAnsi="Times New Roman"/>
+          <w:sz w:val="28"/>
+          <w:szCs w:val="28"/>
+          <w:u w:val="none"/>
+        </w:rPr>
+      </w:pPr>
+      <w:r>
+        <w:rPr>
+          <w:rFonts w:ascii="Times New Roman" w:cs="Times New Roman" w:eastAsia="Times New Roman" w:hAnsi="Times New Roman"/>
+          <w:sz w:val="28"/>
+          <w:szCs w:val="28"/>
+          <w:rtl w:val="0"/>
+        </w:rPr>
+        <w:t xml:space="preserve">Gilmer Donaldo Mamani Condori</w:t>
+        <w:tab/>
+        <w:tab/>
+        <w:t xml:space="preserve">(2012042779)</w:t>
       </w:r>
     </w:p>
     <w:p>
@@ -910,6 +870,36 @@
         </w:rPr>
         <w:t xml:space="preserve">1.0</w:t>
       </w:r>
+      <w:r>
+        <w:rPr>
+          <w:rtl w:val="0"/>
+        </w:rPr>
+      </w:r>
+    </w:p>
+    <w:p>
+      <w:pPr>
+        <w:rPr>
+          <w:b w:val="1"/>
+          <w:sz w:val="24"/>
+          <w:szCs w:val="24"/>
+          <w:u w:val="single"/>
+        </w:rPr>
+      </w:pPr>
+      <w:r>
+        <w:rPr>
+          <w:rtl w:val="0"/>
+        </w:rPr>
+      </w:r>
+    </w:p>
+    <w:p>
+      <w:pPr>
+        <w:rPr>
+          <w:b w:val="1"/>
+          <w:sz w:val="24"/>
+          <w:szCs w:val="24"/>
+          <w:u w:val="single"/>
+        </w:rPr>
+      </w:pPr>
       <w:r>
         <w:rPr>
           <w:rtl w:val="0"/>
@@ -1485,7 +1475,7 @@
                 <w:szCs w:val="14"/>
                 <w:rtl w:val="0"/>
               </w:rPr>
-              <w:t xml:space="preserve">29/04/2025</w:t>
+              <w:t xml:space="preserve">19/09/2025</w:t>
             </w:r>
           </w:p>
         </w:tc>
@@ -1578,6 +1568,7 @@
     </w:p>
     <w:sdt>
       <w:sdtPr>
+        <w:id w:val="1471797671"/>
         <w:docPartObj>
           <w:docPartGallery w:val="Table of Contents"/>
           <w:docPartUnique w:val="1"/>
@@ -2304,7 +2295,7 @@
         <w:keepLines w:val="1"/>
         <w:numPr>
           <w:ilvl w:val="0"/>
-          <w:numId w:val="9"/>
+          <w:numId w:val="15"/>
         </w:numPr>
         <w:pBdr>
           <w:top w:space="0" w:sz="0" w:val="nil"/>
@@ -2346,7 +2337,7 @@
       <w:pPr>
         <w:numPr>
           <w:ilvl w:val="1"/>
-          <w:numId w:val="9"/>
+          <w:numId w:val="15"/>
         </w:numPr>
         <w:pBdr>
           <w:top w:space="0" w:sz="0" w:val="nil"/>
@@ -2417,7 +2408,7 @@
       <w:pPr>
         <w:numPr>
           <w:ilvl w:val="1"/>
-          <w:numId w:val="9"/>
+          <w:numId w:val="15"/>
         </w:numPr>
         <w:pBdr>
           <w:top w:space="0" w:sz="0" w:val="nil"/>
@@ -2472,14 +2463,14 @@
           <w:szCs w:val="24"/>
           <w:rtl w:val="0"/>
         </w:rPr>
-        <w:t xml:space="preserve">El tiempo estimado del proyecto será de 1 mes, iniciando el 1 de mayo de 2025, culminando el 27 de mayo de 2025.</w:t>
+        <w:t xml:space="preserve">El tiempo estimado del proyecto será de 3 meses, iniciando el 6 de septiembre de 2025, culminando el 6 de diciembre de 2025.</w:t>
       </w:r>
     </w:p>
     <w:p>
       <w:pPr>
         <w:numPr>
           <w:ilvl w:val="1"/>
-          <w:numId w:val="9"/>
+          <w:numId w:val="15"/>
         </w:numPr>
         <w:pBdr>
           <w:top w:space="0" w:sz="0" w:val="nil"/>
@@ -2553,7 +2544,7 @@
       <w:pPr>
         <w:numPr>
           <w:ilvl w:val="1"/>
-          <w:numId w:val="9"/>
+          <w:numId w:val="15"/>
         </w:numPr>
         <w:pBdr>
           <w:top w:space="0" w:sz="0" w:val="nil"/>
@@ -2668,9 +2659,9 @@
       <w:pPr>
         <w:numPr>
           <w:ilvl w:val="0"/>
-          <w:numId w:val="12"/>
+          <w:numId w:val="4"/>
         </w:numPr>
-        <w:spacing w:after="0" w:afterAutospacing="0" w:line="276" w:lineRule="auto"/>
+        <w:spacing w:after="0" w:line="276" w:lineRule="auto"/>
         <w:ind w:left="1440" w:hanging="360"/>
         <w:jc w:val="both"/>
         <w:rPr>
@@ -2690,14 +2681,19 @@
         <w:t xml:space="preserve">Analizar las herramientas y tecnologías necesarias para el desarrollo de la aplicación móvil.</w:t>
         <w:br w:type="textWrapping"/>
       </w:r>
+      <w:r>
+        <w:rPr>
+          <w:rtl w:val="0"/>
+        </w:rPr>
+      </w:r>
     </w:p>
     <w:p>
       <w:pPr>
         <w:numPr>
           <w:ilvl w:val="0"/>
-          <w:numId w:val="12"/>
+          <w:numId w:val="4"/>
         </w:numPr>
-        <w:spacing w:after="0" w:afterAutospacing="0" w:line="276" w:lineRule="auto"/>
+        <w:spacing w:after="0" w:line="276" w:lineRule="auto"/>
         <w:ind w:left="1440" w:hanging="360"/>
         <w:jc w:val="both"/>
         <w:rPr>
@@ -2717,14 +2713,19 @@
         <w:t xml:space="preserve">Identificar los recursos humanos y operativos requeridos para su implementación.</w:t>
         <w:br w:type="textWrapping"/>
       </w:r>
+      <w:r>
+        <w:rPr>
+          <w:rtl w:val="0"/>
+        </w:rPr>
+      </w:r>
     </w:p>
     <w:p>
       <w:pPr>
         <w:numPr>
           <w:ilvl w:val="0"/>
-          <w:numId w:val="12"/>
+          <w:numId w:val="4"/>
         </w:numPr>
-        <w:spacing w:after="0" w:afterAutospacing="0" w:line="276" w:lineRule="auto"/>
+        <w:spacing w:after="0" w:line="276" w:lineRule="auto"/>
         <w:ind w:left="1440" w:hanging="360"/>
         <w:jc w:val="both"/>
         <w:rPr>
@@ -2744,12 +2745,17 @@
         <w:t xml:space="preserve">Evaluar la experiencia de usuario y la funcionalidad del sistema en diferentes perfiles (usuario y veterinario).</w:t>
         <w:br w:type="textWrapping"/>
       </w:r>
+      <w:r>
+        <w:rPr>
+          <w:rtl w:val="0"/>
+        </w:rPr>
+      </w:r>
     </w:p>
     <w:p>
       <w:pPr>
         <w:numPr>
           <w:ilvl w:val="0"/>
-          <w:numId w:val="12"/>
+          <w:numId w:val="4"/>
         </w:numPr>
         <w:spacing w:after="200" w:line="276" w:lineRule="auto"/>
         <w:ind w:left="1440" w:hanging="360"/>
@@ -2769,6 +2775,11 @@
           <w:rtl w:val="0"/>
         </w:rPr>
         <w:t xml:space="preserve">Determinar la sostenibilidad económica y legal del proyecto en su entorno de uso.</w:t>
+      </w:r>
+      <w:r>
+        <w:rPr>
+          <w:rtl w:val="0"/>
+        </w:rPr>
       </w:r>
     </w:p>
     <w:p>
@@ -2795,7 +2806,7 @@
         <w:keepLines w:val="1"/>
         <w:numPr>
           <w:ilvl w:val="0"/>
-          <w:numId w:val="9"/>
+          <w:numId w:val="15"/>
         </w:numPr>
         <w:pBdr>
           <w:top w:space="0" w:sz="0" w:val="nil"/>
@@ -2857,9 +2868,9 @@
         <w:keepLines w:val="1"/>
         <w:numPr>
           <w:ilvl w:val="0"/>
-          <w:numId w:val="5"/>
+          <w:numId w:val="11"/>
         </w:numPr>
-        <w:spacing w:after="0" w:afterAutospacing="0" w:before="240" w:line="360" w:lineRule="auto"/>
+        <w:spacing w:after="0" w:before="240" w:line="360" w:lineRule="auto"/>
         <w:ind w:left="720" w:hanging="360"/>
         <w:rPr>
           <w:rFonts w:ascii="Times New Roman" w:cs="Times New Roman" w:eastAsia="Times New Roman" w:hAnsi="Times New Roman"/>
@@ -2878,6 +2889,11 @@
           <w:rtl w:val="0"/>
         </w:rPr>
         <w:t xml:space="preserve">En primer lugar, la conectividad y el acceso a Internet pueden representar una limitación importante, ya que la aplicación depende del uso de servicios como mapas, carga de imágenes y chats en tiempo real. En zonas con poca cobertura, esto puede afectar el funcionamiento adecuado del sistema.</w:t>
+      </w:r>
+      <w:r>
+        <w:rPr>
+          <w:rtl w:val="0"/>
+        </w:rPr>
       </w:r>
     </w:p>
     <w:p>
@@ -2886,9 +2902,9 @@
         <w:keepLines w:val="1"/>
         <w:numPr>
           <w:ilvl w:val="0"/>
-          <w:numId w:val="5"/>
+          <w:numId w:val="11"/>
         </w:numPr>
-        <w:spacing w:after="240" w:before="0" w:beforeAutospacing="0" w:line="360" w:lineRule="auto"/>
+        <w:spacing w:after="240" w:before="0" w:line="360" w:lineRule="auto"/>
         <w:ind w:left="720" w:hanging="360"/>
         <w:rPr>
           <w:rFonts w:ascii="Times New Roman" w:cs="Times New Roman" w:eastAsia="Times New Roman" w:hAnsi="Times New Roman"/>
@@ -2897,8 +2913,6 @@
           <w:u w:val="none"/>
         </w:rPr>
       </w:pPr>
-      <w:bookmarkStart w:colFirst="0" w:colLast="0" w:name="_heading=h.17mzwcumrtlc" w:id="2"/>
-      <w:bookmarkEnd w:id="2"/>
       <w:r>
         <w:rPr>
           <w:rFonts w:ascii="Times New Roman" w:cs="Times New Roman" w:eastAsia="Times New Roman" w:hAnsi="Times New Roman"/>
@@ -2907,6 +2921,11 @@
           <w:rtl w:val="0"/>
         </w:rPr>
         <w:t xml:space="preserve">En segundo lugar, la veracidad de la información proporcionada por los usuarios. Al ser una aplicación abierta al público, existe el riesgo de que se publiquen reportes falsos, datos inexactos o contenidos no apropiados, lo cual podría comprometer la efectividad y confiabilidad de la plataforma.</w:t>
+      </w:r>
+      <w:r>
+        <w:rPr>
+          <w:rtl w:val="0"/>
+        </w:rPr>
       </w:r>
     </w:p>
     <w:p>
@@ -2915,7 +2934,7 @@
         <w:keepLines w:val="1"/>
         <w:numPr>
           <w:ilvl w:val="0"/>
-          <w:numId w:val="9"/>
+          <w:numId w:val="15"/>
         </w:numPr>
         <w:pBdr>
           <w:top w:space="0" w:sz="0" w:val="nil"/>
@@ -2957,7 +2976,7 @@
       <w:pPr>
         <w:numPr>
           <w:ilvl w:val="1"/>
-          <w:numId w:val="9"/>
+          <w:numId w:val="15"/>
         </w:numPr>
         <w:pBdr>
           <w:top w:space="0" w:sz="0" w:val="nil"/>
@@ -3021,7 +3040,7 @@
       <w:pPr>
         <w:numPr>
           <w:ilvl w:val="1"/>
-          <w:numId w:val="9"/>
+          <w:numId w:val="15"/>
         </w:numPr>
         <w:pBdr>
           <w:top w:space="0" w:sz="0" w:val="nil"/>
@@ -3078,9 +3097,9 @@
       <w:pPr>
         <w:numPr>
           <w:ilvl w:val="0"/>
-          <w:numId w:val="10"/>
+          <w:numId w:val="2"/>
         </w:numPr>
-        <w:spacing w:after="0" w:afterAutospacing="0"/>
+        <w:spacing w:after="0" w:lineRule="auto"/>
         <w:ind w:left="1133" w:hanging="425"/>
         <w:jc w:val="both"/>
         <w:rPr>
@@ -3108,9 +3127,9 @@
       <w:pPr>
         <w:numPr>
           <w:ilvl w:val="0"/>
-          <w:numId w:val="11"/>
+          <w:numId w:val="3"/>
         </w:numPr>
-        <w:spacing w:after="0" w:afterAutospacing="0"/>
+        <w:spacing w:after="0" w:lineRule="auto"/>
         <w:ind w:left="1440" w:hanging="360"/>
         <w:jc w:val="both"/>
         <w:rPr>
@@ -3131,9 +3150,9 @@
       <w:pPr>
         <w:numPr>
           <w:ilvl w:val="0"/>
-          <w:numId w:val="11"/>
+          <w:numId w:val="3"/>
         </w:numPr>
-        <w:spacing w:after="0" w:afterAutospacing="0"/>
+        <w:spacing w:after="0" w:lineRule="auto"/>
         <w:ind w:left="1440" w:hanging="360"/>
         <w:jc w:val="both"/>
         <w:rPr>
@@ -3154,9 +3173,9 @@
       <w:pPr>
         <w:numPr>
           <w:ilvl w:val="0"/>
-          <w:numId w:val="11"/>
+          <w:numId w:val="3"/>
         </w:numPr>
-        <w:spacing w:after="0" w:afterAutospacing="0"/>
+        <w:spacing w:after="0" w:lineRule="auto"/>
         <w:ind w:left="1440" w:hanging="360"/>
         <w:jc w:val="both"/>
         <w:rPr>
@@ -3170,23 +3189,7 @@
           <w:szCs w:val="24"/>
           <w:rtl w:val="0"/>
         </w:rPr>
-        <w:t xml:space="preserve">Almacenamiento: SSD de al menos </w:t>
-      </w:r>
-      <w:r>
-        <w:rPr>
-          <w:sz w:val="24"/>
-          <w:szCs w:val="24"/>
-          <w:rtl w:val="0"/>
-        </w:rPr>
-        <w:t xml:space="preserve">512GB</w:t>
-      </w:r>
-      <w:r>
-        <w:rPr>
-          <w:sz w:val="24"/>
-          <w:szCs w:val="24"/>
-          <w:rtl w:val="0"/>
-        </w:rPr>
-        <w:t xml:space="preserve"> para rapidez en procesamiento.</w:t>
+        <w:t xml:space="preserve">Almacenamiento: SSD de al menos 512GB para rapidez en procesamiento.</w:t>
       </w:r>
     </w:p>
     <w:p>
@@ -3195,7 +3198,7 @@
           <w:ilvl w:val="0"/>
           <w:numId w:val="1"/>
         </w:numPr>
-        <w:spacing w:after="0" w:afterAutospacing="0"/>
+        <w:spacing w:after="0" w:lineRule="auto"/>
         <w:ind w:left="1440" w:hanging="360"/>
         <w:jc w:val="both"/>
         <w:rPr>
@@ -3211,6 +3214,11 @@
           <w:rtl w:val="0"/>
         </w:rPr>
         <w:t xml:space="preserve">Plataforma de mapas (Google Maps API)</w:t>
+      </w:r>
+      <w:r>
+        <w:rPr>
+          <w:rtl w:val="0"/>
+        </w:rPr>
       </w:r>
     </w:p>
     <w:p>
@@ -3219,7 +3227,7 @@
           <w:ilvl w:val="0"/>
           <w:numId w:val="1"/>
         </w:numPr>
-        <w:spacing w:after="0" w:afterAutospacing="0"/>
+        <w:spacing w:after="0" w:lineRule="auto"/>
         <w:ind w:left="1440" w:hanging="360"/>
         <w:jc w:val="both"/>
         <w:rPr>
@@ -3235,6 +3243,11 @@
           <w:rtl w:val="0"/>
         </w:rPr>
         <w:t xml:space="preserve">Servicio de base de datos en tiempo real (Firebase Realtime Database o Firestore)</w:t>
+      </w:r>
+      <w:r>
+        <w:rPr>
+          <w:rtl w:val="0"/>
+        </w:rPr>
       </w:r>
     </w:p>
     <w:p>
@@ -3243,7 +3256,7 @@
           <w:ilvl w:val="0"/>
           <w:numId w:val="1"/>
         </w:numPr>
-        <w:spacing w:after="0" w:afterAutospacing="0"/>
+        <w:spacing w:after="0" w:lineRule="auto"/>
         <w:ind w:left="1440" w:hanging="360"/>
         <w:jc w:val="both"/>
         <w:rPr>
@@ -3259,6 +3272,11 @@
           <w:rtl w:val="0"/>
         </w:rPr>
         <w:t xml:space="preserve">Servicio de autenticación (Firebase Authentication o similar)</w:t>
+      </w:r>
+      <w:r>
+        <w:rPr>
+          <w:rtl w:val="0"/>
+        </w:rPr>
       </w:r>
     </w:p>
     <w:p>
@@ -3337,9 +3355,9 @@
       <w:pPr>
         <w:numPr>
           <w:ilvl w:val="0"/>
-          <w:numId w:val="4"/>
+          <w:numId w:val="10"/>
         </w:numPr>
-        <w:spacing w:after="0" w:afterAutospacing="0" w:before="240" w:line="360" w:lineRule="auto"/>
+        <w:spacing w:after="0" w:before="240" w:line="360" w:lineRule="auto"/>
         <w:ind w:left="720" w:hanging="360"/>
         <w:jc w:val="both"/>
         <w:rPr>
@@ -3367,15 +3385,20 @@
           <w:rtl w:val="0"/>
         </w:rPr>
         <w:t xml:space="preserve"> Editor de código multiplataforma para desarrollo con Flutter.</w:t>
+      </w:r>
+      <w:r>
+        <w:rPr>
+          <w:rtl w:val="0"/>
+        </w:rPr>
       </w:r>
     </w:p>
     <w:p>
       <w:pPr>
         <w:numPr>
           <w:ilvl w:val="0"/>
-          <w:numId w:val="2"/>
+          <w:numId w:val="8"/>
         </w:numPr>
-        <w:spacing w:after="0" w:afterAutospacing="0" w:before="0" w:beforeAutospacing="0" w:line="360" w:lineRule="auto"/>
+        <w:spacing w:after="0" w:before="0" w:line="360" w:lineRule="auto"/>
         <w:ind w:left="720" w:hanging="360"/>
         <w:jc w:val="both"/>
         <w:rPr>
@@ -3403,15 +3426,20 @@
           <w:rtl w:val="0"/>
         </w:rPr>
         <w:t xml:space="preserve"> Framework para la creación de aplicaciones móviles multiplataforma.</w:t>
+      </w:r>
+      <w:r>
+        <w:rPr>
+          <w:rtl w:val="0"/>
+        </w:rPr>
       </w:r>
     </w:p>
     <w:p>
       <w:pPr>
         <w:numPr>
           <w:ilvl w:val="0"/>
-          <w:numId w:val="2"/>
+          <w:numId w:val="8"/>
         </w:numPr>
-        <w:spacing w:after="0" w:afterAutospacing="0" w:before="0" w:beforeAutospacing="0" w:line="360" w:lineRule="auto"/>
+        <w:spacing w:after="0" w:before="0" w:line="360" w:lineRule="auto"/>
         <w:ind w:left="720" w:hanging="360"/>
         <w:jc w:val="both"/>
         <w:rPr>
@@ -3439,15 +3467,20 @@
           <w:rtl w:val="0"/>
         </w:rPr>
         <w:t xml:space="preserve"> Lenguaje de programación requerido por Flutter.</w:t>
+      </w:r>
+      <w:r>
+        <w:rPr>
+          <w:rtl w:val="0"/>
+        </w:rPr>
       </w:r>
     </w:p>
     <w:p>
       <w:pPr>
         <w:numPr>
           <w:ilvl w:val="0"/>
-          <w:numId w:val="2"/>
+          <w:numId w:val="8"/>
         </w:numPr>
-        <w:spacing w:after="0" w:afterAutospacing="0" w:before="0" w:beforeAutospacing="0" w:line="360" w:lineRule="auto"/>
+        <w:spacing w:after="0" w:before="0" w:line="360" w:lineRule="auto"/>
         <w:ind w:left="720" w:hanging="360"/>
         <w:jc w:val="both"/>
         <w:rPr>
@@ -3475,15 +3508,20 @@
           <w:rtl w:val="0"/>
         </w:rPr>
         <w:t xml:space="preserve"> Para la autenticación de usuarios, almacenamiento de imágenes, base de datos en tiempo real y mensajería.</w:t>
+      </w:r>
+      <w:r>
+        <w:rPr>
+          <w:rtl w:val="0"/>
+        </w:rPr>
       </w:r>
     </w:p>
     <w:p>
       <w:pPr>
         <w:numPr>
           <w:ilvl w:val="0"/>
-          <w:numId w:val="2"/>
+          <w:numId w:val="8"/>
         </w:numPr>
-        <w:spacing w:after="0" w:afterAutospacing="0" w:before="0" w:beforeAutospacing="0" w:line="360" w:lineRule="auto"/>
+        <w:spacing w:after="0" w:before="0" w:line="360" w:lineRule="auto"/>
         <w:ind w:left="720" w:hanging="360"/>
         <w:jc w:val="both"/>
         <w:rPr>
@@ -3511,15 +3549,20 @@
           <w:rtl w:val="0"/>
         </w:rPr>
         <w:t xml:space="preserve"> Para pruebas y despliegue en dispositivos móviles.</w:t>
+      </w:r>
+      <w:r>
+        <w:rPr>
+          <w:rtl w:val="0"/>
+        </w:rPr>
       </w:r>
     </w:p>
     <w:p>
       <w:pPr>
         <w:numPr>
           <w:ilvl w:val="0"/>
-          <w:numId w:val="2"/>
+          <w:numId w:val="8"/>
         </w:numPr>
-        <w:spacing w:after="0" w:before="0" w:beforeAutospacing="0" w:line="360" w:lineRule="auto"/>
+        <w:spacing w:after="0" w:before="0" w:line="360" w:lineRule="auto"/>
         <w:ind w:left="720" w:hanging="360"/>
         <w:jc w:val="both"/>
         <w:rPr>
@@ -3547,6 +3590,448 @@
           <w:rtl w:val="0"/>
         </w:rPr>
         <w:t xml:space="preserve"> Para la visualización de ubicaciones y direcciones dentro de la app.</w:t>
+      </w:r>
+      <w:r>
+        <w:rPr>
+          <w:rtl w:val="0"/>
+        </w:rPr>
+      </w:r>
+    </w:p>
+    <w:p>
+      <w:pPr>
+        <w:keepNext w:val="1"/>
+        <w:keepLines w:val="1"/>
+        <w:numPr>
+          <w:ilvl w:val="0"/>
+          <w:numId w:val="15"/>
+        </w:numPr>
+        <w:spacing w:after="200" w:before="240" w:line="360" w:lineRule="auto"/>
+        <w:ind w:left="285" w:hanging="420"/>
+        <w:jc w:val="both"/>
+        <w:rPr>
+          <w:rFonts w:ascii="Times New Roman" w:cs="Times New Roman" w:eastAsia="Times New Roman" w:hAnsi="Times New Roman"/>
+          <w:sz w:val="24"/>
+          <w:szCs w:val="24"/>
+        </w:rPr>
+      </w:pPr>
+      <w:bookmarkStart w:colFirst="0" w:colLast="0" w:name="_heading=h.3znysh7" w:id="4"/>
+      <w:bookmarkEnd w:id="4"/>
+      <w:r>
+        <w:rPr>
+          <w:rFonts w:ascii="Times New Roman" w:cs="Times New Roman" w:eastAsia="Times New Roman" w:hAnsi="Times New Roman"/>
+          <w:sz w:val="24"/>
+          <w:szCs w:val="24"/>
+          <w:u w:val="single"/>
+          <w:rtl w:val="0"/>
+        </w:rPr>
+        <w:t xml:space="preserve">Estudio de Factibilidad</w:t>
+      </w:r>
+      <w:r>
+        <w:rPr>
+          <w:rtl w:val="0"/>
+        </w:rPr>
+      </w:r>
+    </w:p>
+    <w:p>
+      <w:pPr>
+        <w:keepNext w:val="1"/>
+        <w:keepLines w:val="1"/>
+        <w:pageBreakBefore w:val="0"/>
+        <w:widowControl w:val="1"/>
+        <w:numPr>
+          <w:ilvl w:val="1"/>
+          <w:numId w:val="15"/>
+        </w:numPr>
+        <w:pBdr>
+          <w:top w:space="0" w:sz="0" w:val="nil"/>
+          <w:left w:space="0" w:sz="0" w:val="nil"/>
+          <w:bottom w:space="0" w:sz="0" w:val="nil"/>
+          <w:right w:space="0" w:sz="0" w:val="nil"/>
+          <w:between w:space="0" w:sz="0" w:val="nil"/>
+        </w:pBdr>
+        <w:shd w:fill="auto" w:val="clear"/>
+        <w:spacing w:after="0" w:before="0" w:line="360" w:lineRule="auto"/>
+        <w:ind w:left="708" w:right="0" w:hanging="425"/>
+        <w:jc w:val="both"/>
+        <w:rPr>
+          <w:rFonts w:ascii="Times New Roman" w:cs="Times New Roman" w:eastAsia="Times New Roman" w:hAnsi="Times New Roman"/>
+          <w:b w:val="1"/>
+          <w:i w:val="0"/>
+          <w:smallCaps w:val="0"/>
+          <w:strike w:val="0"/>
+          <w:color w:val="000000"/>
+          <w:sz w:val="24"/>
+          <w:szCs w:val="24"/>
+          <w:u w:val="none"/>
+          <w:shd w:fill="auto" w:val="clear"/>
+          <w:vertAlign w:val="baseline"/>
+        </w:rPr>
+      </w:pPr>
+      <w:bookmarkStart w:colFirst="0" w:colLast="0" w:name="_heading=h.2et92p0" w:id="5"/>
+      <w:bookmarkEnd w:id="5"/>
+      <w:r>
+        <w:rPr>
+          <w:rFonts w:ascii="Times New Roman" w:cs="Times New Roman" w:eastAsia="Times New Roman" w:hAnsi="Times New Roman"/>
+          <w:b w:val="1"/>
+          <w:i w:val="0"/>
+          <w:smallCaps w:val="0"/>
+          <w:strike w:val="0"/>
+          <w:color w:val="000000"/>
+          <w:sz w:val="24"/>
+          <w:szCs w:val="24"/>
+          <w:u w:val="none"/>
+          <w:shd w:fill="auto" w:val="clear"/>
+          <w:vertAlign w:val="baseline"/>
+          <w:rtl w:val="0"/>
+        </w:rPr>
+        <w:t xml:space="preserve">Factibilidad Técnica</w:t>
+      </w:r>
+    </w:p>
+    <w:p>
+      <w:pPr>
+        <w:keepNext w:val="1"/>
+        <w:keepLines w:val="1"/>
+        <w:spacing w:after="200" w:line="360" w:lineRule="auto"/>
+        <w:jc w:val="both"/>
+        <w:rPr>
+          <w:rFonts w:ascii="Times New Roman" w:cs="Times New Roman" w:eastAsia="Times New Roman" w:hAnsi="Times New Roman"/>
+          <w:sz w:val="24"/>
+          <w:szCs w:val="24"/>
+        </w:rPr>
+      </w:pPr>
+      <w:bookmarkStart w:colFirst="0" w:colLast="0" w:name="_heading=h.2yhnbpji7m4r" w:id="6"/>
+      <w:bookmarkEnd w:id="6"/>
+      <w:r>
+        <w:rPr>
+          <w:rFonts w:ascii="Times New Roman" w:cs="Times New Roman" w:eastAsia="Times New Roman" w:hAnsi="Times New Roman"/>
+          <w:sz w:val="24"/>
+          <w:szCs w:val="24"/>
+          <w:rtl w:val="0"/>
+        </w:rPr>
+        <w:t xml:space="preserve">El estudio de viabilidad técnica tiene como objetivo evaluar la tecnología actual disponible y su aplicabilidad para el desarrollo e implementación del aplicativo móvil “Mascota SOS”. A continuación, se detalla la evaluación de los recursos tecnológicos que se utilizarán:</w:t>
+      </w:r>
+    </w:p>
+    <w:p>
+      <w:pPr>
+        <w:keepNext w:val="1"/>
+        <w:keepLines w:val="1"/>
+        <w:spacing w:after="200" w:line="360" w:lineRule="auto"/>
+        <w:jc w:val="both"/>
+        <w:rPr>
+          <w:rFonts w:ascii="Times New Roman" w:cs="Times New Roman" w:eastAsia="Times New Roman" w:hAnsi="Times New Roman"/>
+          <w:sz w:val="24"/>
+          <w:szCs w:val="24"/>
+        </w:rPr>
+      </w:pPr>
+      <w:bookmarkStart w:colFirst="0" w:colLast="0" w:name="_heading=h.1nmy3stlrqjr" w:id="7"/>
+      <w:bookmarkEnd w:id="7"/>
+      <w:r>
+        <w:rPr>
+          <w:rFonts w:ascii="Times New Roman" w:cs="Times New Roman" w:eastAsia="Times New Roman" w:hAnsi="Times New Roman"/>
+          <w:sz w:val="24"/>
+          <w:szCs w:val="24"/>
+          <w:rtl w:val="0"/>
+        </w:rPr>
+        <w:t xml:space="preserve">Hardware:</w:t>
+      </w:r>
+    </w:p>
+    <w:p>
+      <w:pPr>
+        <w:keepNext w:val="1"/>
+        <w:keepLines w:val="1"/>
+        <w:spacing w:after="240" w:before="240" w:line="360" w:lineRule="auto"/>
+        <w:jc w:val="both"/>
+        <w:rPr>
+          <w:rFonts w:ascii="Times New Roman" w:cs="Times New Roman" w:eastAsia="Times New Roman" w:hAnsi="Times New Roman"/>
+          <w:sz w:val="24"/>
+          <w:szCs w:val="24"/>
+        </w:rPr>
+      </w:pPr>
+      <w:bookmarkStart w:colFirst="0" w:colLast="0" w:name="_heading=h.e4s97vadqvw1" w:id="8"/>
+      <w:bookmarkEnd w:id="8"/>
+      <w:r>
+        <w:rPr>
+          <w:rFonts w:ascii="Times New Roman" w:cs="Times New Roman" w:eastAsia="Times New Roman" w:hAnsi="Times New Roman"/>
+          <w:b w:val="1"/>
+          <w:sz w:val="24"/>
+          <w:szCs w:val="24"/>
+          <w:rtl w:val="0"/>
+        </w:rPr>
+        <w:t xml:space="preserve">Computadora de escritorio o laptop</w:t>
+      </w:r>
+      <w:r>
+        <w:rPr>
+          <w:rFonts w:ascii="Times New Roman" w:cs="Times New Roman" w:eastAsia="Times New Roman" w:hAnsi="Times New Roman"/>
+          <w:sz w:val="24"/>
+          <w:szCs w:val="24"/>
+          <w:rtl w:val="0"/>
+        </w:rPr>
+        <w:t xml:space="preserve"> con las siguientes características mínimas:</w:t>
+      </w:r>
+    </w:p>
+    <w:p>
+      <w:pPr>
+        <w:keepNext w:val="1"/>
+        <w:keepLines w:val="1"/>
+        <w:numPr>
+          <w:ilvl w:val="0"/>
+          <w:numId w:val="14"/>
+        </w:numPr>
+        <w:spacing w:after="0" w:before="240" w:line="360" w:lineRule="auto"/>
+        <w:ind w:left="720" w:hanging="360"/>
+        <w:rPr>
+          <w:rFonts w:ascii="Times New Roman" w:cs="Times New Roman" w:eastAsia="Times New Roman" w:hAnsi="Times New Roman"/>
+          <w:sz w:val="24"/>
+          <w:szCs w:val="24"/>
+        </w:rPr>
+      </w:pPr>
+      <w:r>
+        <w:rPr>
+          <w:rFonts w:ascii="Times New Roman" w:cs="Times New Roman" w:eastAsia="Times New Roman" w:hAnsi="Times New Roman"/>
+          <w:b w:val="1"/>
+          <w:sz w:val="24"/>
+          <w:szCs w:val="24"/>
+          <w:rtl w:val="0"/>
+        </w:rPr>
+        <w:t xml:space="preserve">Procesador:</w:t>
+      </w:r>
+      <w:r>
+        <w:rPr>
+          <w:rFonts w:ascii="Times New Roman" w:cs="Times New Roman" w:eastAsia="Times New Roman" w:hAnsi="Times New Roman"/>
+          <w:sz w:val="24"/>
+          <w:szCs w:val="24"/>
+          <w:rtl w:val="0"/>
+        </w:rPr>
+        <w:t xml:space="preserve"> Intel Core i5/i7 o AMD Ryzen 5/7</w:t>
+      </w:r>
+    </w:p>
+    <w:p>
+      <w:pPr>
+        <w:keepNext w:val="1"/>
+        <w:keepLines w:val="1"/>
+        <w:numPr>
+          <w:ilvl w:val="0"/>
+          <w:numId w:val="14"/>
+        </w:numPr>
+        <w:spacing w:after="0" w:before="0" w:line="360" w:lineRule="auto"/>
+        <w:ind w:left="720" w:hanging="360"/>
+        <w:rPr>
+          <w:rFonts w:ascii="Times New Roman" w:cs="Times New Roman" w:eastAsia="Times New Roman" w:hAnsi="Times New Roman"/>
+          <w:sz w:val="24"/>
+          <w:szCs w:val="24"/>
+        </w:rPr>
+      </w:pPr>
+      <w:r>
+        <w:rPr>
+          <w:rFonts w:ascii="Times New Roman" w:cs="Times New Roman" w:eastAsia="Times New Roman" w:hAnsi="Times New Roman"/>
+          <w:b w:val="1"/>
+          <w:sz w:val="24"/>
+          <w:szCs w:val="24"/>
+          <w:rtl w:val="0"/>
+        </w:rPr>
+        <w:t xml:space="preserve">Memoria RAM:</w:t>
+      </w:r>
+      <w:r>
+        <w:rPr>
+          <w:rFonts w:ascii="Times New Roman" w:cs="Times New Roman" w:eastAsia="Times New Roman" w:hAnsi="Times New Roman"/>
+          <w:sz w:val="24"/>
+          <w:szCs w:val="24"/>
+          <w:rtl w:val="0"/>
+        </w:rPr>
+        <w:t xml:space="preserve"> Mínimo 8 GB (recomendado 16 GB para fluidez en el desarrollo y emulación)</w:t>
+      </w:r>
+    </w:p>
+    <w:p>
+      <w:pPr>
+        <w:keepNext w:val="1"/>
+        <w:keepLines w:val="1"/>
+        <w:numPr>
+          <w:ilvl w:val="0"/>
+          <w:numId w:val="14"/>
+        </w:numPr>
+        <w:spacing w:after="0" w:before="0" w:line="360" w:lineRule="auto"/>
+        <w:ind w:left="720" w:hanging="360"/>
+        <w:rPr>
+          <w:rFonts w:ascii="Times New Roman" w:cs="Times New Roman" w:eastAsia="Times New Roman" w:hAnsi="Times New Roman"/>
+          <w:sz w:val="24"/>
+          <w:szCs w:val="24"/>
+        </w:rPr>
+      </w:pPr>
+      <w:r>
+        <w:rPr>
+          <w:rFonts w:ascii="Times New Roman" w:cs="Times New Roman" w:eastAsia="Times New Roman" w:hAnsi="Times New Roman"/>
+          <w:b w:val="1"/>
+          <w:sz w:val="24"/>
+          <w:szCs w:val="24"/>
+          <w:rtl w:val="0"/>
+        </w:rPr>
+        <w:t xml:space="preserve">Almacenamiento:</w:t>
+      </w:r>
+      <w:r>
+        <w:rPr>
+          <w:rFonts w:ascii="Times New Roman" w:cs="Times New Roman" w:eastAsia="Times New Roman" w:hAnsi="Times New Roman"/>
+          <w:sz w:val="24"/>
+          <w:szCs w:val="24"/>
+          <w:rtl w:val="0"/>
+        </w:rPr>
+        <w:t xml:space="preserve"> SSD de al menos 512 GB para un rendimiento óptimo</w:t>
+      </w:r>
+    </w:p>
+    <w:p>
+      <w:pPr>
+        <w:keepNext w:val="1"/>
+        <w:keepLines w:val="1"/>
+        <w:numPr>
+          <w:ilvl w:val="0"/>
+          <w:numId w:val="14"/>
+        </w:numPr>
+        <w:spacing w:after="0" w:before="0" w:line="360" w:lineRule="auto"/>
+        <w:ind w:left="720" w:hanging="360"/>
+        <w:rPr>
+          <w:rFonts w:ascii="Times New Roman" w:cs="Times New Roman" w:eastAsia="Times New Roman" w:hAnsi="Times New Roman"/>
+          <w:sz w:val="24"/>
+          <w:szCs w:val="24"/>
+        </w:rPr>
+      </w:pPr>
+      <w:r>
+        <w:rPr>
+          <w:rFonts w:ascii="Times New Roman" w:cs="Times New Roman" w:eastAsia="Times New Roman" w:hAnsi="Times New Roman"/>
+          <w:b w:val="1"/>
+          <w:sz w:val="24"/>
+          <w:szCs w:val="24"/>
+          <w:rtl w:val="0"/>
+        </w:rPr>
+        <w:t xml:space="preserve">Dispositivo móvil Android/iOS</w:t>
+      </w:r>
+      <w:r>
+        <w:rPr>
+          <w:rFonts w:ascii="Times New Roman" w:cs="Times New Roman" w:eastAsia="Times New Roman" w:hAnsi="Times New Roman"/>
+          <w:sz w:val="24"/>
+          <w:szCs w:val="24"/>
+          <w:rtl w:val="0"/>
+        </w:rPr>
+        <w:t xml:space="preserve"> para pruebas físicas del aplicativo</w:t>
+      </w:r>
+    </w:p>
+    <w:p>
+      <w:pPr>
+        <w:keepNext w:val="1"/>
+        <w:keepLines w:val="1"/>
+        <w:numPr>
+          <w:ilvl w:val="0"/>
+          <w:numId w:val="14"/>
+        </w:numPr>
+        <w:spacing w:after="240" w:before="0" w:line="360" w:lineRule="auto"/>
+        <w:ind w:left="720" w:hanging="360"/>
+        <w:rPr>
+          <w:rFonts w:ascii="Times New Roman" w:cs="Times New Roman" w:eastAsia="Times New Roman" w:hAnsi="Times New Roman"/>
+          <w:sz w:val="24"/>
+          <w:szCs w:val="24"/>
+        </w:rPr>
+      </w:pPr>
+      <w:r>
+        <w:rPr>
+          <w:rFonts w:ascii="Times New Roman" w:cs="Times New Roman" w:eastAsia="Times New Roman" w:hAnsi="Times New Roman"/>
+          <w:b w:val="1"/>
+          <w:sz w:val="24"/>
+          <w:szCs w:val="24"/>
+          <w:rtl w:val="0"/>
+        </w:rPr>
+        <w:t xml:space="preserve">Acceso a un servidor en la nube</w:t>
+      </w:r>
+      <w:r>
+        <w:rPr>
+          <w:rFonts w:ascii="Times New Roman" w:cs="Times New Roman" w:eastAsia="Times New Roman" w:hAnsi="Times New Roman"/>
+          <w:sz w:val="24"/>
+          <w:szCs w:val="24"/>
+          <w:rtl w:val="0"/>
+        </w:rPr>
+        <w:t xml:space="preserve">, como Firebase (de Google), para autenticación, almacenamiento y base de datos en tiempo real</w:t>
+      </w:r>
+    </w:p>
+    <w:p>
+      <w:pPr>
+        <w:spacing w:after="0" w:before="240" w:line="360" w:lineRule="auto"/>
+        <w:jc w:val="both"/>
+        <w:rPr>
+          <w:rFonts w:ascii="Times New Roman" w:cs="Times New Roman" w:eastAsia="Times New Roman" w:hAnsi="Times New Roman"/>
+          <w:sz w:val="24"/>
+          <w:szCs w:val="24"/>
+        </w:rPr>
+      </w:pPr>
+      <w:r>
+        <w:rPr>
+          <w:rtl w:val="0"/>
+        </w:rPr>
+      </w:r>
+    </w:p>
+    <w:p>
+      <w:pPr>
+        <w:keepNext w:val="1"/>
+        <w:keepLines w:val="1"/>
+        <w:spacing w:after="240" w:before="240" w:line="360" w:lineRule="auto"/>
+        <w:jc w:val="both"/>
+        <w:rPr>
+          <w:rFonts w:ascii="Times New Roman" w:cs="Times New Roman" w:eastAsia="Times New Roman" w:hAnsi="Times New Roman"/>
+          <w:sz w:val="24"/>
+          <w:szCs w:val="24"/>
+        </w:rPr>
+      </w:pPr>
+      <w:r>
+        <w:rPr>
+          <w:rtl w:val="0"/>
+        </w:rPr>
+      </w:r>
+    </w:p>
+    <w:p>
+      <w:pPr>
+        <w:keepNext w:val="1"/>
+        <w:keepLines w:val="1"/>
+        <w:pageBreakBefore w:val="0"/>
+        <w:widowControl w:val="1"/>
+        <w:pBdr>
+          <w:top w:space="0" w:sz="0" w:val="nil"/>
+          <w:left w:space="0" w:sz="0" w:val="nil"/>
+          <w:bottom w:space="0" w:sz="0" w:val="nil"/>
+          <w:right w:space="0" w:sz="0" w:val="nil"/>
+          <w:between w:space="0" w:sz="0" w:val="nil"/>
+        </w:pBdr>
+        <w:shd w:fill="auto" w:val="clear"/>
+        <w:spacing w:after="40" w:before="240" w:line="360" w:lineRule="auto"/>
+        <w:ind w:left="0" w:right="0" w:firstLine="0"/>
+        <w:jc w:val="both"/>
+        <w:rPr>
+          <w:rFonts w:ascii="Times New Roman" w:cs="Times New Roman" w:eastAsia="Times New Roman" w:hAnsi="Times New Roman"/>
+          <w:b w:val="1"/>
+          <w:i w:val="0"/>
+          <w:smallCaps w:val="0"/>
+          <w:strike w:val="0"/>
+          <w:color w:val="000000"/>
+          <w:sz w:val="22"/>
+          <w:szCs w:val="22"/>
+          <w:u w:val="none"/>
+          <w:shd w:fill="auto" w:val="clear"/>
+          <w:vertAlign w:val="baseline"/>
+        </w:rPr>
+      </w:pPr>
+      <w:bookmarkStart w:colFirst="0" w:colLast="0" w:name="_heading=h.wfqh0bf008fx" w:id="9"/>
+      <w:bookmarkEnd w:id="9"/>
+      <w:r>
+        <w:rPr>
+          <w:rFonts w:ascii="Times New Roman" w:cs="Times New Roman" w:eastAsia="Times New Roman" w:hAnsi="Times New Roman"/>
+          <w:b w:val="1"/>
+          <w:i w:val="0"/>
+          <w:smallCaps w:val="0"/>
+          <w:strike w:val="0"/>
+          <w:color w:val="000000"/>
+          <w:sz w:val="22"/>
+          <w:szCs w:val="22"/>
+          <w:u w:val="none"/>
+          <w:shd w:fill="auto" w:val="clear"/>
+          <w:vertAlign w:val="baseline"/>
+          <w:rtl w:val="0"/>
+        </w:rPr>
+        <w:t xml:space="preserve">Software:</w:t>
       </w:r>
     </w:p>
     <w:p>
@@ -3557,142 +4042,26 @@
           <w:ilvl w:val="0"/>
           <w:numId w:val="9"/>
         </w:numPr>
-        <w:spacing w:after="200" w:before="240" w:line="360" w:lineRule="auto"/>
-        <w:ind w:left="285" w:hanging="420"/>
-        <w:jc w:val="both"/>
-        <w:rPr>
-          <w:rFonts w:ascii="Times New Roman" w:cs="Times New Roman" w:eastAsia="Times New Roman" w:hAnsi="Times New Roman"/>
-          <w:sz w:val="24"/>
-          <w:szCs w:val="24"/>
-        </w:rPr>
-      </w:pPr>
-      <w:bookmarkStart w:colFirst="0" w:colLast="0" w:name="_heading=h.3znysh7" w:id="4"/>
-      <w:bookmarkEnd w:id="4"/>
-      <w:r>
-        <w:rPr>
-          <w:rFonts w:ascii="Times New Roman" w:cs="Times New Roman" w:eastAsia="Times New Roman" w:hAnsi="Times New Roman"/>
-          <w:sz w:val="24"/>
-          <w:szCs w:val="24"/>
-          <w:u w:val="single"/>
-          <w:rtl w:val="0"/>
-        </w:rPr>
-        <w:t xml:space="preserve">Estudio de Factibilidad</w:t>
-      </w:r>
-      <w:r>
-        <w:rPr>
-          <w:rtl w:val="0"/>
-        </w:rPr>
-      </w:r>
-    </w:p>
-    <w:p>
-      <w:pPr>
-        <w:pStyle w:val="Heading2"/>
-        <w:numPr>
-          <w:ilvl w:val="1"/>
-          <w:numId w:val="9"/>
-        </w:numPr>
-        <w:spacing w:after="0" w:before="0" w:line="360" w:lineRule="auto"/>
-        <w:ind w:left="708" w:hanging="425"/>
-        <w:jc w:val="both"/>
-        <w:rPr>
-          <w:rFonts w:ascii="Times New Roman" w:cs="Times New Roman" w:eastAsia="Times New Roman" w:hAnsi="Times New Roman"/>
-          <w:b w:val="1"/>
-          <w:sz w:val="24"/>
-          <w:szCs w:val="24"/>
-        </w:rPr>
-      </w:pPr>
-      <w:bookmarkStart w:colFirst="0" w:colLast="0" w:name="_heading=h.2et92p0" w:id="5"/>
-      <w:bookmarkEnd w:id="5"/>
-      <w:r>
-        <w:rPr>
-          <w:rFonts w:ascii="Times New Roman" w:cs="Times New Roman" w:eastAsia="Times New Roman" w:hAnsi="Times New Roman"/>
-          <w:sz w:val="24"/>
-          <w:szCs w:val="24"/>
-          <w:rtl w:val="0"/>
-        </w:rPr>
-        <w:t xml:space="preserve">Factibilidad Técnica</w:t>
-      </w:r>
-    </w:p>
-    <w:p>
-      <w:pPr>
-        <w:keepNext w:val="1"/>
-        <w:keepLines w:val="1"/>
-        <w:spacing w:after="200" w:line="360" w:lineRule="auto"/>
-        <w:jc w:val="both"/>
-        <w:rPr>
-          <w:rFonts w:ascii="Times New Roman" w:cs="Times New Roman" w:eastAsia="Times New Roman" w:hAnsi="Times New Roman"/>
-          <w:sz w:val="24"/>
-          <w:szCs w:val="24"/>
-        </w:rPr>
-      </w:pPr>
-      <w:bookmarkStart w:colFirst="0" w:colLast="0" w:name="_heading=h.2yhnbpji7m4r" w:id="6"/>
-      <w:bookmarkEnd w:id="6"/>
-      <w:r>
-        <w:rPr>
-          <w:rFonts w:ascii="Times New Roman" w:cs="Times New Roman" w:eastAsia="Times New Roman" w:hAnsi="Times New Roman"/>
-          <w:sz w:val="24"/>
-          <w:szCs w:val="24"/>
-          <w:rtl w:val="0"/>
-        </w:rPr>
-        <w:t xml:space="preserve">El estudio de viabilidad técnica tiene como objetivo evaluar la tecnología actual disponible y su aplicabilidad para el desarrollo e implementación del aplicativo móvil “Mascota SOS”. A continuación, se detalla la evaluación de los recursos tecnológicos que se utilizarán:</w:t>
-      </w:r>
-    </w:p>
-    <w:p>
-      <w:pPr>
-        <w:keepNext w:val="1"/>
-        <w:keepLines w:val="1"/>
-        <w:spacing w:after="200" w:line="360" w:lineRule="auto"/>
-        <w:jc w:val="both"/>
-        <w:rPr>
-          <w:rFonts w:ascii="Times New Roman" w:cs="Times New Roman" w:eastAsia="Times New Roman" w:hAnsi="Times New Roman"/>
-          <w:sz w:val="24"/>
-          <w:szCs w:val="24"/>
-        </w:rPr>
-      </w:pPr>
-      <w:bookmarkStart w:colFirst="0" w:colLast="0" w:name="_heading=h.1nmy3stlrqjr" w:id="7"/>
-      <w:bookmarkEnd w:id="7"/>
-      <w:r>
-        <w:rPr>
-          <w:rFonts w:ascii="Times New Roman" w:cs="Times New Roman" w:eastAsia="Times New Roman" w:hAnsi="Times New Roman"/>
-          <w:sz w:val="24"/>
-          <w:szCs w:val="24"/>
-          <w:rtl w:val="0"/>
-        </w:rPr>
-        <w:t xml:space="preserve">Hardware:</w:t>
-      </w:r>
-    </w:p>
-    <w:p>
-      <w:pPr>
-        <w:keepNext w:val="1"/>
-        <w:keepLines w:val="1"/>
-        <w:spacing w:after="240" w:before="240" w:line="360" w:lineRule="auto"/>
-        <w:jc w:val="both"/>
-        <w:rPr>
-          <w:rFonts w:ascii="Times New Roman" w:cs="Times New Roman" w:eastAsia="Times New Roman" w:hAnsi="Times New Roman"/>
-          <w:sz w:val="24"/>
-          <w:szCs w:val="24"/>
-        </w:rPr>
-      </w:pPr>
-      <w:bookmarkStart w:colFirst="0" w:colLast="0" w:name="_heading=h.e4s97vadqvw1" w:id="8"/>
-      <w:bookmarkEnd w:id="8"/>
-      <w:r>
-        <w:rPr>
-          <w:rFonts w:ascii="Times New Roman" w:cs="Times New Roman" w:eastAsia="Times New Roman" w:hAnsi="Times New Roman"/>
-          <w:b w:val="1"/>
-          <w:sz w:val="24"/>
-          <w:szCs w:val="24"/>
-          <w:rtl w:val="0"/>
-        </w:rPr>
-        <w:t xml:space="preserve">Computadora de escritorio o laptop</w:t>
-      </w:r>
-      <w:r>
-        <w:rPr>
-          <w:rFonts w:ascii="Times New Roman" w:cs="Times New Roman" w:eastAsia="Times New Roman" w:hAnsi="Times New Roman"/>
-          <w:sz w:val="24"/>
-          <w:szCs w:val="24"/>
-          <w:rtl w:val="0"/>
-        </w:rPr>
-        <w:t xml:space="preserve"> con las siguientes características mínimas:</w:t>
+        <w:spacing w:after="0" w:before="240" w:line="360" w:lineRule="auto"/>
+        <w:ind w:left="720" w:hanging="360"/>
+        <w:rPr>
+          <w:rFonts w:ascii="Times New Roman" w:cs="Times New Roman" w:eastAsia="Times New Roman" w:hAnsi="Times New Roman"/>
+          <w:sz w:val="24"/>
+          <w:szCs w:val="24"/>
+        </w:rPr>
+      </w:pPr>
+      <w:r>
+        <w:rPr>
+          <w:rFonts w:ascii="Times New Roman" w:cs="Times New Roman" w:eastAsia="Times New Roman" w:hAnsi="Times New Roman"/>
+          <w:b w:val="1"/>
+          <w:rtl w:val="0"/>
+        </w:rPr>
+        <w:t xml:space="preserve">Visual Studio Code (VS Code) 1.98 o versión actual</w:t>
+      </w:r>
+      <w:r>
+        <w:rPr>
+          <w:rtl w:val="0"/>
+        </w:rPr>
       </w:r>
     </w:p>
     <w:p>
@@ -3701,9 +4070,9 @@
         <w:keepLines w:val="1"/>
         <w:numPr>
           <w:ilvl w:val="0"/>
-          <w:numId w:val="8"/>
+          <w:numId w:val="9"/>
         </w:numPr>
-        <w:spacing w:after="0" w:afterAutospacing="0" w:before="240" w:line="360" w:lineRule="auto"/>
+        <w:spacing w:after="0" w:before="0" w:line="360" w:lineRule="auto"/>
         <w:ind w:left="720" w:hanging="360"/>
         <w:rPr>
           <w:rFonts w:ascii="Times New Roman" w:cs="Times New Roman" w:eastAsia="Times New Roman" w:hAnsi="Times New Roman"/>
@@ -3711,26 +4080,22 @@
           <w:szCs w:val="24"/>
         </w:rPr>
       </w:pPr>
-      <w:bookmarkStart w:colFirst="0" w:colLast="0" w:name="_heading=h.e4s97vadqvw1" w:id="8"/>
-      <w:bookmarkEnd w:id="8"/>
-      <w:r>
-        <w:rPr>
-          <w:rFonts w:ascii="Times New Roman" w:cs="Times New Roman" w:eastAsia="Times New Roman" w:hAnsi="Times New Roman"/>
-          <w:b w:val="1"/>
-          <w:sz w:val="24"/>
-          <w:szCs w:val="24"/>
-          <w:rtl w:val="0"/>
-        </w:rPr>
-        <w:t xml:space="preserve">Procesador:</w:t>
-      </w:r>
-      <w:r>
-        <w:rPr>
-          <w:rFonts w:ascii="Times New Roman" w:cs="Times New Roman" w:eastAsia="Times New Roman" w:hAnsi="Times New Roman"/>
-          <w:sz w:val="24"/>
-          <w:szCs w:val="24"/>
-          <w:rtl w:val="0"/>
-        </w:rPr>
-        <w:t xml:space="preserve"> Intel Core i5/i7 o AMD Ryzen 5/7</w:t>
+      <w:r>
+        <w:rPr>
+          <w:rFonts w:ascii="Times New Roman" w:cs="Times New Roman" w:eastAsia="Times New Roman" w:hAnsi="Times New Roman"/>
+          <w:b w:val="1"/>
+          <w:rtl w:val="0"/>
+        </w:rPr>
+        <w:t xml:space="preserve">Flutter SDK 3.x o versión actual</w:t>
+      </w:r>
+      <w:r>
+        <w:rPr>
+          <w:rFonts w:ascii="Times New Roman" w:cs="Times New Roman" w:eastAsia="Times New Roman" w:hAnsi="Times New Roman"/>
+          <w:sz w:val="24"/>
+          <w:szCs w:val="24"/>
+          <w:rtl w:val="0"/>
+        </w:rPr>
+        <w:t xml:space="preserve">: Para el desarrollo de interfaces móviles multiplataforma</w:t>
       </w:r>
     </w:p>
     <w:p>
@@ -3739,36 +4104,40 @@
         <w:keepLines w:val="1"/>
         <w:numPr>
           <w:ilvl w:val="0"/>
-          <w:numId w:val="8"/>
+          <w:numId w:val="9"/>
         </w:numPr>
-        <w:spacing w:after="0" w:afterAutospacing="0" w:before="0" w:beforeAutospacing="0" w:line="360" w:lineRule="auto"/>
+        <w:spacing w:after="0" w:before="0" w:line="360" w:lineRule="auto"/>
         <w:ind w:left="720" w:hanging="360"/>
         <w:rPr>
           <w:rFonts w:ascii="Times New Roman" w:cs="Times New Roman" w:eastAsia="Times New Roman" w:hAnsi="Times New Roman"/>
           <w:sz w:val="24"/>
           <w:szCs w:val="24"/>
-        </w:rPr>
-      </w:pPr>
-      <w:bookmarkStart w:colFirst="0" w:colLast="0" w:name="_heading=h.e4s97vadqvw1" w:id="8"/>
-      <w:bookmarkEnd w:id="8"/>
-      <w:r>
-        <w:rPr>
-          <w:rFonts w:ascii="Times New Roman" w:cs="Times New Roman" w:eastAsia="Times New Roman" w:hAnsi="Times New Roman"/>
-          <w:b w:val="1"/>
-          <w:sz w:val="24"/>
-          <w:szCs w:val="24"/>
-          <w:rtl w:val="0"/>
-        </w:rPr>
-        <w:t xml:space="preserve">Memoria RAM:</w:t>
-      </w:r>
-      <w:r>
-        <w:rPr>
-          <w:rFonts w:ascii="Times New Roman" w:cs="Times New Roman" w:eastAsia="Times New Roman" w:hAnsi="Times New Roman"/>
-          <w:sz w:val="24"/>
-          <w:szCs w:val="24"/>
-          <w:rtl w:val="0"/>
-        </w:rPr>
-        <w:t xml:space="preserve"> Mínimo 8 GB (recomendado 16 GB para fluidez en el desarrollo y emulación)</w:t>
+          <w:u w:val="none"/>
+        </w:rPr>
+      </w:pPr>
+      <w:r>
+        <w:rPr>
+          <w:rFonts w:ascii="Times New Roman" w:cs="Times New Roman" w:eastAsia="Times New Roman" w:hAnsi="Times New Roman"/>
+          <w:b w:val="1"/>
+          <w:sz w:val="24"/>
+          <w:szCs w:val="24"/>
+          <w:rtl w:val="0"/>
+        </w:rPr>
+        <w:t xml:space="preserve">Dart SDK</w:t>
+      </w:r>
+      <w:r>
+        <w:rPr>
+          <w:rFonts w:ascii="Times New Roman" w:cs="Times New Roman" w:eastAsia="Times New Roman" w:hAnsi="Times New Roman"/>
+          <w:sz w:val="24"/>
+          <w:szCs w:val="24"/>
+          <w:rtl w:val="0"/>
+        </w:rPr>
+        <w:t xml:space="preserve">: Lenguaje de programación compatible con Flutter</w:t>
+      </w:r>
+      <w:r>
+        <w:rPr>
+          <w:rtl w:val="0"/>
+        </w:rPr>
       </w:r>
     </w:p>
     <w:p>
@@ -3777,36 +4146,42 @@
         <w:keepLines w:val="1"/>
         <w:numPr>
           <w:ilvl w:val="0"/>
-          <w:numId w:val="8"/>
+          <w:numId w:val="9"/>
         </w:numPr>
-        <w:spacing w:after="0" w:afterAutospacing="0" w:before="0" w:beforeAutospacing="0" w:line="360" w:lineRule="auto"/>
+        <w:spacing w:after="0" w:before="0" w:line="360" w:lineRule="auto"/>
         <w:ind w:left="720" w:hanging="360"/>
         <w:rPr>
           <w:rFonts w:ascii="Times New Roman" w:cs="Times New Roman" w:eastAsia="Times New Roman" w:hAnsi="Times New Roman"/>
           <w:sz w:val="24"/>
           <w:szCs w:val="24"/>
-        </w:rPr>
-      </w:pPr>
-      <w:bookmarkStart w:colFirst="0" w:colLast="0" w:name="_heading=h.e4s97vadqvw1" w:id="8"/>
-      <w:bookmarkEnd w:id="8"/>
-      <w:r>
-        <w:rPr>
-          <w:rFonts w:ascii="Times New Roman" w:cs="Times New Roman" w:eastAsia="Times New Roman" w:hAnsi="Times New Roman"/>
-          <w:b w:val="1"/>
-          <w:sz w:val="24"/>
-          <w:szCs w:val="24"/>
-          <w:rtl w:val="0"/>
-        </w:rPr>
-        <w:t xml:space="preserve">Almacenamiento:</w:t>
-      </w:r>
-      <w:r>
-        <w:rPr>
-          <w:rFonts w:ascii="Times New Roman" w:cs="Times New Roman" w:eastAsia="Times New Roman" w:hAnsi="Times New Roman"/>
-          <w:sz w:val="24"/>
-          <w:szCs w:val="24"/>
-          <w:rtl w:val="0"/>
-        </w:rPr>
-        <w:t xml:space="preserve"> SSD de al menos 512 GB para un rendimiento óptimo</w:t>
+          <w:u w:val="none"/>
+        </w:rPr>
+      </w:pPr>
+      <w:bookmarkStart w:colFirst="0" w:colLast="0" w:name="_heading=h.ez1gqb5y0yyu" w:id="10"/>
+      <w:bookmarkEnd w:id="10"/>
+      <w:r>
+        <w:rPr>
+          <w:rFonts w:ascii="Times New Roman" w:cs="Times New Roman" w:eastAsia="Times New Roman" w:hAnsi="Times New Roman"/>
+          <w:b w:val="1"/>
+          <w:sz w:val="24"/>
+          <w:szCs w:val="24"/>
+          <w:rtl w:val="0"/>
+        </w:rPr>
+        <w:t xml:space="preserve">Firebase SDK</w:t>
+      </w:r>
+      <w:r>
+        <w:rPr>
+          <w:rFonts w:ascii="Times New Roman" w:cs="Times New Roman" w:eastAsia="Times New Roman" w:hAnsi="Times New Roman"/>
+          <w:sz w:val="24"/>
+          <w:szCs w:val="24"/>
+          <w:rtl w:val="0"/>
+        </w:rPr>
+        <w:t xml:space="preserve">: Para implementar funciones de autenticación, base de datos, almacenamiento de imágenes.</w:t>
+      </w:r>
+      <w:r>
+        <w:rPr>
+          <w:rtl w:val="0"/>
+        </w:rPr>
       </w:r>
     </w:p>
     <w:p>
@@ -3815,9 +4190,9 @@
         <w:keepLines w:val="1"/>
         <w:numPr>
           <w:ilvl w:val="0"/>
-          <w:numId w:val="8"/>
+          <w:numId w:val="9"/>
         </w:numPr>
-        <w:spacing w:after="0" w:afterAutospacing="0" w:before="0" w:beforeAutospacing="0" w:line="360" w:lineRule="auto"/>
+        <w:spacing w:after="0" w:before="0" w:line="360" w:lineRule="auto"/>
         <w:ind w:left="720" w:hanging="360"/>
         <w:rPr>
           <w:rFonts w:ascii="Times New Roman" w:cs="Times New Roman" w:eastAsia="Times New Roman" w:hAnsi="Times New Roman"/>
@@ -3825,26 +4200,24 @@
           <w:szCs w:val="24"/>
         </w:rPr>
       </w:pPr>
-      <w:bookmarkStart w:colFirst="0" w:colLast="0" w:name="_heading=h.e4s97vadqvw1" w:id="8"/>
-      <w:bookmarkEnd w:id="8"/>
-      <w:r>
-        <w:rPr>
-          <w:rFonts w:ascii="Times New Roman" w:cs="Times New Roman" w:eastAsia="Times New Roman" w:hAnsi="Times New Roman"/>
-          <w:b w:val="1"/>
-          <w:sz w:val="24"/>
-          <w:szCs w:val="24"/>
-          <w:rtl w:val="0"/>
-        </w:rPr>
-        <w:t xml:space="preserve">Dispositivo móvil Android/iOS</w:t>
-      </w:r>
-      <w:r>
-        <w:rPr>
-          <w:rFonts w:ascii="Times New Roman" w:cs="Times New Roman" w:eastAsia="Times New Roman" w:hAnsi="Times New Roman"/>
-          <w:sz w:val="24"/>
-          <w:szCs w:val="24"/>
-          <w:rtl w:val="0"/>
-        </w:rPr>
-        <w:t xml:space="preserve"> para pruebas físicas del aplicativo</w:t>
+      <w:r>
+        <w:rPr>
+          <w:rFonts w:ascii="Times New Roman" w:cs="Times New Roman" w:eastAsia="Times New Roman" w:hAnsi="Times New Roman"/>
+          <w:b w:val="1"/>
+          <w:sz w:val="24"/>
+          <w:szCs w:val="24"/>
+          <w:rtl w:val="0"/>
+        </w:rPr>
+        <w:t xml:space="preserve">Google Maps API</w:t>
+      </w:r>
+      <w:r>
+        <w:rPr>
+          <w:rFonts w:ascii="Times New Roman" w:cs="Times New Roman" w:eastAsia="Times New Roman" w:hAnsi="Times New Roman"/>
+          <w:sz w:val="24"/>
+          <w:szCs w:val="24"/>
+          <w:rtl w:val="0"/>
+        </w:rPr>
+        <w:t xml:space="preserve">: Para la localización de mascotas</w:t>
       </w:r>
     </w:p>
     <w:p>
@@ -3853,9 +4226,9 @@
         <w:keepLines w:val="1"/>
         <w:numPr>
           <w:ilvl w:val="0"/>
-          <w:numId w:val="8"/>
+          <w:numId w:val="9"/>
         </w:numPr>
-        <w:spacing w:after="240" w:before="0" w:beforeAutospacing="0" w:line="360" w:lineRule="auto"/>
+        <w:spacing w:after="240" w:before="0" w:line="360" w:lineRule="auto"/>
         <w:ind w:left="720" w:hanging="360"/>
         <w:rPr>
           <w:rFonts w:ascii="Times New Roman" w:cs="Times New Roman" w:eastAsia="Times New Roman" w:hAnsi="Times New Roman"/>
@@ -3863,300 +4236,6 @@
           <w:szCs w:val="24"/>
         </w:rPr>
       </w:pPr>
-      <w:bookmarkStart w:colFirst="0" w:colLast="0" w:name="_heading=h.e4s97vadqvw1" w:id="8"/>
-      <w:bookmarkEnd w:id="8"/>
-      <w:r>
-        <w:rPr>
-          <w:rFonts w:ascii="Times New Roman" w:cs="Times New Roman" w:eastAsia="Times New Roman" w:hAnsi="Times New Roman"/>
-          <w:b w:val="1"/>
-          <w:sz w:val="24"/>
-          <w:szCs w:val="24"/>
-          <w:rtl w:val="0"/>
-        </w:rPr>
-        <w:t xml:space="preserve">Acceso a un servidor en la nube</w:t>
-      </w:r>
-      <w:r>
-        <w:rPr>
-          <w:rFonts w:ascii="Times New Roman" w:cs="Times New Roman" w:eastAsia="Times New Roman" w:hAnsi="Times New Roman"/>
-          <w:sz w:val="24"/>
-          <w:szCs w:val="24"/>
-          <w:rtl w:val="0"/>
-        </w:rPr>
-        <w:t xml:space="preserve">, como Firebase (de Google), para autenticación, almacenamiento y base de datos en tiempo real</w:t>
-      </w:r>
-    </w:p>
-    <w:p>
-      <w:pPr>
-        <w:spacing w:after="0" w:before="240" w:line="360" w:lineRule="auto"/>
-        <w:jc w:val="both"/>
-        <w:rPr>
-          <w:rFonts w:ascii="Times New Roman" w:cs="Times New Roman" w:eastAsia="Times New Roman" w:hAnsi="Times New Roman"/>
-          <w:sz w:val="24"/>
-          <w:szCs w:val="24"/>
-        </w:rPr>
-      </w:pPr>
-      <w:r>
-        <w:rPr>
-          <w:rtl w:val="0"/>
-        </w:rPr>
-      </w:r>
-    </w:p>
-    <w:p>
-      <w:pPr>
-        <w:keepNext w:val="1"/>
-        <w:keepLines w:val="1"/>
-        <w:spacing w:after="240" w:before="240" w:line="360" w:lineRule="auto"/>
-        <w:jc w:val="both"/>
-        <w:rPr>
-          <w:rFonts w:ascii="Times New Roman" w:cs="Times New Roman" w:eastAsia="Times New Roman" w:hAnsi="Times New Roman"/>
-          <w:sz w:val="24"/>
-          <w:szCs w:val="24"/>
-        </w:rPr>
-      </w:pPr>
-      <w:bookmarkStart w:colFirst="0" w:colLast="0" w:name="_heading=h.e4s97vadqvw1" w:id="8"/>
-      <w:bookmarkEnd w:id="8"/>
-      <w:r>
-        <w:rPr>
-          <w:rtl w:val="0"/>
-        </w:rPr>
-      </w:r>
-    </w:p>
-    <w:p>
-      <w:pPr>
-        <w:pStyle w:val="Heading4"/>
-        <w:spacing w:line="360" w:lineRule="auto"/>
-        <w:jc w:val="both"/>
-        <w:rPr>
-          <w:rFonts w:ascii="Times New Roman" w:cs="Times New Roman" w:eastAsia="Times New Roman" w:hAnsi="Times New Roman"/>
-          <w:sz w:val="22"/>
-          <w:szCs w:val="22"/>
-        </w:rPr>
-      </w:pPr>
-      <w:bookmarkStart w:colFirst="0" w:colLast="0" w:name="_heading=h.wfqh0bf008fx" w:id="9"/>
-      <w:bookmarkEnd w:id="9"/>
-      <w:r>
-        <w:rPr>
-          <w:rFonts w:ascii="Times New Roman" w:cs="Times New Roman" w:eastAsia="Times New Roman" w:hAnsi="Times New Roman"/>
-          <w:sz w:val="22"/>
-          <w:szCs w:val="22"/>
-          <w:rtl w:val="0"/>
-        </w:rPr>
-        <w:t xml:space="preserve">Software:</w:t>
-      </w:r>
-    </w:p>
-    <w:p>
-      <w:pPr>
-        <w:keepNext w:val="1"/>
-        <w:keepLines w:val="1"/>
-        <w:numPr>
-          <w:ilvl w:val="0"/>
-          <w:numId w:val="3"/>
-        </w:numPr>
-        <w:spacing w:after="0" w:afterAutospacing="0" w:before="240" w:line="360" w:lineRule="auto"/>
-        <w:ind w:left="720" w:hanging="360"/>
-        <w:rPr>
-          <w:rFonts w:ascii="Times New Roman" w:cs="Times New Roman" w:eastAsia="Times New Roman" w:hAnsi="Times New Roman"/>
-          <w:sz w:val="24"/>
-          <w:szCs w:val="24"/>
-        </w:rPr>
-      </w:pPr>
-      <w:bookmarkStart w:colFirst="0" w:colLast="0" w:name="_heading=h.e4s97vadqvw1" w:id="8"/>
-      <w:bookmarkEnd w:id="8"/>
-      <w:r>
-        <w:rPr>
-          <w:rFonts w:ascii="Times New Roman" w:cs="Times New Roman" w:eastAsia="Times New Roman" w:hAnsi="Times New Roman"/>
-          <w:b w:val="1"/>
-          <w:rtl w:val="0"/>
-        </w:rPr>
-        <w:t xml:space="preserve">Visual Studio Code (</w:t>
-      </w:r>
-      <w:r>
-        <w:rPr>
-          <w:rFonts w:ascii="Times New Roman" w:cs="Times New Roman" w:eastAsia="Times New Roman" w:hAnsi="Times New Roman"/>
-          <w:b w:val="1"/>
-          <w:rtl w:val="0"/>
-        </w:rPr>
-        <w:t xml:space="preserve">VS Code</w:t>
-      </w:r>
-      <w:r>
-        <w:rPr>
-          <w:rFonts w:ascii="Times New Roman" w:cs="Times New Roman" w:eastAsia="Times New Roman" w:hAnsi="Times New Roman"/>
-          <w:b w:val="1"/>
-          <w:rtl w:val="0"/>
-        </w:rPr>
-        <w:t xml:space="preserve">) 1.98 o versión actual</w:t>
-      </w:r>
-    </w:p>
-    <w:p>
-      <w:pPr>
-        <w:keepNext w:val="1"/>
-        <w:keepLines w:val="1"/>
-        <w:numPr>
-          <w:ilvl w:val="0"/>
-          <w:numId w:val="3"/>
-        </w:numPr>
-        <w:spacing w:after="0" w:afterAutospacing="0" w:before="0" w:beforeAutospacing="0" w:line="360" w:lineRule="auto"/>
-        <w:ind w:left="720" w:hanging="360"/>
-        <w:rPr>
-          <w:rFonts w:ascii="Times New Roman" w:cs="Times New Roman" w:eastAsia="Times New Roman" w:hAnsi="Times New Roman"/>
-          <w:sz w:val="24"/>
-          <w:szCs w:val="24"/>
-        </w:rPr>
-      </w:pPr>
-      <w:bookmarkStart w:colFirst="0" w:colLast="0" w:name="_heading=h.e4s97vadqvw1" w:id="8"/>
-      <w:bookmarkEnd w:id="8"/>
-      <w:r>
-        <w:rPr>
-          <w:rFonts w:ascii="Times New Roman" w:cs="Times New Roman" w:eastAsia="Times New Roman" w:hAnsi="Times New Roman"/>
-          <w:b w:val="1"/>
-          <w:rtl w:val="0"/>
-        </w:rPr>
-        <w:t xml:space="preserve">Flutter SDK 3.x o versión actual</w:t>
-      </w:r>
-      <w:r>
-        <w:rPr>
-          <w:rFonts w:ascii="Times New Roman" w:cs="Times New Roman" w:eastAsia="Times New Roman" w:hAnsi="Times New Roman"/>
-          <w:sz w:val="24"/>
-          <w:szCs w:val="24"/>
-          <w:rtl w:val="0"/>
-        </w:rPr>
-        <w:t xml:space="preserve">: Para el desarrollo de interfaces móviles multiplataforma</w:t>
-      </w:r>
-    </w:p>
-    <w:p>
-      <w:pPr>
-        <w:keepNext w:val="1"/>
-        <w:keepLines w:val="1"/>
-        <w:numPr>
-          <w:ilvl w:val="0"/>
-          <w:numId w:val="3"/>
-        </w:numPr>
-        <w:spacing w:after="0" w:afterAutospacing="0" w:before="0" w:beforeAutospacing="0" w:line="360" w:lineRule="auto"/>
-        <w:ind w:left="720" w:hanging="360"/>
-        <w:rPr>
-          <w:rFonts w:ascii="Times New Roman" w:cs="Times New Roman" w:eastAsia="Times New Roman" w:hAnsi="Times New Roman"/>
-          <w:sz w:val="24"/>
-          <w:szCs w:val="24"/>
-          <w:u w:val="none"/>
-        </w:rPr>
-      </w:pPr>
-      <w:bookmarkStart w:colFirst="0" w:colLast="0" w:name="_heading=h.e4s97vadqvw1" w:id="8"/>
-      <w:bookmarkEnd w:id="8"/>
-      <w:r>
-        <w:rPr>
-          <w:rFonts w:ascii="Times New Roman" w:cs="Times New Roman" w:eastAsia="Times New Roman" w:hAnsi="Times New Roman"/>
-          <w:b w:val="1"/>
-          <w:sz w:val="24"/>
-          <w:szCs w:val="24"/>
-          <w:rtl w:val="0"/>
-        </w:rPr>
-        <w:t xml:space="preserve">Dart SDK</w:t>
-      </w:r>
-      <w:r>
-        <w:rPr>
-          <w:rFonts w:ascii="Times New Roman" w:cs="Times New Roman" w:eastAsia="Times New Roman" w:hAnsi="Times New Roman"/>
-          <w:sz w:val="24"/>
-          <w:szCs w:val="24"/>
-          <w:rtl w:val="0"/>
-        </w:rPr>
-        <w:t xml:space="preserve">: Lenguaje de programación compatible con Flutter</w:t>
-      </w:r>
-    </w:p>
-    <w:p>
-      <w:pPr>
-        <w:keepNext w:val="1"/>
-        <w:keepLines w:val="1"/>
-        <w:numPr>
-          <w:ilvl w:val="0"/>
-          <w:numId w:val="3"/>
-        </w:numPr>
-        <w:spacing w:after="0" w:afterAutospacing="0" w:before="0" w:beforeAutospacing="0" w:line="360" w:lineRule="auto"/>
-        <w:ind w:left="720" w:hanging="360"/>
-        <w:rPr>
-          <w:rFonts w:ascii="Times New Roman" w:cs="Times New Roman" w:eastAsia="Times New Roman" w:hAnsi="Times New Roman"/>
-          <w:sz w:val="24"/>
-          <w:szCs w:val="24"/>
-          <w:u w:val="none"/>
-        </w:rPr>
-      </w:pPr>
-      <w:bookmarkStart w:colFirst="0" w:colLast="0" w:name="_heading=h.ez1gqb5y0yyu" w:id="10"/>
-      <w:bookmarkEnd w:id="10"/>
-      <w:r>
-        <w:rPr>
-          <w:rFonts w:ascii="Times New Roman" w:cs="Times New Roman" w:eastAsia="Times New Roman" w:hAnsi="Times New Roman"/>
-          <w:b w:val="1"/>
-          <w:sz w:val="24"/>
-          <w:szCs w:val="24"/>
-          <w:rtl w:val="0"/>
-        </w:rPr>
-        <w:t xml:space="preserve">Firebase SDK</w:t>
-      </w:r>
-      <w:r>
-        <w:rPr>
-          <w:rFonts w:ascii="Times New Roman" w:cs="Times New Roman" w:eastAsia="Times New Roman" w:hAnsi="Times New Roman"/>
-          <w:sz w:val="24"/>
-          <w:szCs w:val="24"/>
-          <w:rtl w:val="0"/>
-        </w:rPr>
-        <w:t xml:space="preserve">: Para implementar funciones de autenticación, base de datos, almacenamiento de imágenes.</w:t>
-      </w:r>
-    </w:p>
-    <w:p>
-      <w:pPr>
-        <w:keepNext w:val="1"/>
-        <w:keepLines w:val="1"/>
-        <w:numPr>
-          <w:ilvl w:val="0"/>
-          <w:numId w:val="3"/>
-        </w:numPr>
-        <w:spacing w:after="0" w:afterAutospacing="0" w:before="0" w:beforeAutospacing="0" w:line="360" w:lineRule="auto"/>
-        <w:ind w:left="720" w:hanging="360"/>
-        <w:rPr>
-          <w:rFonts w:ascii="Times New Roman" w:cs="Times New Roman" w:eastAsia="Times New Roman" w:hAnsi="Times New Roman"/>
-          <w:sz w:val="24"/>
-          <w:szCs w:val="24"/>
-        </w:rPr>
-      </w:pPr>
-      <w:bookmarkStart w:colFirst="0" w:colLast="0" w:name="_heading=h.e4s97vadqvw1" w:id="8"/>
-      <w:bookmarkEnd w:id="8"/>
-      <w:r>
-        <w:rPr>
-          <w:rFonts w:ascii="Times New Roman" w:cs="Times New Roman" w:eastAsia="Times New Roman" w:hAnsi="Times New Roman"/>
-          <w:b w:val="1"/>
-          <w:sz w:val="24"/>
-          <w:szCs w:val="24"/>
-          <w:rtl w:val="0"/>
-        </w:rPr>
-        <w:t xml:space="preserve">Google Maps API</w:t>
-      </w:r>
-      <w:r>
-        <w:rPr>
-          <w:rFonts w:ascii="Times New Roman" w:cs="Times New Roman" w:eastAsia="Times New Roman" w:hAnsi="Times New Roman"/>
-          <w:sz w:val="24"/>
-          <w:szCs w:val="24"/>
-          <w:rtl w:val="0"/>
-        </w:rPr>
-        <w:t xml:space="preserve">: Para la localización de mascotas</w:t>
-      </w:r>
-    </w:p>
-    <w:p>
-      <w:pPr>
-        <w:keepNext w:val="1"/>
-        <w:keepLines w:val="1"/>
-        <w:numPr>
-          <w:ilvl w:val="0"/>
-          <w:numId w:val="3"/>
-        </w:numPr>
-        <w:spacing w:after="240" w:before="0" w:beforeAutospacing="0" w:line="360" w:lineRule="auto"/>
-        <w:ind w:left="720" w:hanging="360"/>
-        <w:rPr>
-          <w:rFonts w:ascii="Times New Roman" w:cs="Times New Roman" w:eastAsia="Times New Roman" w:hAnsi="Times New Roman"/>
-          <w:sz w:val="24"/>
-          <w:szCs w:val="24"/>
-        </w:rPr>
-      </w:pPr>
-      <w:bookmarkStart w:colFirst="0" w:colLast="0" w:name="_heading=h.e4s97vadqvw1" w:id="8"/>
-      <w:bookmarkEnd w:id="8"/>
       <w:r>
         <w:rPr>
           <w:rFonts w:ascii="Times New Roman" w:cs="Times New Roman" w:eastAsia="Times New Roman" w:hAnsi="Times New Roman"/>
@@ -4199,18 +4278,37 @@
     </w:p>
     <w:p>
       <w:pPr>
-        <w:pStyle w:val="Heading2"/>
+        <w:keepNext w:val="1"/>
+        <w:keepLines w:val="1"/>
+        <w:pageBreakBefore w:val="0"/>
+        <w:widowControl w:val="1"/>
         <w:numPr>
           <w:ilvl w:val="1"/>
-          <w:numId w:val="9"/>
+          <w:numId w:val="15"/>
         </w:numPr>
+        <w:pBdr>
+          <w:top w:space="0" w:sz="0" w:val="nil"/>
+          <w:left w:space="0" w:sz="0" w:val="nil"/>
+          <w:bottom w:space="0" w:sz="0" w:val="nil"/>
+          <w:right w:space="0" w:sz="0" w:val="nil"/>
+          <w:between w:space="0" w:sz="0" w:val="nil"/>
+        </w:pBdr>
+        <w:shd w:fill="auto" w:val="clear"/>
         <w:spacing w:after="0" w:before="0" w:line="360" w:lineRule="auto"/>
-        <w:ind w:left="708" w:hanging="425"/>
-        <w:jc w:val="both"/>
-        <w:rPr>
-          <w:rFonts w:ascii="Times New Roman" w:cs="Times New Roman" w:eastAsia="Times New Roman" w:hAnsi="Times New Roman"/>
-          <w:sz w:val="24"/>
-          <w:szCs w:val="24"/>
+        <w:ind w:left="708" w:right="0" w:hanging="425"/>
+        <w:jc w:val="both"/>
+        <w:rPr>
+          <w:rFonts w:ascii="Times New Roman" w:cs="Times New Roman" w:eastAsia="Times New Roman" w:hAnsi="Times New Roman"/>
+          <w:b w:val="1"/>
+          <w:i w:val="0"/>
+          <w:smallCaps w:val="0"/>
+          <w:strike w:val="0"/>
+          <w:color w:val="000000"/>
+          <w:sz w:val="24"/>
+          <w:szCs w:val="24"/>
+          <w:u w:val="none"/>
+          <w:shd w:fill="auto" w:val="clear"/>
+          <w:vertAlign w:val="baseline"/>
         </w:rPr>
       </w:pPr>
       <w:bookmarkStart w:colFirst="0" w:colLast="0" w:name="_heading=h.tyjcwt" w:id="12"/>
@@ -4218,8 +4316,16 @@
       <w:r>
         <w:rPr>
           <w:rFonts w:ascii="Times New Roman" w:cs="Times New Roman" w:eastAsia="Times New Roman" w:hAnsi="Times New Roman"/>
-          <w:sz w:val="24"/>
-          <w:szCs w:val="24"/>
+          <w:b w:val="1"/>
+          <w:i w:val="0"/>
+          <w:smallCaps w:val="0"/>
+          <w:strike w:val="0"/>
+          <w:color w:val="000000"/>
+          <w:sz w:val="24"/>
+          <w:szCs w:val="24"/>
+          <w:u w:val="none"/>
+          <w:shd w:fill="auto" w:val="clear"/>
+          <w:vertAlign w:val="baseline"/>
           <w:rtl w:val="0"/>
         </w:rPr>
         <w:t xml:space="preserve">Factibilidad Económica</w:t>
@@ -4257,7 +4363,7 @@
       <w:pPr>
         <w:numPr>
           <w:ilvl w:val="2"/>
-          <w:numId w:val="9"/>
+          <w:numId w:val="15"/>
         </w:numPr>
         <w:pBdr>
           <w:top w:space="0" w:sz="0" w:val="nil"/>
@@ -4904,7 +5010,7 @@
       <w:pPr>
         <w:numPr>
           <w:ilvl w:val="2"/>
-          <w:numId w:val="9"/>
+          <w:numId w:val="15"/>
         </w:numPr>
         <w:pBdr>
           <w:top w:space="0" w:sz="0" w:val="nil"/>
@@ -4958,6 +5064,7 @@
     <w:sdt>
       <w:sdtPr>
         <w:lock w:val="contentLocked"/>
+        <w:id w:val="-1633467410"/>
         <w:tag w:val="goog_rdk_0"/>
       </w:sdtPr>
       <w:sdtContent>
@@ -5364,7 +5471,7 @@
       <w:pPr>
         <w:numPr>
           <w:ilvl w:val="2"/>
-          <w:numId w:val="9"/>
+          <w:numId w:val="15"/>
         </w:numPr>
         <w:pBdr>
           <w:top w:space="0" w:sz="0" w:val="nil"/>
@@ -5420,6 +5527,7 @@
     <w:sdt>
       <w:sdtPr>
         <w:lock w:val="contentLocked"/>
+        <w:id w:val="-1714028840"/>
         <w:tag w:val="goog_rdk_1"/>
       </w:sdtPr>
       <w:sdtContent>
@@ -5705,7 +5813,7 @@
       <w:pPr>
         <w:numPr>
           <w:ilvl w:val="2"/>
-          <w:numId w:val="9"/>
+          <w:numId w:val="15"/>
         </w:numPr>
         <w:pBdr>
           <w:top w:space="0" w:sz="0" w:val="nil"/>
@@ -5759,6 +5867,7 @@
     <w:sdt>
       <w:sdtPr>
         <w:lock w:val="contentLocked"/>
+        <w:id w:val="1287862087"/>
         <w:tag w:val="goog_rdk_2"/>
       </w:sdtPr>
       <w:sdtContent>
@@ -6231,7 +6340,7 @@
       <w:pPr>
         <w:numPr>
           <w:ilvl w:val="2"/>
-          <w:numId w:val="9"/>
+          <w:numId w:val="15"/>
         </w:numPr>
         <w:pBdr>
           <w:top w:space="0" w:sz="0" w:val="nil"/>
@@ -6303,6 +6412,7 @@
     <w:sdt>
       <w:sdtPr>
         <w:lock w:val="contentLocked"/>
+        <w:id w:val="983942320"/>
         <w:tag w:val="goog_rdk_3"/>
       </w:sdtPr>
       <w:sdtContent>
@@ -6856,18 +6966,37 @@
     </w:p>
     <w:p>
       <w:pPr>
-        <w:pStyle w:val="Heading2"/>
+        <w:keepNext w:val="1"/>
+        <w:keepLines w:val="1"/>
+        <w:pageBreakBefore w:val="0"/>
+        <w:widowControl w:val="1"/>
         <w:numPr>
           <w:ilvl w:val="1"/>
-          <w:numId w:val="9"/>
+          <w:numId w:val="15"/>
         </w:numPr>
+        <w:pBdr>
+          <w:top w:space="0" w:sz="0" w:val="nil"/>
+          <w:left w:space="0" w:sz="0" w:val="nil"/>
+          <w:bottom w:space="0" w:sz="0" w:val="nil"/>
+          <w:right w:space="0" w:sz="0" w:val="nil"/>
+          <w:between w:space="0" w:sz="0" w:val="nil"/>
+        </w:pBdr>
+        <w:shd w:fill="auto" w:val="clear"/>
         <w:spacing w:after="0" w:before="0" w:line="360" w:lineRule="auto"/>
-        <w:ind w:left="708" w:hanging="425"/>
-        <w:jc w:val="both"/>
-        <w:rPr>
-          <w:rFonts w:ascii="Times New Roman" w:cs="Times New Roman" w:eastAsia="Times New Roman" w:hAnsi="Times New Roman"/>
-          <w:sz w:val="24"/>
-          <w:szCs w:val="24"/>
+        <w:ind w:left="708" w:right="0" w:hanging="425"/>
+        <w:jc w:val="both"/>
+        <w:rPr>
+          <w:rFonts w:ascii="Times New Roman" w:cs="Times New Roman" w:eastAsia="Times New Roman" w:hAnsi="Times New Roman"/>
+          <w:b w:val="1"/>
+          <w:i w:val="0"/>
+          <w:smallCaps w:val="0"/>
+          <w:strike w:val="0"/>
+          <w:color w:val="000000"/>
+          <w:sz w:val="24"/>
+          <w:szCs w:val="24"/>
+          <w:u w:val="none"/>
+          <w:shd w:fill="auto" w:val="clear"/>
+          <w:vertAlign w:val="baseline"/>
         </w:rPr>
       </w:pPr>
       <w:bookmarkStart w:colFirst="0" w:colLast="0" w:name="_heading=h.jnke2v9qo34q" w:id="13"/>
@@ -6875,16 +7004,19 @@
       <w:r>
         <w:rPr>
           <w:rFonts w:ascii="Times New Roman" w:cs="Times New Roman" w:eastAsia="Times New Roman" w:hAnsi="Times New Roman"/>
-          <w:sz w:val="24"/>
-          <w:szCs w:val="24"/>
+          <w:b w:val="1"/>
+          <w:i w:val="0"/>
+          <w:smallCaps w:val="0"/>
+          <w:strike w:val="0"/>
+          <w:color w:val="000000"/>
+          <w:sz w:val="24"/>
+          <w:szCs w:val="24"/>
+          <w:u w:val="none"/>
+          <w:shd w:fill="auto" w:val="clear"/>
+          <w:vertAlign w:val="baseline"/>
           <w:rtl w:val="0"/>
         </w:rPr>
         <w:t xml:space="preserve">Factibilidad Operativa</w:t>
-      </w:r>
-      <w:r>
-        <w:rPr>
-          <w:rtl w:val="0"/>
-        </w:rPr>
       </w:r>
     </w:p>
     <w:p>
@@ -6945,9 +7077,9 @@
         <w:keepLines w:val="1"/>
         <w:numPr>
           <w:ilvl w:val="0"/>
-          <w:numId w:val="13"/>
+          <w:numId w:val="5"/>
         </w:numPr>
-        <w:spacing w:after="0" w:afterAutospacing="0" w:line="360" w:lineRule="auto"/>
+        <w:spacing w:after="0" w:line="360" w:lineRule="auto"/>
         <w:ind w:left="720" w:hanging="360"/>
         <w:jc w:val="both"/>
         <w:rPr>
@@ -6976,6 +7108,11 @@
         </w:rPr>
         <w:t xml:space="preserve"> Permite reportar mascotas perdidas, en adopción o que necesitan ayuda, lo cual facilita la rápida reacción de la comunidad o de un veterinario registrado en la aplicación.</w:t>
         <w:br w:type="textWrapping"/>
+      </w:r>
+      <w:r>
+        <w:rPr>
+          <w:rtl w:val="0"/>
+        </w:rPr>
       </w:r>
     </w:p>
     <w:p>
@@ -6984,9 +7121,9 @@
         <w:keepLines w:val="1"/>
         <w:numPr>
           <w:ilvl w:val="0"/>
-          <w:numId w:val="14"/>
+          <w:numId w:val="6"/>
         </w:numPr>
-        <w:spacing w:after="0" w:afterAutospacing="0" w:line="360" w:lineRule="auto"/>
+        <w:spacing w:after="0" w:line="360" w:lineRule="auto"/>
         <w:ind w:left="720" w:hanging="360"/>
         <w:jc w:val="both"/>
         <w:rPr>
@@ -7015,6 +7152,11 @@
         </w:rPr>
         <w:t xml:space="preserve"> A través de un sistema de chat interno, se puede generar comunicación entre quien reporta una mascota y quien desea ayudar, sin necesidad de compartir datos personales.</w:t>
         <w:br w:type="textWrapping"/>
+      </w:r>
+      <w:r>
+        <w:rPr>
+          <w:rtl w:val="0"/>
+        </w:rPr>
       </w:r>
     </w:p>
     <w:p>
@@ -7023,9 +7165,9 @@
         <w:keepLines w:val="1"/>
         <w:numPr>
           <w:ilvl w:val="0"/>
-          <w:numId w:val="14"/>
+          <w:numId w:val="6"/>
         </w:numPr>
-        <w:spacing w:after="0" w:afterAutospacing="0" w:line="360" w:lineRule="auto"/>
+        <w:spacing w:after="0" w:line="360" w:lineRule="auto"/>
         <w:ind w:left="720" w:hanging="360"/>
         <w:jc w:val="both"/>
         <w:rPr>
@@ -7054,6 +7196,11 @@
         </w:rPr>
         <w:t xml:space="preserve"> Los reportes incluyen ubicación precisa en mapa, lo cual ayuda a encontrar mascotas con mayor rapidez o identificar zonas comunes de abandono.</w:t>
         <w:br w:type="textWrapping"/>
+      </w:r>
+      <w:r>
+        <w:rPr>
+          <w:rtl w:val="0"/>
+        </w:rPr>
       </w:r>
     </w:p>
     <w:p>
@@ -7062,9 +7209,9 @@
         <w:keepLines w:val="1"/>
         <w:numPr>
           <w:ilvl w:val="0"/>
-          <w:numId w:val="14"/>
+          <w:numId w:val="6"/>
         </w:numPr>
-        <w:spacing w:after="0" w:afterAutospacing="0" w:line="360" w:lineRule="auto"/>
+        <w:spacing w:after="0" w:line="360" w:lineRule="auto"/>
         <w:ind w:left="720" w:hanging="360"/>
         <w:jc w:val="both"/>
         <w:rPr>
@@ -7093,6 +7240,11 @@
         </w:rPr>
         <w:t xml:space="preserve"> Los usuarios pueden ver, actualizar o finalizar sus reportes según el estado de la mascota (encontrada, adoptada, atendida).</w:t>
         <w:br w:type="textWrapping"/>
+      </w:r>
+      <w:r>
+        <w:rPr>
+          <w:rtl w:val="0"/>
+        </w:rPr>
       </w:r>
     </w:p>
     <w:p>
@@ -7101,9 +7253,9 @@
         <w:keepLines w:val="1"/>
         <w:numPr>
           <w:ilvl w:val="0"/>
-          <w:numId w:val="14"/>
+          <w:numId w:val="6"/>
         </w:numPr>
-        <w:spacing w:after="0" w:afterAutospacing="0" w:line="360" w:lineRule="auto"/>
+        <w:spacing w:after="0" w:line="360" w:lineRule="auto"/>
         <w:ind w:left="720" w:hanging="360"/>
         <w:jc w:val="both"/>
         <w:rPr>
@@ -7132,6 +7284,11 @@
         </w:rPr>
         <w:t xml:space="preserve"> El sistema identifica si el usuario es una persona común o un veterinario, brindando acceso a funciones específicas. Los veterinarios pueden visualizar únicamente los reportes de mascotas que necesitan ayuda, evitando saturación de información irrelevante.</w:t>
         <w:br w:type="textWrapping"/>
+      </w:r>
+      <w:r>
+        <w:rPr>
+          <w:rtl w:val="0"/>
+        </w:rPr>
       </w:r>
     </w:p>
     <w:p>
@@ -7140,9 +7297,9 @@
         <w:keepLines w:val="1"/>
         <w:numPr>
           <w:ilvl w:val="0"/>
-          <w:numId w:val="14"/>
+          <w:numId w:val="6"/>
         </w:numPr>
-        <w:spacing w:after="0" w:afterAutospacing="0" w:line="360" w:lineRule="auto"/>
+        <w:spacing w:after="0" w:line="360" w:lineRule="auto"/>
         <w:ind w:left="720" w:hanging="360"/>
         <w:jc w:val="both"/>
         <w:rPr>
@@ -7171,6 +7328,11 @@
         </w:rPr>
         <w:t xml:space="preserve"> Toda la comunicación se realiza dentro de la app, sin necesidad de compartir teléfonos o correos electrónicos.</w:t>
         <w:br w:type="textWrapping"/>
+      </w:r>
+      <w:r>
+        <w:rPr>
+          <w:rtl w:val="0"/>
+        </w:rPr>
       </w:r>
     </w:p>
     <w:p>
@@ -7179,7 +7341,7 @@
         <w:keepLines w:val="1"/>
         <w:numPr>
           <w:ilvl w:val="0"/>
-          <w:numId w:val="14"/>
+          <w:numId w:val="6"/>
         </w:numPr>
         <w:spacing w:after="200" w:line="360" w:lineRule="auto"/>
         <w:ind w:left="720" w:hanging="360"/>
@@ -7209,6 +7371,11 @@
           <w:rtl w:val="0"/>
         </w:rPr>
         <w:t xml:space="preserve"> Su interfaz intuitiva permite a cualquier persona registrar información de manera sencilla y rápida.</w:t>
+      </w:r>
+      <w:r>
+        <w:rPr>
+          <w:rtl w:val="0"/>
+        </w:rPr>
       </w:r>
     </w:p>
     <w:p>
@@ -7270,18 +7437,37 @@
     </w:p>
     <w:p>
       <w:pPr>
-        <w:pStyle w:val="Heading2"/>
+        <w:keepNext w:val="1"/>
+        <w:keepLines w:val="1"/>
+        <w:pageBreakBefore w:val="0"/>
+        <w:widowControl w:val="1"/>
         <w:numPr>
           <w:ilvl w:val="1"/>
-          <w:numId w:val="9"/>
+          <w:numId w:val="15"/>
         </w:numPr>
+        <w:pBdr>
+          <w:top w:space="0" w:sz="0" w:val="nil"/>
+          <w:left w:space="0" w:sz="0" w:val="nil"/>
+          <w:bottom w:space="0" w:sz="0" w:val="nil"/>
+          <w:right w:space="0" w:sz="0" w:val="nil"/>
+          <w:between w:space="0" w:sz="0" w:val="nil"/>
+        </w:pBdr>
+        <w:shd w:fill="auto" w:val="clear"/>
         <w:spacing w:after="0" w:before="0" w:line="360" w:lineRule="auto"/>
-        <w:ind w:left="708" w:hanging="425"/>
-        <w:jc w:val="both"/>
-        <w:rPr>
-          <w:rFonts w:ascii="Times New Roman" w:cs="Times New Roman" w:eastAsia="Times New Roman" w:hAnsi="Times New Roman"/>
-          <w:sz w:val="24"/>
-          <w:szCs w:val="24"/>
+        <w:ind w:left="708" w:right="0" w:hanging="425"/>
+        <w:jc w:val="both"/>
+        <w:rPr>
+          <w:rFonts w:ascii="Times New Roman" w:cs="Times New Roman" w:eastAsia="Times New Roman" w:hAnsi="Times New Roman"/>
+          <w:b w:val="1"/>
+          <w:i w:val="0"/>
+          <w:smallCaps w:val="0"/>
+          <w:strike w:val="0"/>
+          <w:color w:val="000000"/>
+          <w:sz w:val="24"/>
+          <w:szCs w:val="24"/>
+          <w:u w:val="none"/>
+          <w:shd w:fill="auto" w:val="clear"/>
+          <w:vertAlign w:val="baseline"/>
         </w:rPr>
       </w:pPr>
       <w:bookmarkStart w:colFirst="0" w:colLast="0" w:name="_heading=h.1t3h5sf" w:id="14"/>
@@ -7289,8 +7475,16 @@
       <w:r>
         <w:rPr>
           <w:rFonts w:ascii="Times New Roman" w:cs="Times New Roman" w:eastAsia="Times New Roman" w:hAnsi="Times New Roman"/>
-          <w:sz w:val="24"/>
-          <w:szCs w:val="24"/>
+          <w:b w:val="1"/>
+          <w:i w:val="0"/>
+          <w:smallCaps w:val="0"/>
+          <w:strike w:val="0"/>
+          <w:color w:val="000000"/>
+          <w:sz w:val="24"/>
+          <w:szCs w:val="24"/>
+          <w:u w:val="none"/>
+          <w:shd w:fill="auto" w:val="clear"/>
+          <w:vertAlign w:val="baseline"/>
           <w:rtl w:val="0"/>
         </w:rPr>
         <w:t xml:space="preserve">Factibilidad Legal</w:t>
@@ -7350,18 +7544,37 @@
     </w:p>
     <w:p>
       <w:pPr>
-        <w:pStyle w:val="Heading2"/>
+        <w:keepNext w:val="1"/>
+        <w:keepLines w:val="1"/>
+        <w:pageBreakBefore w:val="0"/>
+        <w:widowControl w:val="1"/>
         <w:numPr>
           <w:ilvl w:val="1"/>
-          <w:numId w:val="9"/>
+          <w:numId w:val="15"/>
         </w:numPr>
+        <w:pBdr>
+          <w:top w:space="0" w:sz="0" w:val="nil"/>
+          <w:left w:space="0" w:sz="0" w:val="nil"/>
+          <w:bottom w:space="0" w:sz="0" w:val="nil"/>
+          <w:right w:space="0" w:sz="0" w:val="nil"/>
+          <w:between w:space="0" w:sz="0" w:val="nil"/>
+        </w:pBdr>
+        <w:shd w:fill="auto" w:val="clear"/>
         <w:spacing w:after="200" w:before="0" w:line="360" w:lineRule="auto"/>
-        <w:ind w:left="708" w:hanging="425"/>
-        <w:jc w:val="both"/>
-        <w:rPr>
-          <w:rFonts w:ascii="Times New Roman" w:cs="Times New Roman" w:eastAsia="Times New Roman" w:hAnsi="Times New Roman"/>
-          <w:sz w:val="24"/>
-          <w:szCs w:val="24"/>
+        <w:ind w:left="708" w:right="0" w:hanging="425"/>
+        <w:jc w:val="both"/>
+        <w:rPr>
+          <w:rFonts w:ascii="Times New Roman" w:cs="Times New Roman" w:eastAsia="Times New Roman" w:hAnsi="Times New Roman"/>
+          <w:b w:val="1"/>
+          <w:i w:val="0"/>
+          <w:smallCaps w:val="0"/>
+          <w:strike w:val="0"/>
+          <w:color w:val="000000"/>
+          <w:sz w:val="24"/>
+          <w:szCs w:val="24"/>
+          <w:u w:val="none"/>
+          <w:shd w:fill="auto" w:val="clear"/>
+          <w:vertAlign w:val="baseline"/>
         </w:rPr>
       </w:pPr>
       <w:bookmarkStart w:colFirst="0" w:colLast="0" w:name="_heading=h.4d34og8" w:id="15"/>
@@ -7369,8 +7582,16 @@
       <w:r>
         <w:rPr>
           <w:rFonts w:ascii="Times New Roman" w:cs="Times New Roman" w:eastAsia="Times New Roman" w:hAnsi="Times New Roman"/>
-          <w:sz w:val="24"/>
-          <w:szCs w:val="24"/>
+          <w:b w:val="1"/>
+          <w:i w:val="0"/>
+          <w:smallCaps w:val="0"/>
+          <w:strike w:val="0"/>
+          <w:color w:val="000000"/>
+          <w:sz w:val="24"/>
+          <w:szCs w:val="24"/>
+          <w:u w:val="none"/>
+          <w:shd w:fill="auto" w:val="clear"/>
+          <w:vertAlign w:val="baseline"/>
           <w:rtl w:val="0"/>
         </w:rPr>
         <w:t xml:space="preserve">Factibilidad Social</w:t>
@@ -7491,18 +7712,37 @@
     </w:p>
     <w:p>
       <w:pPr>
-        <w:pStyle w:val="Heading2"/>
+        <w:keepNext w:val="1"/>
+        <w:keepLines w:val="1"/>
+        <w:pageBreakBefore w:val="0"/>
+        <w:widowControl w:val="1"/>
         <w:numPr>
           <w:ilvl w:val="1"/>
-          <w:numId w:val="9"/>
+          <w:numId w:val="15"/>
         </w:numPr>
+        <w:pBdr>
+          <w:top w:space="0" w:sz="0" w:val="nil"/>
+          <w:left w:space="0" w:sz="0" w:val="nil"/>
+          <w:bottom w:space="0" w:sz="0" w:val="nil"/>
+          <w:right w:space="0" w:sz="0" w:val="nil"/>
+          <w:between w:space="0" w:sz="0" w:val="nil"/>
+        </w:pBdr>
+        <w:shd w:fill="auto" w:val="clear"/>
         <w:spacing w:after="200" w:before="0" w:line="360" w:lineRule="auto"/>
-        <w:ind w:left="708" w:hanging="425"/>
-        <w:jc w:val="both"/>
-        <w:rPr>
-          <w:rFonts w:ascii="Times New Roman" w:cs="Times New Roman" w:eastAsia="Times New Roman" w:hAnsi="Times New Roman"/>
-          <w:sz w:val="24"/>
-          <w:szCs w:val="24"/>
+        <w:ind w:left="708" w:right="0" w:hanging="425"/>
+        <w:jc w:val="both"/>
+        <w:rPr>
+          <w:rFonts w:ascii="Times New Roman" w:cs="Times New Roman" w:eastAsia="Times New Roman" w:hAnsi="Times New Roman"/>
+          <w:b w:val="1"/>
+          <w:i w:val="0"/>
+          <w:smallCaps w:val="0"/>
+          <w:strike w:val="0"/>
+          <w:color w:val="000000"/>
+          <w:sz w:val="24"/>
+          <w:szCs w:val="24"/>
+          <w:u w:val="none"/>
+          <w:shd w:fill="auto" w:val="clear"/>
+          <w:vertAlign w:val="baseline"/>
         </w:rPr>
       </w:pPr>
       <w:bookmarkStart w:colFirst="0" w:colLast="0" w:name="_heading=h.2s8eyo1" w:id="16"/>
@@ -7510,8 +7750,16 @@
       <w:r>
         <w:rPr>
           <w:rFonts w:ascii="Times New Roman" w:cs="Times New Roman" w:eastAsia="Times New Roman" w:hAnsi="Times New Roman"/>
-          <w:sz w:val="24"/>
-          <w:szCs w:val="24"/>
+          <w:b w:val="1"/>
+          <w:i w:val="0"/>
+          <w:smallCaps w:val="0"/>
+          <w:strike w:val="0"/>
+          <w:color w:val="000000"/>
+          <w:sz w:val="24"/>
+          <w:szCs w:val="24"/>
+          <w:u w:val="none"/>
+          <w:shd w:fill="auto" w:val="clear"/>
+          <w:vertAlign w:val="baseline"/>
           <w:rtl w:val="0"/>
         </w:rPr>
         <w:t xml:space="preserve">Factibilidad Ambiental</w:t>
@@ -7655,7 +7903,7 @@
         <w:keepLines w:val="1"/>
         <w:numPr>
           <w:ilvl w:val="0"/>
-          <w:numId w:val="9"/>
+          <w:numId w:val="15"/>
         </w:numPr>
         <w:pBdr>
           <w:top w:space="0" w:sz="0" w:val="nil"/>
@@ -7697,7 +7945,7 @@
       <w:pPr>
         <w:numPr>
           <w:ilvl w:val="1"/>
-          <w:numId w:val="9"/>
+          <w:numId w:val="15"/>
         </w:numPr>
         <w:pBdr>
           <w:top w:space="0" w:sz="0" w:val="nil"/>
@@ -7781,7 +8029,7 @@
       <w:pPr>
         <w:numPr>
           <w:ilvl w:val="2"/>
-          <w:numId w:val="9"/>
+          <w:numId w:val="15"/>
         </w:numPr>
         <w:pBdr>
           <w:top w:space="0" w:sz="0" w:val="nil"/>
@@ -7817,21 +8065,50 @@
     </w:p>
     <w:p>
       <w:pPr>
-        <w:pStyle w:val="Heading3"/>
         <w:keepNext w:val="0"/>
         <w:keepLines w:val="0"/>
-        <w:ind w:left="0" w:firstLine="720"/>
-        <w:rPr>
+        <w:pageBreakBefore w:val="0"/>
+        <w:widowControl w:val="1"/>
+        <w:pBdr>
+          <w:top w:space="0" w:sz="0" w:val="nil"/>
+          <w:left w:space="0" w:sz="0" w:val="nil"/>
+          <w:bottom w:space="0" w:sz="0" w:val="nil"/>
+          <w:right w:space="0" w:sz="0" w:val="nil"/>
+          <w:between w:space="0" w:sz="0" w:val="nil"/>
+        </w:pBdr>
+        <w:shd w:fill="auto" w:val="clear"/>
+        <w:spacing w:after="80" w:before="280" w:line="259" w:lineRule="auto"/>
+        <w:ind w:left="0" w:right="0" w:firstLine="720"/>
+        <w:jc w:val="left"/>
+        <w:rPr>
+          <w:rFonts w:ascii="Calibri" w:cs="Calibri" w:eastAsia="Calibri" w:hAnsi="Calibri"/>
+          <w:b w:val="1"/>
+          <w:i w:val="0"/>
+          <w:smallCaps w:val="0"/>
+          <w:strike w:val="0"/>
+          <w:color w:val="000000"/>
           <w:sz w:val="26"/>
           <w:szCs w:val="26"/>
+          <w:u w:val="none"/>
+          <w:shd w:fill="auto" w:val="clear"/>
+          <w:vertAlign w:val="baseline"/>
         </w:rPr>
       </w:pPr>
       <w:bookmarkStart w:colFirst="0" w:colLast="0" w:name="_heading=h.556v41r6izl" w:id="18"/>
       <w:bookmarkEnd w:id="18"/>
       <w:r>
         <w:rPr>
+          <w:rFonts w:ascii="Calibri" w:cs="Calibri" w:eastAsia="Calibri" w:hAnsi="Calibri"/>
+          <w:b w:val="1"/>
+          <w:i w:val="0"/>
+          <w:smallCaps w:val="0"/>
+          <w:strike w:val="0"/>
+          <w:color w:val="000000"/>
           <w:sz w:val="26"/>
           <w:szCs w:val="26"/>
+          <w:u w:val="none"/>
+          <w:shd w:fill="auto" w:val="clear"/>
+          <w:vertAlign w:val="baseline"/>
           <w:rtl w:val="0"/>
         </w:rPr>
         <w:t xml:space="preserve">Beneficios tangibles:</w:t>
@@ -7841,9 +8118,9 @@
       <w:pPr>
         <w:numPr>
           <w:ilvl w:val="0"/>
-          <w:numId w:val="15"/>
+          <w:numId w:val="7"/>
         </w:numPr>
-        <w:spacing w:after="0" w:afterAutospacing="0" w:before="240" w:lineRule="auto"/>
+        <w:spacing w:after="0" w:before="240" w:lineRule="auto"/>
         <w:ind w:left="1440" w:hanging="360"/>
         <w:rPr>
           <w:sz w:val="24"/>
@@ -7874,9 +8151,9 @@
       <w:pPr>
         <w:numPr>
           <w:ilvl w:val="0"/>
-          <w:numId w:val="15"/>
+          <w:numId w:val="7"/>
         </w:numPr>
-        <w:spacing w:after="0" w:afterAutospacing="0" w:before="0" w:beforeAutospacing="0" w:lineRule="auto"/>
+        <w:spacing w:after="0" w:before="0" w:lineRule="auto"/>
         <w:ind w:left="1440" w:hanging="360"/>
         <w:rPr>
           <w:sz w:val="24"/>
@@ -7907,9 +8184,9 @@
       <w:pPr>
         <w:numPr>
           <w:ilvl w:val="0"/>
-          <w:numId w:val="15"/>
+          <w:numId w:val="7"/>
         </w:numPr>
-        <w:spacing w:after="0" w:afterAutospacing="0" w:before="0" w:beforeAutospacing="0" w:lineRule="auto"/>
+        <w:spacing w:after="0" w:before="0" w:lineRule="auto"/>
         <w:ind w:left="1440" w:hanging="360"/>
         <w:rPr>
           <w:sz w:val="24"/>
@@ -7940,9 +8217,9 @@
       <w:pPr>
         <w:numPr>
           <w:ilvl w:val="0"/>
-          <w:numId w:val="15"/>
+          <w:numId w:val="7"/>
         </w:numPr>
-        <w:spacing w:after="240" w:before="0" w:beforeAutospacing="0" w:lineRule="auto"/>
+        <w:spacing w:after="240" w:before="0" w:lineRule="auto"/>
         <w:ind w:left="1440" w:hanging="360"/>
         <w:rPr>
           <w:sz w:val="24"/>
@@ -8008,7 +8285,7 @@
       <w:pPr>
         <w:numPr>
           <w:ilvl w:val="1"/>
-          <w:numId w:val="6"/>
+          <w:numId w:val="12"/>
         </w:numPr>
         <w:ind w:left="1788" w:hanging="360"/>
         <w:rPr>
@@ -8040,7 +8317,7 @@
       <w:pPr>
         <w:numPr>
           <w:ilvl w:val="1"/>
-          <w:numId w:val="6"/>
+          <w:numId w:val="12"/>
         </w:numPr>
         <w:ind w:left="1788" w:hanging="360"/>
         <w:rPr>
@@ -8072,7 +8349,7 @@
       <w:pPr>
         <w:numPr>
           <w:ilvl w:val="1"/>
-          <w:numId w:val="6"/>
+          <w:numId w:val="12"/>
         </w:numPr>
         <w:ind w:left="1788" w:hanging="360"/>
         <w:rPr>
@@ -8104,7 +8381,7 @@
       <w:pPr>
         <w:numPr>
           <w:ilvl w:val="1"/>
-          <w:numId w:val="6"/>
+          <w:numId w:val="12"/>
         </w:numPr>
         <w:ind w:left="1788" w:hanging="360"/>
         <w:rPr>
@@ -8136,7 +8413,7 @@
       <w:pPr>
         <w:numPr>
           <w:ilvl w:val="1"/>
-          <w:numId w:val="6"/>
+          <w:numId w:val="12"/>
         </w:numPr>
         <w:ind w:left="1788" w:hanging="360"/>
         <w:rPr>
@@ -8332,7 +8609,7 @@
       <w:pPr>
         <w:numPr>
           <w:ilvl w:val="2"/>
-          <w:numId w:val="9"/>
+          <w:numId w:val="15"/>
         </w:numPr>
         <w:spacing w:after="200" w:line="360" w:lineRule="auto"/>
         <w:ind w:left="1133" w:hanging="285"/>
@@ -8378,6 +8655,7 @@
     <w:sdt>
       <w:sdtPr>
         <w:lock w:val="contentLocked"/>
+        <w:id w:val="-1371393512"/>
         <w:tag w:val="goog_rdk_32"/>
       </w:sdtPr>
       <w:sdtContent>
@@ -8420,6 +8698,7 @@
             <w:sdt>
               <w:sdtPr>
                 <w:lock w:val="contentLocked"/>
+                <w:id w:val="-1900127267"/>
                 <w:tag w:val="goog_rdk_4"/>
               </w:sdtPr>
               <w:sdtContent>
@@ -8463,6 +8742,7 @@
             <w:sdt>
               <w:sdtPr>
                 <w:lock w:val="contentLocked"/>
+                <w:id w:val="-1910853382"/>
                 <w:tag w:val="goog_rdk_5"/>
               </w:sdtPr>
               <w:sdtContent>
@@ -8506,6 +8786,7 @@
             <w:sdt>
               <w:sdtPr>
                 <w:lock w:val="contentLocked"/>
+                <w:id w:val="1969671062"/>
                 <w:tag w:val="goog_rdk_6"/>
               </w:sdtPr>
               <w:sdtContent>
@@ -8548,6 +8829,7 @@
             <w:sdt>
               <w:sdtPr>
                 <w:lock w:val="contentLocked"/>
+                <w:id w:val="486125646"/>
                 <w:tag w:val="goog_rdk_7"/>
               </w:sdtPr>
               <w:sdtContent>
@@ -8597,6 +8879,7 @@
             <w:sdt>
               <w:sdtPr>
                 <w:lock w:val="contentLocked"/>
+                <w:id w:val="2134909454"/>
                 <w:tag w:val="goog_rdk_8"/>
               </w:sdtPr>
               <w:sdtContent>
@@ -8640,6 +8923,7 @@
             <w:sdt>
               <w:sdtPr>
                 <w:lock w:val="contentLocked"/>
+                <w:id w:val="-224287023"/>
                 <w:tag w:val="goog_rdk_9"/>
               </w:sdtPr>
               <w:sdtContent>
@@ -8680,6 +8964,7 @@
             <w:sdt>
               <w:sdtPr>
                 <w:lock w:val="contentLocked"/>
+                <w:id w:val="1477533215"/>
                 <w:tag w:val="goog_rdk_10"/>
               </w:sdtPr>
               <w:sdtContent>
@@ -8719,6 +9004,7 @@
             <w:sdt>
               <w:sdtPr>
                 <w:lock w:val="contentLocked"/>
+                <w:id w:val="-2044564485"/>
                 <w:tag w:val="goog_rdk_11"/>
               </w:sdtPr>
               <w:sdtContent>
@@ -8769,6 +9055,7 @@
             <w:sdt>
               <w:sdtPr>
                 <w:lock w:val="contentLocked"/>
+                <w:id w:val="1756892987"/>
                 <w:tag w:val="goog_rdk_12"/>
               </w:sdtPr>
               <w:sdtContent>
@@ -8812,6 +9099,7 @@
             <w:sdt>
               <w:sdtPr>
                 <w:lock w:val="contentLocked"/>
+                <w:id w:val="1396034065"/>
                 <w:tag w:val="goog_rdk_13"/>
               </w:sdtPr>
               <w:sdtContent>
@@ -8855,6 +9143,7 @@
             <w:sdt>
               <w:sdtPr>
                 <w:lock w:val="contentLocked"/>
+                <w:id w:val="-692418256"/>
                 <w:tag w:val="goog_rdk_14"/>
               </w:sdtPr>
               <w:sdtContent>
@@ -8897,6 +9186,7 @@
             <w:sdt>
               <w:sdtPr>
                 <w:lock w:val="contentLocked"/>
+                <w:id w:val="-156151024"/>
                 <w:tag w:val="goog_rdk_15"/>
               </w:sdtPr>
               <w:sdtContent>
@@ -8947,6 +9237,7 @@
             <w:sdt>
               <w:sdtPr>
                 <w:lock w:val="contentLocked"/>
+                <w:id w:val="549326627"/>
                 <w:tag w:val="goog_rdk_16"/>
               </w:sdtPr>
               <w:sdtContent>
@@ -8990,6 +9281,7 @@
             <w:sdt>
               <w:sdtPr>
                 <w:lock w:val="contentLocked"/>
+                <w:id w:val="1143020493"/>
                 <w:tag w:val="goog_rdk_17"/>
               </w:sdtPr>
               <w:sdtContent>
@@ -9033,6 +9325,7 @@
             <w:sdt>
               <w:sdtPr>
                 <w:lock w:val="contentLocked"/>
+                <w:id w:val="-35576171"/>
                 <w:tag w:val="goog_rdk_18"/>
               </w:sdtPr>
               <w:sdtContent>
@@ -9075,6 +9368,7 @@
             <w:sdt>
               <w:sdtPr>
                 <w:lock w:val="contentLocked"/>
+                <w:id w:val="-324487354"/>
                 <w:tag w:val="goog_rdk_19"/>
               </w:sdtPr>
               <w:sdtContent>
@@ -9125,6 +9419,7 @@
             <w:sdt>
               <w:sdtPr>
                 <w:lock w:val="contentLocked"/>
+                <w:id w:val="-1991668392"/>
                 <w:tag w:val="goog_rdk_20"/>
               </w:sdtPr>
               <w:sdtContent>
@@ -9168,6 +9463,7 @@
             <w:sdt>
               <w:sdtPr>
                 <w:lock w:val="contentLocked"/>
+                <w:id w:val="591987312"/>
                 <w:tag w:val="goog_rdk_21"/>
               </w:sdtPr>
               <w:sdtContent>
@@ -9211,6 +9507,7 @@
             <w:sdt>
               <w:sdtPr>
                 <w:lock w:val="contentLocked"/>
+                <w:id w:val="-1002929844"/>
                 <w:tag w:val="goog_rdk_22"/>
               </w:sdtPr>
               <w:sdtContent>
@@ -9253,6 +9550,7 @@
             <w:sdt>
               <w:sdtPr>
                 <w:lock w:val="contentLocked"/>
+                <w:id w:val="897487899"/>
                 <w:tag w:val="goog_rdk_23"/>
               </w:sdtPr>
               <w:sdtContent>
@@ -9302,6 +9600,7 @@
             <w:sdt>
               <w:sdtPr>
                 <w:lock w:val="contentLocked"/>
+                <w:id w:val="-1091613148"/>
                 <w:tag w:val="goog_rdk_24"/>
               </w:sdtPr>
               <w:sdtContent>
@@ -9345,6 +9644,7 @@
             <w:sdt>
               <w:sdtPr>
                 <w:lock w:val="contentLocked"/>
+                <w:id w:val="1779820553"/>
                 <w:tag w:val="goog_rdk_25"/>
               </w:sdtPr>
               <w:sdtContent>
@@ -9388,6 +9688,7 @@
             <w:sdt>
               <w:sdtPr>
                 <w:lock w:val="contentLocked"/>
+                <w:id w:val="517560573"/>
                 <w:tag w:val="goog_rdk_26"/>
               </w:sdtPr>
               <w:sdtContent>
@@ -9430,6 +9731,7 @@
             <w:sdt>
               <w:sdtPr>
                 <w:lock w:val="contentLocked"/>
+                <w:id w:val="273651244"/>
                 <w:tag w:val="goog_rdk_27"/>
               </w:sdtPr>
               <w:sdtContent>
@@ -9479,6 +9781,7 @@
             <w:sdt>
               <w:sdtPr>
                 <w:lock w:val="contentLocked"/>
+                <w:id w:val="-1911547762"/>
                 <w:tag w:val="goog_rdk_28"/>
               </w:sdtPr>
               <w:sdtContent>
@@ -9522,6 +9825,7 @@
             <w:sdt>
               <w:sdtPr>
                 <w:lock w:val="contentLocked"/>
+                <w:id w:val="-2143278472"/>
                 <w:tag w:val="goog_rdk_29"/>
               </w:sdtPr>
               <w:sdtContent>
@@ -9565,6 +9869,7 @@
             <w:sdt>
               <w:sdtPr>
                 <w:lock w:val="contentLocked"/>
+                <w:id w:val="-392121487"/>
                 <w:tag w:val="goog_rdk_30"/>
               </w:sdtPr>
               <w:sdtContent>
@@ -9604,6 +9909,7 @@
             <w:sdt>
               <w:sdtPr>
                 <w:lock w:val="contentLocked"/>
+                <w:id w:val="-1208192338"/>
                 <w:tag w:val="goog_rdk_31"/>
               </w:sdtPr>
               <w:sdtContent>
@@ -9699,6 +10005,7 @@
     <w:sdt>
       <w:sdtPr>
         <w:lock w:val="contentLocked"/>
+        <w:id w:val="-446108701"/>
         <w:tag w:val="goog_rdk_39"/>
       </w:sdtPr>
       <w:sdtContent>
@@ -9738,6 +10045,7 @@
             <w:sdt>
               <w:sdtPr>
                 <w:lock w:val="contentLocked"/>
+                <w:id w:val="685528812"/>
                 <w:tag w:val="goog_rdk_33"/>
               </w:sdtPr>
               <w:sdtContent>
@@ -9784,6 +10092,7 @@
             <w:sdt>
               <w:sdtPr>
                 <w:lock w:val="contentLocked"/>
+                <w:id w:val="-2035908574"/>
                 <w:tag w:val="goog_rdk_34"/>
               </w:sdtPr>
               <w:sdtContent>
@@ -9837,6 +10146,7 @@
             <w:sdt>
               <w:sdtPr>
                 <w:lock w:val="contentLocked"/>
+                <w:id w:val="1781238949"/>
                 <w:tag w:val="goog_rdk_35"/>
               </w:sdtPr>
               <w:sdtContent>
@@ -9883,6 +10193,7 @@
             <w:sdt>
               <w:sdtPr>
                 <w:lock w:val="contentLocked"/>
+                <w:id w:val="578791626"/>
                 <w:tag w:val="goog_rdk_36"/>
               </w:sdtPr>
               <w:sdtContent>
@@ -9936,6 +10247,7 @@
             <w:sdt>
               <w:sdtPr>
                 <w:lock w:val="contentLocked"/>
+                <w:id w:val="-1270826005"/>
                 <w:tag w:val="goog_rdk_37"/>
               </w:sdtPr>
               <w:sdtContent>
@@ -9982,6 +10294,7 @@
             <w:sdt>
               <w:sdtPr>
                 <w:lock w:val="contentLocked"/>
+                <w:id w:val="-956954102"/>
                 <w:tag w:val="goog_rdk_38"/>
               </w:sdtPr>
               <w:sdtContent>
@@ -10573,7 +10886,7 @@
         <w:keepLines w:val="1"/>
         <w:numPr>
           <w:ilvl w:val="0"/>
-          <w:numId w:val="9"/>
+          <w:numId w:val="15"/>
         </w:numPr>
         <w:pBdr>
           <w:top w:space="0" w:sz="0" w:val="nil"/>
@@ -10613,15 +10926,33 @@
     </w:p>
     <w:p>
       <w:pPr>
-        <w:pStyle w:val="Heading3"/>
+        <w:keepNext w:val="1"/>
+        <w:keepLines w:val="1"/>
+        <w:pageBreakBefore w:val="0"/>
+        <w:widowControl w:val="1"/>
+        <w:pBdr>
+          <w:top w:space="0" w:sz="0" w:val="nil"/>
+          <w:left w:space="0" w:sz="0" w:val="nil"/>
+          <w:bottom w:space="0" w:sz="0" w:val="nil"/>
+          <w:right w:space="0" w:sz="0" w:val="nil"/>
+          <w:between w:space="0" w:sz="0" w:val="nil"/>
+        </w:pBdr>
+        <w:shd w:fill="auto" w:val="clear"/>
         <w:spacing w:after="240" w:before="240" w:line="276" w:lineRule="auto"/>
-        <w:ind w:left="720" w:firstLine="0"/>
+        <w:ind w:left="720" w:right="0" w:firstLine="0"/>
         <w:jc w:val="both"/>
         <w:rPr>
           <w:rFonts w:ascii="Times New Roman" w:cs="Times New Roman" w:eastAsia="Times New Roman" w:hAnsi="Times New Roman"/>
           <w:b w:val="0"/>
-          <w:sz w:val="24"/>
-          <w:szCs w:val="24"/>
+          <w:i w:val="0"/>
+          <w:smallCaps w:val="0"/>
+          <w:strike w:val="0"/>
+          <w:color w:val="000000"/>
+          <w:sz w:val="24"/>
+          <w:szCs w:val="24"/>
+          <w:u w:val="none"/>
+          <w:shd w:fill="auto" w:val="clear"/>
+          <w:vertAlign w:val="baseline"/>
         </w:rPr>
       </w:pPr>
       <w:bookmarkStart w:colFirst="0" w:colLast="0" w:name="_heading=h.xgrf87a7fful" w:id="20"/>
@@ -10629,8 +10960,16 @@
       <w:r>
         <w:rPr>
           <w:rFonts w:ascii="Times New Roman" w:cs="Times New Roman" w:eastAsia="Times New Roman" w:hAnsi="Times New Roman"/>
-          <w:sz w:val="24"/>
-          <w:szCs w:val="24"/>
+          <w:b w:val="1"/>
+          <w:i w:val="0"/>
+          <w:smallCaps w:val="0"/>
+          <w:strike w:val="0"/>
+          <w:color w:val="000000"/>
+          <w:sz w:val="24"/>
+          <w:szCs w:val="24"/>
+          <w:u w:val="none"/>
+          <w:shd w:fill="auto" w:val="clear"/>
+          <w:vertAlign w:val="baseline"/>
           <w:rtl w:val="0"/>
         </w:rPr>
         <w:t xml:space="preserve">Factibilidad Económica:</w:t>
@@ -10640,8 +10979,15 @@
         <w:rPr>
           <w:rFonts w:ascii="Times New Roman" w:cs="Times New Roman" w:eastAsia="Times New Roman" w:hAnsi="Times New Roman"/>
           <w:b w:val="0"/>
-          <w:sz w:val="24"/>
-          <w:szCs w:val="24"/>
+          <w:i w:val="0"/>
+          <w:smallCaps w:val="0"/>
+          <w:strike w:val="0"/>
+          <w:color w:val="000000"/>
+          <w:sz w:val="24"/>
+          <w:szCs w:val="24"/>
+          <w:u w:val="none"/>
+          <w:shd w:fill="auto" w:val="clear"/>
+          <w:vertAlign w:val="baseline"/>
           <w:rtl w:val="0"/>
         </w:rPr>
         <w:t xml:space="preserve"> El análisis financiero realizado demuestra que el proyecto SOS Mascota es económicamente viable. Con una inversión inicial de S/. 4,405.00 y flujos de caja positivos, el proyecto genera un Valor Actual Neto (VAN) de S/. 219.17, una Tasa Interna de Retorno (TIR) del 10.14% y una relación Beneficio/Costo (B/C) de 1.05. Estos indicadores reflejan que el proyecto recupera su inversión en un periodo razonable y genera un excedente, confirmando su rentabilidad y sostenibilidad económica.</w:t>
@@ -10649,24 +10995,48 @@
     </w:p>
     <w:p>
       <w:pPr>
-        <w:pStyle w:val="Heading3"/>
+        <w:keepNext w:val="1"/>
+        <w:keepLines w:val="1"/>
+        <w:pageBreakBefore w:val="0"/>
+        <w:widowControl w:val="1"/>
+        <w:pBdr>
+          <w:top w:space="0" w:sz="0" w:val="nil"/>
+          <w:left w:space="0" w:sz="0" w:val="nil"/>
+          <w:bottom w:space="0" w:sz="0" w:val="nil"/>
+          <w:right w:space="0" w:sz="0" w:val="nil"/>
+          <w:between w:space="0" w:sz="0" w:val="nil"/>
+        </w:pBdr>
+        <w:shd w:fill="auto" w:val="clear"/>
         <w:spacing w:after="240" w:before="240" w:line="276" w:lineRule="auto"/>
-        <w:ind w:left="720" w:firstLine="0"/>
+        <w:ind w:left="720" w:right="0" w:firstLine="0"/>
         <w:jc w:val="both"/>
         <w:rPr>
           <w:rFonts w:ascii="Times New Roman" w:cs="Times New Roman" w:eastAsia="Times New Roman" w:hAnsi="Times New Roman"/>
           <w:b w:val="0"/>
-          <w:sz w:val="24"/>
-          <w:szCs w:val="24"/>
-        </w:rPr>
-      </w:pPr>
-      <w:bookmarkStart w:colFirst="0" w:colLast="0" w:name="_heading=h.xgrf87a7fful" w:id="20"/>
-      <w:bookmarkEnd w:id="20"/>
-      <w:r>
-        <w:rPr>
-          <w:rFonts w:ascii="Times New Roman" w:cs="Times New Roman" w:eastAsia="Times New Roman" w:hAnsi="Times New Roman"/>
-          <w:sz w:val="24"/>
-          <w:szCs w:val="24"/>
+          <w:i w:val="0"/>
+          <w:smallCaps w:val="0"/>
+          <w:strike w:val="0"/>
+          <w:color w:val="000000"/>
+          <w:sz w:val="24"/>
+          <w:szCs w:val="24"/>
+          <w:u w:val="none"/>
+          <w:shd w:fill="auto" w:val="clear"/>
+          <w:vertAlign w:val="baseline"/>
+        </w:rPr>
+      </w:pPr>
+      <w:r>
+        <w:rPr>
+          <w:rFonts w:ascii="Times New Roman" w:cs="Times New Roman" w:eastAsia="Times New Roman" w:hAnsi="Times New Roman"/>
+          <w:b w:val="1"/>
+          <w:i w:val="0"/>
+          <w:smallCaps w:val="0"/>
+          <w:strike w:val="0"/>
+          <w:color w:val="000000"/>
+          <w:sz w:val="24"/>
+          <w:szCs w:val="24"/>
+          <w:u w:val="none"/>
+          <w:shd w:fill="auto" w:val="clear"/>
+          <w:vertAlign w:val="baseline"/>
           <w:rtl w:val="0"/>
         </w:rPr>
         <w:t xml:space="preserve">Factibilidad Operativa:</w:t>
@@ -10676,8 +11046,15 @@
         <w:rPr>
           <w:rFonts w:ascii="Times New Roman" w:cs="Times New Roman" w:eastAsia="Times New Roman" w:hAnsi="Times New Roman"/>
           <w:b w:val="0"/>
-          <w:sz w:val="24"/>
-          <w:szCs w:val="24"/>
+          <w:i w:val="0"/>
+          <w:smallCaps w:val="0"/>
+          <w:strike w:val="0"/>
+          <w:color w:val="000000"/>
+          <w:sz w:val="24"/>
+          <w:szCs w:val="24"/>
+          <w:u w:val="none"/>
+          <w:shd w:fill="auto" w:val="clear"/>
+          <w:vertAlign w:val="baseline"/>
           <w:rtl w:val="0"/>
         </w:rPr>
         <w:t xml:space="preserve"> El sistema SOS Mascota ha sido diseñado con un enfoque en la eficiencia y facilidad de uso. Incorpora funcionalidades como geolocalización, reporte de mascotas, roles diferenciados (usuarios, veterinarios, administradores) y una interfaz intuitiva. Estas características aseguran un funcionamiento operativo óptimo y una alta accesibilidad para los usuarios, permitiendo su implementación sin complicaciones técnicas mayores.</w:t>
@@ -10685,24 +11062,48 @@
     </w:p>
     <w:p>
       <w:pPr>
-        <w:pStyle w:val="Heading3"/>
+        <w:keepNext w:val="1"/>
+        <w:keepLines w:val="1"/>
+        <w:pageBreakBefore w:val="0"/>
+        <w:widowControl w:val="1"/>
+        <w:pBdr>
+          <w:top w:space="0" w:sz="0" w:val="nil"/>
+          <w:left w:space="0" w:sz="0" w:val="nil"/>
+          <w:bottom w:space="0" w:sz="0" w:val="nil"/>
+          <w:right w:space="0" w:sz="0" w:val="nil"/>
+          <w:between w:space="0" w:sz="0" w:val="nil"/>
+        </w:pBdr>
+        <w:shd w:fill="auto" w:val="clear"/>
         <w:spacing w:after="240" w:before="240" w:line="276" w:lineRule="auto"/>
-        <w:ind w:left="720" w:firstLine="0"/>
+        <w:ind w:left="720" w:right="0" w:firstLine="0"/>
         <w:jc w:val="both"/>
         <w:rPr>
           <w:rFonts w:ascii="Times New Roman" w:cs="Times New Roman" w:eastAsia="Times New Roman" w:hAnsi="Times New Roman"/>
           <w:b w:val="0"/>
-          <w:sz w:val="24"/>
-          <w:szCs w:val="24"/>
-        </w:rPr>
-      </w:pPr>
-      <w:bookmarkStart w:colFirst="0" w:colLast="0" w:name="_heading=h.xgrf87a7fful" w:id="20"/>
-      <w:bookmarkEnd w:id="20"/>
-      <w:r>
-        <w:rPr>
-          <w:rFonts w:ascii="Times New Roman" w:cs="Times New Roman" w:eastAsia="Times New Roman" w:hAnsi="Times New Roman"/>
-          <w:sz w:val="24"/>
-          <w:szCs w:val="24"/>
+          <w:i w:val="0"/>
+          <w:smallCaps w:val="0"/>
+          <w:strike w:val="0"/>
+          <w:color w:val="000000"/>
+          <w:sz w:val="24"/>
+          <w:szCs w:val="24"/>
+          <w:u w:val="none"/>
+          <w:shd w:fill="auto" w:val="clear"/>
+          <w:vertAlign w:val="baseline"/>
+        </w:rPr>
+      </w:pPr>
+      <w:r>
+        <w:rPr>
+          <w:rFonts w:ascii="Times New Roman" w:cs="Times New Roman" w:eastAsia="Times New Roman" w:hAnsi="Times New Roman"/>
+          <w:b w:val="1"/>
+          <w:i w:val="0"/>
+          <w:smallCaps w:val="0"/>
+          <w:strike w:val="0"/>
+          <w:color w:val="000000"/>
+          <w:sz w:val="24"/>
+          <w:szCs w:val="24"/>
+          <w:u w:val="none"/>
+          <w:shd w:fill="auto" w:val="clear"/>
+          <w:vertAlign w:val="baseline"/>
           <w:rtl w:val="0"/>
         </w:rPr>
         <w:t xml:space="preserve">Factibilidad Legal:</w:t>
@@ -10712,8 +11113,15 @@
         <w:rPr>
           <w:rFonts w:ascii="Times New Roman" w:cs="Times New Roman" w:eastAsia="Times New Roman" w:hAnsi="Times New Roman"/>
           <w:b w:val="0"/>
-          <w:sz w:val="24"/>
-          <w:szCs w:val="24"/>
+          <w:i w:val="0"/>
+          <w:smallCaps w:val="0"/>
+          <w:strike w:val="0"/>
+          <w:color w:val="000000"/>
+          <w:sz w:val="24"/>
+          <w:szCs w:val="24"/>
+          <w:u w:val="none"/>
+          <w:shd w:fill="auto" w:val="clear"/>
+          <w:vertAlign w:val="baseline"/>
           <w:rtl w:val="0"/>
         </w:rPr>
         <w:t xml:space="preserve"> El proyecto cumple con los lineamientos establecidos en la Ley N.º 29733, Ley de Protección de Datos Personales, garantizando el uso ético y seguro de la información de los usuarios. Se contempla la recolección de datos bajo consentimiento informado, así como la implementación de medidas de ciberseguridad adecuadas para proteger la confidencialidad y la integridad de los datos almacenados.</w:t>
@@ -10721,24 +11129,48 @@
     </w:p>
     <w:p>
       <w:pPr>
-        <w:pStyle w:val="Heading3"/>
+        <w:keepNext w:val="1"/>
+        <w:keepLines w:val="1"/>
+        <w:pageBreakBefore w:val="0"/>
+        <w:widowControl w:val="1"/>
+        <w:pBdr>
+          <w:top w:space="0" w:sz="0" w:val="nil"/>
+          <w:left w:space="0" w:sz="0" w:val="nil"/>
+          <w:bottom w:space="0" w:sz="0" w:val="nil"/>
+          <w:right w:space="0" w:sz="0" w:val="nil"/>
+          <w:between w:space="0" w:sz="0" w:val="nil"/>
+        </w:pBdr>
+        <w:shd w:fill="auto" w:val="clear"/>
         <w:spacing w:after="240" w:before="240" w:line="276" w:lineRule="auto"/>
-        <w:ind w:left="720" w:firstLine="0"/>
+        <w:ind w:left="720" w:right="0" w:firstLine="0"/>
         <w:jc w:val="both"/>
         <w:rPr>
           <w:rFonts w:ascii="Times New Roman" w:cs="Times New Roman" w:eastAsia="Times New Roman" w:hAnsi="Times New Roman"/>
           <w:b w:val="0"/>
-          <w:sz w:val="24"/>
-          <w:szCs w:val="24"/>
-        </w:rPr>
-      </w:pPr>
-      <w:bookmarkStart w:colFirst="0" w:colLast="0" w:name="_heading=h.xgrf87a7fful" w:id="20"/>
-      <w:bookmarkEnd w:id="20"/>
-      <w:r>
-        <w:rPr>
-          <w:rFonts w:ascii="Times New Roman" w:cs="Times New Roman" w:eastAsia="Times New Roman" w:hAnsi="Times New Roman"/>
-          <w:sz w:val="24"/>
-          <w:szCs w:val="24"/>
+          <w:i w:val="0"/>
+          <w:smallCaps w:val="0"/>
+          <w:strike w:val="0"/>
+          <w:color w:val="000000"/>
+          <w:sz w:val="24"/>
+          <w:szCs w:val="24"/>
+          <w:u w:val="none"/>
+          <w:shd w:fill="auto" w:val="clear"/>
+          <w:vertAlign w:val="baseline"/>
+        </w:rPr>
+      </w:pPr>
+      <w:r>
+        <w:rPr>
+          <w:rFonts w:ascii="Times New Roman" w:cs="Times New Roman" w:eastAsia="Times New Roman" w:hAnsi="Times New Roman"/>
+          <w:b w:val="1"/>
+          <w:i w:val="0"/>
+          <w:smallCaps w:val="0"/>
+          <w:strike w:val="0"/>
+          <w:color w:val="000000"/>
+          <w:sz w:val="24"/>
+          <w:szCs w:val="24"/>
+          <w:u w:val="none"/>
+          <w:shd w:fill="auto" w:val="clear"/>
+          <w:vertAlign w:val="baseline"/>
           <w:rtl w:val="0"/>
         </w:rPr>
         <w:t xml:space="preserve">Factibilidad Social:</w:t>
@@ -10748,8 +11180,15 @@
         <w:rPr>
           <w:rFonts w:ascii="Times New Roman" w:cs="Times New Roman" w:eastAsia="Times New Roman" w:hAnsi="Times New Roman"/>
           <w:b w:val="0"/>
-          <w:sz w:val="24"/>
-          <w:szCs w:val="24"/>
+          <w:i w:val="0"/>
+          <w:smallCaps w:val="0"/>
+          <w:strike w:val="0"/>
+          <w:color w:val="000000"/>
+          <w:sz w:val="24"/>
+          <w:szCs w:val="24"/>
+          <w:u w:val="none"/>
+          <w:shd w:fill="auto" w:val="clear"/>
+          <w:vertAlign w:val="baseline"/>
           <w:rtl w:val="0"/>
         </w:rPr>
         <w:t xml:space="preserve">SOS Mascota promueve un impacto social positivo al fomentar la participación ciudadana, la protección animal y la adopción responsable. Además, fortalece los lazos comunitarios mediante una red colaborativa que permite reportar y encontrar mascotas de manera eficiente. Esto contribuye directamente al bienestar emocional de las personas y al cuidado de los animales en la sociedad.</w:t>
@@ -10757,15 +11196,33 @@
     </w:p>
     <w:p>
       <w:pPr>
-        <w:pStyle w:val="Heading3"/>
+        <w:keepNext w:val="1"/>
+        <w:keepLines w:val="1"/>
+        <w:pageBreakBefore w:val="0"/>
+        <w:widowControl w:val="1"/>
+        <w:pBdr>
+          <w:top w:space="0" w:sz="0" w:val="nil"/>
+          <w:left w:space="0" w:sz="0" w:val="nil"/>
+          <w:bottom w:space="0" w:sz="0" w:val="nil"/>
+          <w:right w:space="0" w:sz="0" w:val="nil"/>
+          <w:between w:space="0" w:sz="0" w:val="nil"/>
+        </w:pBdr>
+        <w:shd w:fill="auto" w:val="clear"/>
         <w:spacing w:after="240" w:before="240" w:line="276" w:lineRule="auto"/>
-        <w:ind w:left="720" w:firstLine="0"/>
+        <w:ind w:left="720" w:right="0" w:firstLine="0"/>
         <w:jc w:val="both"/>
         <w:rPr>
           <w:rFonts w:ascii="Times New Roman" w:cs="Times New Roman" w:eastAsia="Times New Roman" w:hAnsi="Times New Roman"/>
           <w:b w:val="0"/>
-          <w:sz w:val="24"/>
-          <w:szCs w:val="24"/>
+          <w:i w:val="0"/>
+          <w:smallCaps w:val="0"/>
+          <w:strike w:val="0"/>
+          <w:color w:val="000000"/>
+          <w:sz w:val="24"/>
+          <w:szCs w:val="24"/>
+          <w:u w:val="none"/>
+          <w:shd w:fill="auto" w:val="clear"/>
+          <w:vertAlign w:val="baseline"/>
         </w:rPr>
       </w:pPr>
       <w:bookmarkStart w:colFirst="0" w:colLast="0" w:name="_heading=h.4rl5k3bc62p8" w:id="21"/>
@@ -10773,8 +11230,16 @@
       <w:r>
         <w:rPr>
           <w:rFonts w:ascii="Times New Roman" w:cs="Times New Roman" w:eastAsia="Times New Roman" w:hAnsi="Times New Roman"/>
-          <w:sz w:val="24"/>
-          <w:szCs w:val="24"/>
+          <w:b w:val="1"/>
+          <w:i w:val="0"/>
+          <w:smallCaps w:val="0"/>
+          <w:strike w:val="0"/>
+          <w:color w:val="000000"/>
+          <w:sz w:val="24"/>
+          <w:szCs w:val="24"/>
+          <w:u w:val="none"/>
+          <w:shd w:fill="auto" w:val="clear"/>
+          <w:vertAlign w:val="baseline"/>
           <w:rtl w:val="0"/>
         </w:rPr>
         <w:t xml:space="preserve">Factibilidad Ambiental:</w:t>
@@ -10784,8 +11249,15 @@
         <w:rPr>
           <w:rFonts w:ascii="Times New Roman" w:cs="Times New Roman" w:eastAsia="Times New Roman" w:hAnsi="Times New Roman"/>
           <w:b w:val="0"/>
-          <w:sz w:val="24"/>
-          <w:szCs w:val="24"/>
+          <w:i w:val="0"/>
+          <w:smallCaps w:val="0"/>
+          <w:strike w:val="0"/>
+          <w:color w:val="000000"/>
+          <w:sz w:val="24"/>
+          <w:szCs w:val="24"/>
+          <w:u w:val="none"/>
+          <w:shd w:fill="auto" w:val="clear"/>
+          <w:vertAlign w:val="baseline"/>
           <w:rtl w:val="0"/>
         </w:rPr>
         <w:t xml:space="preserve">El uso de tecnologías digitales en lugar de métodos tradicionales de difusión (como volantes impresos) reduce el consumo de papel y otros recursos físicos. Asimismo, minimiza los desplazamientos innecesarios, promoviendo un comportamiento más sostenible. En conjunto, el proyecto contribuye a la preservación del medio ambiente mediante el uso de soluciones tecnológicas responsables.</w:t>
@@ -10793,18 +11265,35 @@
     </w:p>
     <w:p>
       <w:pPr>
-        <w:pStyle w:val="Heading3"/>
-        <w:spacing w:line="360" w:lineRule="auto"/>
+        <w:keepNext w:val="1"/>
+        <w:keepLines w:val="1"/>
+        <w:pageBreakBefore w:val="0"/>
+        <w:widowControl w:val="1"/>
+        <w:pBdr>
+          <w:top w:space="0" w:sz="0" w:val="nil"/>
+          <w:left w:space="0" w:sz="0" w:val="nil"/>
+          <w:bottom w:space="0" w:sz="0" w:val="nil"/>
+          <w:right w:space="0" w:sz="0" w:val="nil"/>
+          <w:between w:space="0" w:sz="0" w:val="nil"/>
+        </w:pBdr>
+        <w:shd w:fill="auto" w:val="clear"/>
+        <w:spacing w:after="80" w:before="280" w:line="360" w:lineRule="auto"/>
+        <w:ind w:left="0" w:right="0" w:firstLine="0"/>
         <w:jc w:val="both"/>
         <w:rPr>
           <w:rFonts w:ascii="Times New Roman" w:cs="Times New Roman" w:eastAsia="Times New Roman" w:hAnsi="Times New Roman"/>
           <w:b w:val="0"/>
-          <w:sz w:val="24"/>
-          <w:szCs w:val="24"/>
-        </w:rPr>
-      </w:pPr>
-      <w:bookmarkStart w:colFirst="0" w:colLast="0" w:name="_heading=h.xgrf87a7fful" w:id="20"/>
-      <w:bookmarkEnd w:id="20"/>
+          <w:i w:val="0"/>
+          <w:smallCaps w:val="0"/>
+          <w:strike w:val="0"/>
+          <w:color w:val="000000"/>
+          <w:sz w:val="24"/>
+          <w:szCs w:val="24"/>
+          <w:u w:val="none"/>
+          <w:shd w:fill="auto" w:val="clear"/>
+          <w:vertAlign w:val="baseline"/>
+        </w:rPr>
+      </w:pPr>
       <w:r>
         <w:rPr>
           <w:rtl w:val="0"/>
@@ -10938,90 +11427,6 @@
         <w:rtl w:val="0"/>
       </w:rPr>
     </w:r>
-    <w:r>
-      <w:drawing>
-        <wp:anchor allowOverlap="1" behindDoc="0" distB="114300" distT="114300" distL="114300" distR="114300" hidden="0" layoutInCell="1" locked="0" relativeHeight="0" simplePos="0">
-          <wp:simplePos x="0" y="0"/>
-          <wp:positionH relativeFrom="column">
-            <wp:posOffset>5124450</wp:posOffset>
-          </wp:positionH>
-          <wp:positionV relativeFrom="paragraph">
-            <wp:posOffset>-257174</wp:posOffset>
-          </wp:positionV>
-          <wp:extent cx="953452" cy="443974"/>
-          <wp:effectExtent b="0" l="0" r="0" t="0"/>
-          <wp:wrapSquare wrapText="bothSides" distB="114300" distT="114300" distL="114300" distR="114300"/>
-          <wp:docPr id="32" name="image2.png"/>
-          <a:graphic>
-            <a:graphicData uri="http://schemas.openxmlformats.org/drawingml/2006/picture">
-              <pic:pic>
-                <pic:nvPicPr>
-                  <pic:cNvPr id="0" name="image2.png"/>
-                  <pic:cNvPicPr preferRelativeResize="0"/>
-                </pic:nvPicPr>
-                <pic:blipFill>
-                  <a:blip r:embed="rId1"/>
-                  <a:srcRect b="0" l="0" r="0" t="0"/>
-                  <a:stretch>
-                    <a:fillRect/>
-                  </a:stretch>
-                </pic:blipFill>
-                <pic:spPr>
-                  <a:xfrm>
-                    <a:off x="0" y="0"/>
-                    <a:ext cx="953452" cy="443974"/>
-                  </a:xfrm>
-                  <a:prstGeom prst="rect"/>
-                  <a:ln/>
-                </pic:spPr>
-              </pic:pic>
-            </a:graphicData>
-          </a:graphic>
-        </wp:anchor>
-      </w:drawing>
-    </w:r>
-    <w:r>
-      <w:drawing>
-        <wp:anchor allowOverlap="1" behindDoc="0" distB="114300" distT="114300" distL="114300" distR="114300" hidden="0" layoutInCell="1" locked="0" relativeHeight="0" simplePos="0">
-          <wp:simplePos x="0" y="0"/>
-          <wp:positionH relativeFrom="column">
-            <wp:posOffset>-504824</wp:posOffset>
-          </wp:positionH>
-          <wp:positionV relativeFrom="paragraph">
-            <wp:posOffset>-257174</wp:posOffset>
-          </wp:positionV>
-          <wp:extent cx="507683" cy="507683"/>
-          <wp:effectExtent b="0" l="0" r="0" t="0"/>
-          <wp:wrapSquare wrapText="bothSides" distB="114300" distT="114300" distL="114300" distR="114300"/>
-          <wp:docPr id="34" name="image3.png"/>
-          <a:graphic>
-            <a:graphicData uri="http://schemas.openxmlformats.org/drawingml/2006/picture">
-              <pic:pic>
-                <pic:nvPicPr>
-                  <pic:cNvPr id="0" name="image3.png"/>
-                  <pic:cNvPicPr preferRelativeResize="0"/>
-                </pic:nvPicPr>
-                <pic:blipFill>
-                  <a:blip r:embed="rId2"/>
-                  <a:srcRect b="0" l="0" r="0" t="0"/>
-                  <a:stretch>
-                    <a:fillRect/>
-                  </a:stretch>
-                </pic:blipFill>
-                <pic:spPr>
-                  <a:xfrm>
-                    <a:off x="0" y="0"/>
-                    <a:ext cx="507683" cy="507683"/>
-                  </a:xfrm>
-                  <a:prstGeom prst="rect"/>
-                  <a:ln/>
-                </pic:spPr>
-              </pic:pic>
-            </a:graphicData>
-          </a:graphic>
-        </wp:anchor>
-      </w:drawing>
-    </w:r>
   </w:p>
 </w:hdr>
 </file>
@@ -11145,7 +11550,7 @@
       <w:lvlText w:val="●"/>
       <w:lvlJc w:val="left"/>
       <w:pPr>
-        <w:ind w:left="720" w:hanging="360"/>
+        <w:ind w:left="1133" w:hanging="425"/>
       </w:pPr>
       <w:rPr>
         <w:u w:val="none"/>
@@ -11252,10 +11657,10 @@
     <w:lvl w:ilvl="0">
       <w:start w:val="1"/>
       <w:numFmt w:val="bullet"/>
-      <w:lvlText w:val="●"/>
+      <w:lvlText w:val="❖"/>
       <w:lvlJc w:val="left"/>
       <w:pPr>
-        <w:ind w:left="720" w:hanging="360"/>
+        <w:ind w:left="1440" w:hanging="360"/>
       </w:pPr>
       <w:rPr>
         <w:u w:val="none"/>
@@ -11264,10 +11669,10 @@
     <w:lvl w:ilvl="1">
       <w:start w:val="1"/>
       <w:numFmt w:val="bullet"/>
-      <w:lvlText w:val="○"/>
+      <w:lvlText w:val="➢"/>
       <w:lvlJc w:val="left"/>
       <w:pPr>
-        <w:ind w:left="1440" w:hanging="360"/>
+        <w:ind w:left="2160" w:hanging="360"/>
       </w:pPr>
       <w:rPr>
         <w:u w:val="none"/>
@@ -11279,7 +11684,7 @@
       <w:lvlText w:val="■"/>
       <w:lvlJc w:val="left"/>
       <w:pPr>
-        <w:ind w:left="2160" w:hanging="360"/>
+        <w:ind w:left="2880" w:hanging="360"/>
       </w:pPr>
       <w:rPr>
         <w:u w:val="none"/>
@@ -11291,7 +11696,7 @@
       <w:lvlText w:val="●"/>
       <w:lvlJc w:val="left"/>
       <w:pPr>
-        <w:ind w:left="2880" w:hanging="360"/>
+        <w:ind w:left="3600" w:hanging="360"/>
       </w:pPr>
       <w:rPr>
         <w:u w:val="none"/>
@@ -11300,10 +11705,10 @@
     <w:lvl w:ilvl="4">
       <w:start w:val="1"/>
       <w:numFmt w:val="bullet"/>
-      <w:lvlText w:val="○"/>
+      <w:lvlText w:val="◆"/>
       <w:lvlJc w:val="left"/>
       <w:pPr>
-        <w:ind w:left="3600" w:hanging="360"/>
+        <w:ind w:left="4320" w:hanging="360"/>
       </w:pPr>
       <w:rPr>
         <w:u w:val="none"/>
@@ -11312,10 +11717,10 @@
     <w:lvl w:ilvl="5">
       <w:start w:val="1"/>
       <w:numFmt w:val="bullet"/>
-      <w:lvlText w:val="■"/>
+      <w:lvlText w:val="➢"/>
       <w:lvlJc w:val="left"/>
       <w:pPr>
-        <w:ind w:left="4320" w:hanging="360"/>
+        <w:ind w:left="5040" w:hanging="360"/>
       </w:pPr>
       <w:rPr>
         <w:u w:val="none"/>
@@ -11324,10 +11729,10 @@
     <w:lvl w:ilvl="6">
       <w:start w:val="1"/>
       <w:numFmt w:val="bullet"/>
-      <w:lvlText w:val="●"/>
+      <w:lvlText w:val="■"/>
       <w:lvlJc w:val="left"/>
       <w:pPr>
-        <w:ind w:left="5040" w:hanging="360"/>
+        <w:ind w:left="5760" w:hanging="360"/>
       </w:pPr>
       <w:rPr>
         <w:u w:val="none"/>
@@ -11336,10 +11741,10 @@
     <w:lvl w:ilvl="7">
       <w:start w:val="1"/>
       <w:numFmt w:val="bullet"/>
-      <w:lvlText w:val="○"/>
+      <w:lvlText w:val="●"/>
       <w:lvlJc w:val="left"/>
       <w:pPr>
-        <w:ind w:left="5760" w:hanging="360"/>
+        <w:ind w:left="6480" w:hanging="360"/>
       </w:pPr>
       <w:rPr>
         <w:u w:val="none"/>
@@ -11348,10 +11753,10 @@
     <w:lvl w:ilvl="8">
       <w:start w:val="1"/>
       <w:numFmt w:val="bullet"/>
-      <w:lvlText w:val="■"/>
+      <w:lvlText w:val="◆"/>
       <w:lvlJc w:val="left"/>
       <w:pPr>
-        <w:ind w:left="6480" w:hanging="360"/>
+        <w:ind w:left="7200" w:hanging="360"/>
       </w:pPr>
       <w:rPr>
         <w:u w:val="none"/>
@@ -11365,7 +11770,7 @@
       <w:lvlText w:val="●"/>
       <w:lvlJc w:val="left"/>
       <w:pPr>
-        <w:ind w:left="720" w:hanging="360"/>
+        <w:ind w:left="1440" w:hanging="360"/>
       </w:pPr>
       <w:rPr>
         <w:u w:val="none"/>
@@ -11377,7 +11782,7 @@
       <w:lvlText w:val="○"/>
       <w:lvlJc w:val="left"/>
       <w:pPr>
-        <w:ind w:left="1440" w:hanging="360"/>
+        <w:ind w:left="2160" w:hanging="360"/>
       </w:pPr>
       <w:rPr>
         <w:u w:val="none"/>
@@ -11389,7 +11794,7 @@
       <w:lvlText w:val="■"/>
       <w:lvlJc w:val="left"/>
       <w:pPr>
-        <w:ind w:left="2160" w:hanging="360"/>
+        <w:ind w:left="2880" w:hanging="360"/>
       </w:pPr>
       <w:rPr>
         <w:u w:val="none"/>
@@ -11401,7 +11806,7 @@
       <w:lvlText w:val="●"/>
       <w:lvlJc w:val="left"/>
       <w:pPr>
-        <w:ind w:left="2880" w:hanging="360"/>
+        <w:ind w:left="3600" w:hanging="360"/>
       </w:pPr>
       <w:rPr>
         <w:u w:val="none"/>
@@ -11413,7 +11818,7 @@
       <w:lvlText w:val="○"/>
       <w:lvlJc w:val="left"/>
       <w:pPr>
-        <w:ind w:left="3600" w:hanging="360"/>
+        <w:ind w:left="4320" w:hanging="360"/>
       </w:pPr>
       <w:rPr>
         <w:u w:val="none"/>
@@ -11425,7 +11830,7 @@
       <w:lvlText w:val="■"/>
       <w:lvlJc w:val="left"/>
       <w:pPr>
-        <w:ind w:left="4320" w:hanging="360"/>
+        <w:ind w:left="5040" w:hanging="360"/>
       </w:pPr>
       <w:rPr>
         <w:u w:val="none"/>
@@ -11437,7 +11842,7 @@
       <w:lvlText w:val="●"/>
       <w:lvlJc w:val="left"/>
       <w:pPr>
-        <w:ind w:left="5040" w:hanging="360"/>
+        <w:ind w:left="5760" w:hanging="360"/>
       </w:pPr>
       <w:rPr>
         <w:u w:val="none"/>
@@ -11449,7 +11854,7 @@
       <w:lvlText w:val="○"/>
       <w:lvlJc w:val="left"/>
       <w:pPr>
-        <w:ind w:left="5760" w:hanging="360"/>
+        <w:ind w:left="6480" w:hanging="360"/>
       </w:pPr>
       <w:rPr>
         <w:u w:val="none"/>
@@ -11461,7 +11866,7 @@
       <w:lvlText w:val="■"/>
       <w:lvlJc w:val="left"/>
       <w:pPr>
-        <w:ind w:left="6480" w:hanging="360"/>
+        <w:ind w:left="7200" w:hanging="360"/>
       </w:pPr>
       <w:rPr>
         <w:u w:val="none"/>
@@ -11472,7 +11877,7 @@
     <w:lvl w:ilvl="0">
       <w:start w:val="1"/>
       <w:numFmt w:val="bullet"/>
-      <w:lvlText w:val="❖"/>
+      <w:lvlText w:val="●"/>
       <w:lvlJc w:val="left"/>
       <w:pPr>
         <w:ind w:left="720" w:hanging="360"/>
@@ -11484,7 +11889,7 @@
     <w:lvl w:ilvl="1">
       <w:start w:val="1"/>
       <w:numFmt w:val="bullet"/>
-      <w:lvlText w:val="➢"/>
+      <w:lvlText w:val="○"/>
       <w:lvlJc w:val="left"/>
       <w:pPr>
         <w:ind w:left="1440" w:hanging="360"/>
@@ -11520,7 +11925,7 @@
     <w:lvl w:ilvl="4">
       <w:start w:val="1"/>
       <w:numFmt w:val="bullet"/>
-      <w:lvlText w:val="◆"/>
+      <w:lvlText w:val="○"/>
       <w:lvlJc w:val="left"/>
       <w:pPr>
         <w:ind w:left="3600" w:hanging="360"/>
@@ -11532,7 +11937,7 @@
     <w:lvl w:ilvl="5">
       <w:start w:val="1"/>
       <w:numFmt w:val="bullet"/>
-      <w:lvlText w:val="➢"/>
+      <w:lvlText w:val="■"/>
       <w:lvlJc w:val="left"/>
       <w:pPr>
         <w:ind w:left="4320" w:hanging="360"/>
@@ -11544,7 +11949,7 @@
     <w:lvl w:ilvl="6">
       <w:start w:val="1"/>
       <w:numFmt w:val="bullet"/>
-      <w:lvlText w:val="■"/>
+      <w:lvlText w:val="●"/>
       <w:lvlJc w:val="left"/>
       <w:pPr>
         <w:ind w:left="5040" w:hanging="360"/>
@@ -11556,7 +11961,7 @@
     <w:lvl w:ilvl="7">
       <w:start w:val="1"/>
       <w:numFmt w:val="bullet"/>
-      <w:lvlText w:val="●"/>
+      <w:lvlText w:val="○"/>
       <w:lvlJc w:val="left"/>
       <w:pPr>
         <w:ind w:left="5760" w:hanging="360"/>
@@ -11568,7 +11973,7 @@
     <w:lvl w:ilvl="8">
       <w:start w:val="1"/>
       <w:numFmt w:val="bullet"/>
-      <w:lvlText w:val="◆"/>
+      <w:lvlText w:val="■"/>
       <w:lvlJc w:val="left"/>
       <w:pPr>
         <w:ind w:left="6480" w:hanging="360"/>
@@ -11582,10 +11987,10 @@
     <w:lvl w:ilvl="0">
       <w:start w:val="1"/>
       <w:numFmt w:val="bullet"/>
-      <w:lvlText w:val="-"/>
+      <w:lvlText w:val="●"/>
       <w:lvlJc w:val="left"/>
       <w:pPr>
-        <w:ind w:left="1068" w:hanging="360"/>
+        <w:ind w:left="720" w:hanging="360"/>
       </w:pPr>
       <w:rPr>
         <w:u w:val="none"/>
@@ -11594,10 +11999,10 @@
     <w:lvl w:ilvl="1">
       <w:start w:val="1"/>
       <w:numFmt w:val="bullet"/>
-      <w:lvlText w:val="●"/>
+      <w:lvlText w:val="○"/>
       <w:lvlJc w:val="left"/>
       <w:pPr>
-        <w:ind w:left="1788" w:hanging="360"/>
+        <w:ind w:left="1440" w:hanging="360"/>
       </w:pPr>
       <w:rPr>
         <w:u w:val="none"/>
@@ -11606,10 +12011,10 @@
     <w:lvl w:ilvl="2">
       <w:start w:val="1"/>
       <w:numFmt w:val="bullet"/>
-      <w:lvlText w:val="▪"/>
+      <w:lvlText w:val="■"/>
       <w:lvlJc w:val="left"/>
       <w:pPr>
-        <w:ind w:left="2508" w:hanging="360"/>
+        <w:ind w:left="2160" w:hanging="360"/>
       </w:pPr>
       <w:rPr>
         <w:u w:val="none"/>
@@ -11621,7 +12026,7 @@
       <w:lvlText w:val="●"/>
       <w:lvlJc w:val="left"/>
       <w:pPr>
-        <w:ind w:left="3228" w:hanging="360"/>
+        <w:ind w:left="2880" w:hanging="360"/>
       </w:pPr>
       <w:rPr>
         <w:u w:val="none"/>
@@ -11630,10 +12035,10 @@
     <w:lvl w:ilvl="4">
       <w:start w:val="1"/>
       <w:numFmt w:val="bullet"/>
-      <w:lvlText w:val="o"/>
+      <w:lvlText w:val="○"/>
       <w:lvlJc w:val="left"/>
       <w:pPr>
-        <w:ind w:left="3948" w:hanging="360"/>
+        <w:ind w:left="3600" w:hanging="360"/>
       </w:pPr>
       <w:rPr>
         <w:u w:val="none"/>
@@ -11642,10 +12047,10 @@
     <w:lvl w:ilvl="5">
       <w:start w:val="1"/>
       <w:numFmt w:val="bullet"/>
-      <w:lvlText w:val="▪"/>
+      <w:lvlText w:val="■"/>
       <w:lvlJc w:val="left"/>
       <w:pPr>
-        <w:ind w:left="4668" w:hanging="360"/>
+        <w:ind w:left="4320" w:hanging="360"/>
       </w:pPr>
       <w:rPr>
         <w:u w:val="none"/>
@@ -11657,7 +12062,7 @@
       <w:lvlText w:val="●"/>
       <w:lvlJc w:val="left"/>
       <w:pPr>
-        <w:ind w:left="5388" w:hanging="360"/>
+        <w:ind w:left="5040" w:hanging="360"/>
       </w:pPr>
       <w:rPr>
         <w:u w:val="none"/>
@@ -11666,10 +12071,10 @@
     <w:lvl w:ilvl="7">
       <w:start w:val="1"/>
       <w:numFmt w:val="bullet"/>
-      <w:lvlText w:val="o"/>
+      <w:lvlText w:val="○"/>
       <w:lvlJc w:val="left"/>
       <w:pPr>
-        <w:ind w:left="6108" w:hanging="360"/>
+        <w:ind w:left="5760" w:hanging="360"/>
       </w:pPr>
       <w:rPr>
         <w:u w:val="none"/>
@@ -11678,10 +12083,10 @@
     <w:lvl w:ilvl="8">
       <w:start w:val="1"/>
       <w:numFmt w:val="bullet"/>
-      <w:lvlText w:val="▪"/>
+      <w:lvlText w:val="■"/>
       <w:lvlJc w:val="left"/>
       <w:pPr>
-        <w:ind w:left="6828" w:hanging="360"/>
+        <w:ind w:left="6480" w:hanging="360"/>
       </w:pPr>
       <w:rPr>
         <w:u w:val="none"/>
@@ -11692,7 +12097,7 @@
     <w:lvl w:ilvl="0">
       <w:start w:val="1"/>
       <w:numFmt w:val="bullet"/>
-      <w:lvlText w:val="-"/>
+      <w:lvlText w:val="●"/>
       <w:lvlJc w:val="left"/>
       <w:pPr>
         <w:ind w:left="1440" w:hanging="360"/>
@@ -11704,7 +12109,7 @@
     <w:lvl w:ilvl="1">
       <w:start w:val="1"/>
       <w:numFmt w:val="bullet"/>
-      <w:lvlText w:val="-"/>
+      <w:lvlText w:val="○"/>
       <w:lvlJc w:val="left"/>
       <w:pPr>
         <w:ind w:left="2160" w:hanging="360"/>
@@ -11716,7 +12121,7 @@
     <w:lvl w:ilvl="2">
       <w:start w:val="1"/>
       <w:numFmt w:val="bullet"/>
-      <w:lvlText w:val="-"/>
+      <w:lvlText w:val="■"/>
       <w:lvlJc w:val="left"/>
       <w:pPr>
         <w:ind w:left="2880" w:hanging="360"/>
@@ -11728,7 +12133,7 @@
     <w:lvl w:ilvl="3">
       <w:start w:val="1"/>
       <w:numFmt w:val="bullet"/>
-      <w:lvlText w:val="-"/>
+      <w:lvlText w:val="●"/>
       <w:lvlJc w:val="left"/>
       <w:pPr>
         <w:ind w:left="3600" w:hanging="360"/>
@@ -11740,7 +12145,7 @@
     <w:lvl w:ilvl="4">
       <w:start w:val="1"/>
       <w:numFmt w:val="bullet"/>
-      <w:lvlText w:val="-"/>
+      <w:lvlText w:val="○"/>
       <w:lvlJc w:val="left"/>
       <w:pPr>
         <w:ind w:left="4320" w:hanging="360"/>
@@ -11752,7 +12157,7 @@
     <w:lvl w:ilvl="5">
       <w:start w:val="1"/>
       <w:numFmt w:val="bullet"/>
-      <w:lvlText w:val="-"/>
+      <w:lvlText w:val="■"/>
       <w:lvlJc w:val="left"/>
       <w:pPr>
         <w:ind w:left="5040" w:hanging="360"/>
@@ -11764,7 +12169,7 @@
     <w:lvl w:ilvl="6">
       <w:start w:val="1"/>
       <w:numFmt w:val="bullet"/>
-      <w:lvlText w:val="-"/>
+      <w:lvlText w:val="●"/>
       <w:lvlJc w:val="left"/>
       <w:pPr>
         <w:ind w:left="5760" w:hanging="360"/>
@@ -11776,7 +12181,7 @@
     <w:lvl w:ilvl="7">
       <w:start w:val="1"/>
       <w:numFmt w:val="bullet"/>
-      <w:lvlText w:val="-"/>
+      <w:lvlText w:val="○"/>
       <w:lvlJc w:val="left"/>
       <w:pPr>
         <w:ind w:left="6480" w:hanging="360"/>
@@ -11788,7 +12193,7 @@
     <w:lvl w:ilvl="8">
       <w:start w:val="1"/>
       <w:numFmt w:val="bullet"/>
-      <w:lvlText w:val="-"/>
+      <w:lvlText w:val="■"/>
       <w:lvlJc w:val="left"/>
       <w:pPr>
         <w:ind w:left="7200" w:hanging="360"/>
@@ -11911,98 +12316,111 @@
   <w:abstractNum w:abstractNumId="9">
     <w:lvl w:ilvl="0">
       <w:start w:val="1"/>
-      <w:numFmt w:val="decimal"/>
-      <w:lvlText w:val="%1."/>
+      <w:numFmt w:val="bullet"/>
+      <w:lvlText w:val="●"/>
       <w:lvlJc w:val="left"/>
       <w:pPr>
-        <w:ind w:left="285" w:hanging="420"/>
-      </w:pPr>
-      <w:rPr/>
+        <w:ind w:left="720" w:hanging="360"/>
+      </w:pPr>
+      <w:rPr>
+        <w:u w:val="none"/>
+      </w:rPr>
     </w:lvl>
     <w:lvl w:ilvl="1">
       <w:start w:val="1"/>
-      <w:numFmt w:val="decimal"/>
-      <w:lvlText w:val="%1.%2"/>
+      <w:numFmt w:val="bullet"/>
+      <w:lvlText w:val="○"/>
       <w:lvlJc w:val="left"/>
       <w:pPr>
-        <w:ind w:left="708" w:hanging="425"/>
-      </w:pPr>
-      <w:rPr/>
+        <w:ind w:left="1440" w:hanging="360"/>
+      </w:pPr>
+      <w:rPr>
+        <w:u w:val="none"/>
+      </w:rPr>
     </w:lvl>
     <w:lvl w:ilvl="2">
       <w:start w:val="1"/>
-      <w:numFmt w:val="decimal"/>
-      <w:lvlText w:val="%1.%2.%3"/>
+      <w:numFmt w:val="bullet"/>
+      <w:lvlText w:val="■"/>
       <w:lvlJc w:val="left"/>
       <w:pPr>
-        <w:ind w:left="1133" w:hanging="284"/>
+        <w:ind w:left="2160" w:hanging="360"/>
       </w:pPr>
       <w:rPr>
-        <w:rFonts w:ascii="Arial" w:cs="Arial" w:eastAsia="Arial" w:hAnsi="Arial"/>
-        <w:b w:val="1"/>
+        <w:u w:val="none"/>
       </w:rPr>
     </w:lvl>
     <w:lvl w:ilvl="3">
       <w:start w:val="1"/>
-      <w:numFmt w:val="decimal"/>
-      <w:lvlText w:val="%1.%2.%3.%4"/>
+      <w:numFmt w:val="bullet"/>
+      <w:lvlText w:val="●"/>
       <w:lvlJc w:val="left"/>
       <w:pPr>
-        <w:ind w:left="2130" w:hanging="720"/>
+        <w:ind w:left="2880" w:hanging="360"/>
       </w:pPr>
       <w:rPr>
-        <w:i w:val="1"/>
+        <w:u w:val="none"/>
       </w:rPr>
     </w:lvl>
     <w:lvl w:ilvl="4">
       <w:start w:val="1"/>
-      <w:numFmt w:val="decimal"/>
-      <w:lvlText w:val="%1.%2.%3.%4.%5"/>
+      <w:numFmt w:val="bullet"/>
+      <w:lvlText w:val="○"/>
       <w:lvlJc w:val="left"/>
       <w:pPr>
-        <w:ind w:left="1080" w:hanging="1080"/>
-      </w:pPr>
-      <w:rPr/>
+        <w:ind w:left="3600" w:hanging="360"/>
+      </w:pPr>
+      <w:rPr>
+        <w:u w:val="none"/>
+      </w:rPr>
     </w:lvl>
     <w:lvl w:ilvl="5">
       <w:start w:val="1"/>
-      <w:numFmt w:val="decimal"/>
-      <w:lvlText w:val="%1.%2.%3.%4.%5.%6"/>
+      <w:numFmt w:val="bullet"/>
+      <w:lvlText w:val="■"/>
       <w:lvlJc w:val="left"/>
       <w:pPr>
-        <w:ind w:left="1080" w:hanging="1080"/>
-      </w:pPr>
-      <w:rPr/>
+        <w:ind w:left="4320" w:hanging="360"/>
+      </w:pPr>
+      <w:rPr>
+        <w:u w:val="none"/>
+      </w:rPr>
     </w:lvl>
     <w:lvl w:ilvl="6">
       <w:start w:val="1"/>
-      <w:numFmt w:val="decimal"/>
-      <w:lvlText w:val="%1.%2.%3.%4.%5.%6.%7"/>
+      <w:numFmt w:val="bullet"/>
+      <w:lvlText w:val="●"/>
       <w:lvlJc w:val="left"/>
       <w:pPr>
-        <w:ind w:left="1440" w:hanging="1440"/>
-      </w:pPr>
-      <w:rPr/>
+        <w:ind w:left="5040" w:hanging="360"/>
+      </w:pPr>
+      <w:rPr>
+        <w:u w:val="none"/>
+      </w:rPr>
     </w:lvl>
     <w:lvl w:ilvl="7">
       <w:start w:val="1"/>
-      <w:numFmt w:val="decimal"/>
-      <w:lvlText w:val="%1.%2.%3.%4.%5.%6.%7.%8"/>
+      <w:numFmt w:val="bullet"/>
+      <w:lvlText w:val="○"/>
       <w:lvlJc w:val="left"/>
       <w:pPr>
-        <w:ind w:left="1440" w:hanging="1440"/>
-      </w:pPr>
-      <w:rPr/>
+        <w:ind w:left="5760" w:hanging="360"/>
+      </w:pPr>
+      <w:rPr>
+        <w:u w:val="none"/>
+      </w:rPr>
     </w:lvl>
     <w:lvl w:ilvl="8">
       <w:start w:val="1"/>
-      <w:numFmt w:val="decimal"/>
-      <w:lvlText w:val="%1.%2.%3.%4.%5.%6.%7.%8.%9"/>
+      <w:numFmt w:val="bullet"/>
+      <w:lvlText w:val="■"/>
       <w:lvlJc w:val="left"/>
       <w:pPr>
-        <w:ind w:left="1800" w:hanging="1800"/>
-      </w:pPr>
-      <w:rPr/>
+        <w:ind w:left="6480" w:hanging="360"/>
+      </w:pPr>
+      <w:rPr>
+        <w:u w:val="none"/>
+      </w:rPr>
     </w:lvl>
   </w:abstractNum>
   <w:abstractNum w:abstractNumId="10">
@@ -12012,7 +12430,7 @@
       <w:lvlText w:val="●"/>
       <w:lvlJc w:val="left"/>
       <w:pPr>
-        <w:ind w:left="1133" w:hanging="425"/>
+        <w:ind w:left="720" w:hanging="360"/>
       </w:pPr>
       <w:rPr>
         <w:u w:val="none"/>
@@ -12122,7 +12540,7 @@
       <w:lvlText w:val="❖"/>
       <w:lvlJc w:val="left"/>
       <w:pPr>
-        <w:ind w:left="1440" w:hanging="360"/>
+        <w:ind w:left="720" w:hanging="360"/>
       </w:pPr>
       <w:rPr>
         <w:u w:val="none"/>
@@ -12134,7 +12552,7 @@
       <w:lvlText w:val="➢"/>
       <w:lvlJc w:val="left"/>
       <w:pPr>
-        <w:ind w:left="2160" w:hanging="360"/>
+        <w:ind w:left="1440" w:hanging="360"/>
       </w:pPr>
       <w:rPr>
         <w:u w:val="none"/>
@@ -12146,7 +12564,7 @@
       <w:lvlText w:val="■"/>
       <w:lvlJc w:val="left"/>
       <w:pPr>
-        <w:ind w:left="2880" w:hanging="360"/>
+        <w:ind w:left="2160" w:hanging="360"/>
       </w:pPr>
       <w:rPr>
         <w:u w:val="none"/>
@@ -12158,7 +12576,7 @@
       <w:lvlText w:val="●"/>
       <w:lvlJc w:val="left"/>
       <w:pPr>
-        <w:ind w:left="3600" w:hanging="360"/>
+        <w:ind w:left="2880" w:hanging="360"/>
       </w:pPr>
       <w:rPr>
         <w:u w:val="none"/>
@@ -12170,7 +12588,7 @@
       <w:lvlText w:val="◆"/>
       <w:lvlJc w:val="left"/>
       <w:pPr>
-        <w:ind w:left="4320" w:hanging="360"/>
+        <w:ind w:left="3600" w:hanging="360"/>
       </w:pPr>
       <w:rPr>
         <w:u w:val="none"/>
@@ -12182,7 +12600,7 @@
       <w:lvlText w:val="➢"/>
       <w:lvlJc w:val="left"/>
       <w:pPr>
-        <w:ind w:left="5040" w:hanging="360"/>
+        <w:ind w:left="4320" w:hanging="360"/>
       </w:pPr>
       <w:rPr>
         <w:u w:val="none"/>
@@ -12194,7 +12612,7 @@
       <w:lvlText w:val="■"/>
       <w:lvlJc w:val="left"/>
       <w:pPr>
-        <w:ind w:left="5760" w:hanging="360"/>
+        <w:ind w:left="5040" w:hanging="360"/>
       </w:pPr>
       <w:rPr>
         <w:u w:val="none"/>
@@ -12206,7 +12624,7 @@
       <w:lvlText w:val="●"/>
       <w:lvlJc w:val="left"/>
       <w:pPr>
-        <w:ind w:left="6480" w:hanging="360"/>
+        <w:ind w:left="5760" w:hanging="360"/>
       </w:pPr>
       <w:rPr>
         <w:u w:val="none"/>
@@ -12218,7 +12636,7 @@
       <w:lvlText w:val="◆"/>
       <w:lvlJc w:val="left"/>
       <w:pPr>
-        <w:ind w:left="7200" w:hanging="360"/>
+        <w:ind w:left="6480" w:hanging="360"/>
       </w:pPr>
       <w:rPr>
         <w:u w:val="none"/>
@@ -12229,10 +12647,10 @@
     <w:lvl w:ilvl="0">
       <w:start w:val="1"/>
       <w:numFmt w:val="bullet"/>
-      <w:lvlText w:val="●"/>
+      <w:lvlText w:val="-"/>
       <w:lvlJc w:val="left"/>
       <w:pPr>
-        <w:ind w:left="1440" w:hanging="360"/>
+        <w:ind w:left="1068" w:hanging="360"/>
       </w:pPr>
       <w:rPr>
         <w:u w:val="none"/>
@@ -12241,10 +12659,10 @@
     <w:lvl w:ilvl="1">
       <w:start w:val="1"/>
       <w:numFmt w:val="bullet"/>
-      <w:lvlText w:val="○"/>
+      <w:lvlText w:val="●"/>
       <w:lvlJc w:val="left"/>
       <w:pPr>
-        <w:ind w:left="2160" w:hanging="360"/>
+        <w:ind w:left="1788" w:hanging="360"/>
       </w:pPr>
       <w:rPr>
         <w:u w:val="none"/>
@@ -12253,10 +12671,10 @@
     <w:lvl w:ilvl="2">
       <w:start w:val="1"/>
       <w:numFmt w:val="bullet"/>
-      <w:lvlText w:val="■"/>
+      <w:lvlText w:val="▪"/>
       <w:lvlJc w:val="left"/>
       <w:pPr>
-        <w:ind w:left="2880" w:hanging="360"/>
+        <w:ind w:left="2508" w:hanging="360"/>
       </w:pPr>
       <w:rPr>
         <w:u w:val="none"/>
@@ -12268,7 +12686,7 @@
       <w:lvlText w:val="●"/>
       <w:lvlJc w:val="left"/>
       <w:pPr>
-        <w:ind w:left="3600" w:hanging="360"/>
+        <w:ind w:left="3228" w:hanging="360"/>
       </w:pPr>
       <w:rPr>
         <w:u w:val="none"/>
@@ -12277,10 +12695,10 @@
     <w:lvl w:ilvl="4">
       <w:start w:val="1"/>
       <w:numFmt w:val="bullet"/>
-      <w:lvlText w:val="○"/>
+      <w:lvlText w:val="o"/>
       <w:lvlJc w:val="left"/>
       <w:pPr>
-        <w:ind w:left="4320" w:hanging="360"/>
+        <w:ind w:left="3948" w:hanging="360"/>
       </w:pPr>
       <w:rPr>
         <w:u w:val="none"/>
@@ -12289,10 +12707,10 @@
     <w:lvl w:ilvl="5">
       <w:start w:val="1"/>
       <w:numFmt w:val="bullet"/>
-      <w:lvlText w:val="■"/>
+      <w:lvlText w:val="▪"/>
       <w:lvlJc w:val="left"/>
       <w:pPr>
-        <w:ind w:left="5040" w:hanging="360"/>
+        <w:ind w:left="4668" w:hanging="360"/>
       </w:pPr>
       <w:rPr>
         <w:u w:val="none"/>
@@ -12304,7 +12722,7 @@
       <w:lvlText w:val="●"/>
       <w:lvlJc w:val="left"/>
       <w:pPr>
-        <w:ind w:left="5760" w:hanging="360"/>
+        <w:ind w:left="5388" w:hanging="360"/>
       </w:pPr>
       <w:rPr>
         <w:u w:val="none"/>
@@ -12313,10 +12731,10 @@
     <w:lvl w:ilvl="7">
       <w:start w:val="1"/>
       <w:numFmt w:val="bullet"/>
-      <w:lvlText w:val="○"/>
+      <w:lvlText w:val="o"/>
       <w:lvlJc w:val="left"/>
       <w:pPr>
-        <w:ind w:left="6480" w:hanging="360"/>
+        <w:ind w:left="6108" w:hanging="360"/>
       </w:pPr>
       <w:rPr>
         <w:u w:val="none"/>
@@ -12325,10 +12743,10 @@
     <w:lvl w:ilvl="8">
       <w:start w:val="1"/>
       <w:numFmt w:val="bullet"/>
-      <w:lvlText w:val="■"/>
+      <w:lvlText w:val="▪"/>
       <w:lvlJc w:val="left"/>
       <w:pPr>
-        <w:ind w:left="7200" w:hanging="360"/>
+        <w:ind w:left="6828" w:hanging="360"/>
       </w:pPr>
       <w:rPr>
         <w:u w:val="none"/>
@@ -12339,10 +12757,10 @@
     <w:lvl w:ilvl="0">
       <w:start w:val="1"/>
       <w:numFmt w:val="bullet"/>
-      <w:lvlText w:val="●"/>
+      <w:lvlText w:val="-"/>
       <w:lvlJc w:val="left"/>
       <w:pPr>
-        <w:ind w:left="720" w:hanging="360"/>
+        <w:ind w:left="1440" w:hanging="360"/>
       </w:pPr>
       <w:rPr>
         <w:u w:val="none"/>
@@ -12351,10 +12769,10 @@
     <w:lvl w:ilvl="1">
       <w:start w:val="1"/>
       <w:numFmt w:val="bullet"/>
-      <w:lvlText w:val="○"/>
+      <w:lvlText w:val="-"/>
       <w:lvlJc w:val="left"/>
       <w:pPr>
-        <w:ind w:left="1440" w:hanging="360"/>
+        <w:ind w:left="2160" w:hanging="360"/>
       </w:pPr>
       <w:rPr>
         <w:u w:val="none"/>
@@ -12363,10 +12781,10 @@
     <w:lvl w:ilvl="2">
       <w:start w:val="1"/>
       <w:numFmt w:val="bullet"/>
-      <w:lvlText w:val="■"/>
+      <w:lvlText w:val="-"/>
       <w:lvlJc w:val="left"/>
       <w:pPr>
-        <w:ind w:left="2160" w:hanging="360"/>
+        <w:ind w:left="2880" w:hanging="360"/>
       </w:pPr>
       <w:rPr>
         <w:u w:val="none"/>
@@ -12375,10 +12793,10 @@
     <w:lvl w:ilvl="3">
       <w:start w:val="1"/>
       <w:numFmt w:val="bullet"/>
-      <w:lvlText w:val="●"/>
+      <w:lvlText w:val="-"/>
       <w:lvlJc w:val="left"/>
       <w:pPr>
-        <w:ind w:left="2880" w:hanging="360"/>
+        <w:ind w:left="3600" w:hanging="360"/>
       </w:pPr>
       <w:rPr>
         <w:u w:val="none"/>
@@ -12387,10 +12805,10 @@
     <w:lvl w:ilvl="4">
       <w:start w:val="1"/>
       <w:numFmt w:val="bullet"/>
-      <w:lvlText w:val="○"/>
+      <w:lvlText w:val="-"/>
       <w:lvlJc w:val="left"/>
       <w:pPr>
-        <w:ind w:left="3600" w:hanging="360"/>
+        <w:ind w:left="4320" w:hanging="360"/>
       </w:pPr>
       <w:rPr>
         <w:u w:val="none"/>
@@ -12399,10 +12817,10 @@
     <w:lvl w:ilvl="5">
       <w:start w:val="1"/>
       <w:numFmt w:val="bullet"/>
-      <w:lvlText w:val="■"/>
+      <w:lvlText w:val="-"/>
       <w:lvlJc w:val="left"/>
       <w:pPr>
-        <w:ind w:left="4320" w:hanging="360"/>
+        <w:ind w:left="5040" w:hanging="360"/>
       </w:pPr>
       <w:rPr>
         <w:u w:val="none"/>
@@ -12411,10 +12829,10 @@
     <w:lvl w:ilvl="6">
       <w:start w:val="1"/>
       <w:numFmt w:val="bullet"/>
-      <w:lvlText w:val="●"/>
+      <w:lvlText w:val="-"/>
       <w:lvlJc w:val="left"/>
       <w:pPr>
-        <w:ind w:left="5040" w:hanging="360"/>
+        <w:ind w:left="5760" w:hanging="360"/>
       </w:pPr>
       <w:rPr>
         <w:u w:val="none"/>
@@ -12423,10 +12841,10 @@
     <w:lvl w:ilvl="7">
       <w:start w:val="1"/>
       <w:numFmt w:val="bullet"/>
-      <w:lvlText w:val="○"/>
+      <w:lvlText w:val="-"/>
       <w:lvlJc w:val="left"/>
       <w:pPr>
-        <w:ind w:left="5760" w:hanging="360"/>
+        <w:ind w:left="6480" w:hanging="360"/>
       </w:pPr>
       <w:rPr>
         <w:u w:val="none"/>
@@ -12435,10 +12853,10 @@
     <w:lvl w:ilvl="8">
       <w:start w:val="1"/>
       <w:numFmt w:val="bullet"/>
-      <w:lvlText w:val="■"/>
+      <w:lvlText w:val="-"/>
       <w:lvlJc w:val="left"/>
       <w:pPr>
-        <w:ind w:left="6480" w:hanging="360"/>
+        <w:ind w:left="7200" w:hanging="360"/>
       </w:pPr>
       <w:rPr>
         <w:u w:val="none"/>
@@ -12558,111 +12976,98 @@
   <w:abstractNum w:abstractNumId="15">
     <w:lvl w:ilvl="0">
       <w:start w:val="1"/>
-      <w:numFmt w:val="bullet"/>
-      <w:lvlText w:val="●"/>
+      <w:numFmt w:val="decimal"/>
+      <w:lvlText w:val="%1."/>
       <w:lvlJc w:val="left"/>
       <w:pPr>
-        <w:ind w:left="1440" w:hanging="360"/>
-      </w:pPr>
-      <w:rPr>
-        <w:u w:val="none"/>
-      </w:rPr>
+        <w:ind w:left="285" w:hanging="420"/>
+      </w:pPr>
+      <w:rPr/>
     </w:lvl>
     <w:lvl w:ilvl="1">
       <w:start w:val="1"/>
-      <w:numFmt w:val="bullet"/>
-      <w:lvlText w:val="○"/>
+      <w:numFmt w:val="decimal"/>
+      <w:lvlText w:val="%1.%2"/>
       <w:lvlJc w:val="left"/>
       <w:pPr>
-        <w:ind w:left="2160" w:hanging="360"/>
-      </w:pPr>
-      <w:rPr>
-        <w:u w:val="none"/>
-      </w:rPr>
+        <w:ind w:left="708" w:hanging="425"/>
+      </w:pPr>
+      <w:rPr/>
     </w:lvl>
     <w:lvl w:ilvl="2">
       <w:start w:val="1"/>
-      <w:numFmt w:val="bullet"/>
-      <w:lvlText w:val="■"/>
+      <w:numFmt w:val="decimal"/>
+      <w:lvlText w:val="%1.%2.%3"/>
       <w:lvlJc w:val="left"/>
       <w:pPr>
-        <w:ind w:left="2880" w:hanging="360"/>
+        <w:ind w:left="1133" w:hanging="284"/>
       </w:pPr>
       <w:rPr>
-        <w:u w:val="none"/>
+        <w:rFonts w:ascii="Arial" w:cs="Arial" w:eastAsia="Arial" w:hAnsi="Arial"/>
+        <w:b w:val="1"/>
       </w:rPr>
     </w:lvl>
     <w:lvl w:ilvl="3">
       <w:start w:val="1"/>
-      <w:numFmt w:val="bullet"/>
-      <w:lvlText w:val="●"/>
+      <w:numFmt w:val="decimal"/>
+      <w:lvlText w:val="%1.%2.%3.%4"/>
       <w:lvlJc w:val="left"/>
       <w:pPr>
-        <w:ind w:left="3600" w:hanging="360"/>
+        <w:ind w:left="2130" w:hanging="720"/>
       </w:pPr>
       <w:rPr>
-        <w:u w:val="none"/>
+        <w:i w:val="1"/>
       </w:rPr>
     </w:lvl>
     <w:lvl w:ilvl="4">
       <w:start w:val="1"/>
-      <w:numFmt w:val="bullet"/>
-      <w:lvlText w:val="○"/>
+      <w:numFmt w:val="decimal"/>
+      <w:lvlText w:val="%1.%2.%3.%4.%5"/>
       <w:lvlJc w:val="left"/>
       <w:pPr>
-        <w:ind w:left="4320" w:hanging="360"/>
-      </w:pPr>
-      <w:rPr>
-        <w:u w:val="none"/>
-      </w:rPr>
+        <w:ind w:left="1080" w:hanging="1080"/>
+      </w:pPr>
+      <w:rPr/>
     </w:lvl>
     <w:lvl w:ilvl="5">
       <w:start w:val="1"/>
-      <w:numFmt w:val="bullet"/>
-      <w:lvlText w:val="■"/>
+      <w:numFmt w:val="decimal"/>
+      <w:lvlText w:val="%1.%2.%3.%4.%5.%6"/>
       <w:lvlJc w:val="left"/>
       <w:pPr>
-        <w:ind w:left="5040" w:hanging="360"/>
-      </w:pPr>
-      <w:rPr>
-        <w:u w:val="none"/>
-      </w:rPr>
+        <w:ind w:left="1080" w:hanging="1080"/>
+      </w:pPr>
+      <w:rPr/>
     </w:lvl>
     <w:lvl w:ilvl="6">
       <w:start w:val="1"/>
-      <w:numFmt w:val="bullet"/>
-      <w:lvlText w:val="●"/>
+      <w:numFmt w:val="decimal"/>
+      <w:lvlText w:val="%1.%2.%3.%4.%5.%6.%7"/>
       <w:lvlJc w:val="left"/>
       <w:pPr>
-        <w:ind w:left="5760" w:hanging="360"/>
-      </w:pPr>
-      <w:rPr>
-        <w:u w:val="none"/>
-      </w:rPr>
+        <w:ind w:left="1440" w:hanging="1440"/>
+      </w:pPr>
+      <w:rPr/>
     </w:lvl>
     <w:lvl w:ilvl="7">
       <w:start w:val="1"/>
-      <w:numFmt w:val="bullet"/>
-      <w:lvlText w:val="○"/>
+      <w:numFmt w:val="decimal"/>
+      <w:lvlText w:val="%1.%2.%3.%4.%5.%6.%7.%8"/>
       <w:lvlJc w:val="left"/>
       <w:pPr>
-        <w:ind w:left="6480" w:hanging="360"/>
-      </w:pPr>
-      <w:rPr>
-        <w:u w:val="none"/>
-      </w:rPr>
+        <w:ind w:left="1440" w:hanging="1440"/>
+      </w:pPr>
+      <w:rPr/>
     </w:lvl>
     <w:lvl w:ilvl="8">
       <w:start w:val="1"/>
-      <w:numFmt w:val="bullet"/>
-      <w:lvlText w:val="■"/>
+      <w:numFmt w:val="decimal"/>
+      <w:lvlText w:val="%1.%2.%3.%4.%5.%6.%7.%8.%9"/>
       <w:lvlJc w:val="left"/>
       <w:pPr>
-        <w:ind w:left="7200" w:hanging="360"/>
-      </w:pPr>
-      <w:rPr>
-        <w:u w:val="none"/>
-      </w:rPr>
+        <w:ind w:left="1800" w:hanging="1800"/>
+      </w:pPr>
+      <w:rPr/>
     </w:lvl>
   </w:abstractNum>
   <w:num w:numId="1">
@@ -12730,11 +13135,19 @@
       </w:pPr>
     </w:pPrDefault>
   </w:docDefaults>
+  <w:style w:type="table" w:styleId="TableNormal" w:default="1">
+    <w:name w:val="TableNormal"/>
+    <w:tblPr>
+      <w:tblCellMar>
+        <w:top w:w="100.0" w:type="dxa"/>
+        <w:left w:w="100.0" w:type="dxa"/>
+        <w:bottom w:w="100.0" w:type="dxa"/>
+        <w:right w:w="100.0" w:type="dxa"/>
+      </w:tblCellMar>
+    </w:tblPr>
+  </w:style>
   <w:style w:type="paragraph" w:styleId="Normal" w:default="1">
     <w:name w:val="normal"/>
-  </w:style>
-  <w:style w:type="table" w:styleId="TableNormal" w:default="1">
-    <w:name w:val="Table Normal"/>
   </w:style>
   <w:style w:type="paragraph" w:styleId="Heading1">
     <w:name w:val="heading 1"/>
@@ -12842,126 +13255,10 @@
     </w:rPr>
   </w:style>
   <w:style w:type="paragraph" w:styleId="Normal" w:default="1">
-    <w:name w:val="Normal"/>
-    <w:qFormat w:val="1"/>
+    <w:name w:val="normal"/>
   </w:style>
-  <w:style w:type="paragraph" w:styleId="Ttulo1">
-    <w:name w:val="heading 1"/>
-    <w:basedOn w:val="Normal"/>
-    <w:next w:val="Normal"/>
-    <w:link w:val="Ttulo1Car"/>
-    <w:uiPriority w:val="9"/>
-    <w:qFormat w:val="1"/>
-    <w:rsid w:val="004C3A42"/>
-    <w:pPr>
-      <w:keepNext w:val="1"/>
-      <w:keepLines w:val="1"/>
-      <w:spacing w:after="0" w:before="240"/>
-      <w:outlineLvl w:val="0"/>
-    </w:pPr>
-    <w:rPr>
-      <w:rFonts w:asciiTheme="majorHAnsi" w:cstheme="majorBidi" w:eastAsiaTheme="majorEastAsia" w:hAnsiTheme="majorHAnsi"/>
-      <w:color w:val="2e74b5" w:themeColor="accent1" w:themeShade="0000BF"/>
-      <w:sz w:val="32"/>
-      <w:szCs w:val="32"/>
-    </w:rPr>
-  </w:style>
-  <w:style w:type="paragraph" w:styleId="Ttulo2">
-    <w:name w:val="heading 2"/>
-    <w:basedOn w:val="Normal"/>
-    <w:next w:val="Normal"/>
-    <w:uiPriority w:val="9"/>
-    <w:unhideWhenUsed w:val="1"/>
-    <w:qFormat w:val="1"/>
-    <w:pPr>
-      <w:keepNext w:val="1"/>
-      <w:keepLines w:val="1"/>
-      <w:spacing w:after="80" w:before="360"/>
-      <w:outlineLvl w:val="1"/>
-    </w:pPr>
-    <w:rPr>
-      <w:b w:val="1"/>
-      <w:sz w:val="36"/>
-      <w:szCs w:val="36"/>
-    </w:rPr>
-  </w:style>
-  <w:style w:type="paragraph" w:styleId="Ttulo3">
-    <w:name w:val="heading 3"/>
-    <w:basedOn w:val="Normal"/>
-    <w:next w:val="Normal"/>
-    <w:uiPriority w:val="9"/>
-    <w:semiHidden w:val="1"/>
-    <w:unhideWhenUsed w:val="1"/>
-    <w:qFormat w:val="1"/>
-    <w:pPr>
-      <w:keepNext w:val="1"/>
-      <w:keepLines w:val="1"/>
-      <w:spacing w:after="80" w:before="280"/>
-      <w:outlineLvl w:val="2"/>
-    </w:pPr>
-    <w:rPr>
-      <w:b w:val="1"/>
-      <w:sz w:val="28"/>
-      <w:szCs w:val="28"/>
-    </w:rPr>
-  </w:style>
-  <w:style w:type="paragraph" w:styleId="Ttulo4">
-    <w:name w:val="heading 4"/>
-    <w:basedOn w:val="Normal"/>
-    <w:next w:val="Normal"/>
-    <w:uiPriority w:val="9"/>
-    <w:semiHidden w:val="1"/>
-    <w:unhideWhenUsed w:val="1"/>
-    <w:qFormat w:val="1"/>
-    <w:pPr>
-      <w:keepNext w:val="1"/>
-      <w:keepLines w:val="1"/>
-      <w:spacing w:after="40" w:before="240"/>
-      <w:outlineLvl w:val="3"/>
-    </w:pPr>
-    <w:rPr>
-      <w:b w:val="1"/>
-      <w:sz w:val="24"/>
-      <w:szCs w:val="24"/>
-    </w:rPr>
-  </w:style>
-  <w:style w:type="paragraph" w:styleId="Ttulo5">
-    <w:name w:val="heading 5"/>
-    <w:basedOn w:val="Normal"/>
-    <w:next w:val="Normal"/>
-    <w:uiPriority w:val="9"/>
-    <w:semiHidden w:val="1"/>
-    <w:unhideWhenUsed w:val="1"/>
-    <w:qFormat w:val="1"/>
-    <w:pPr>
-      <w:keepNext w:val="1"/>
-      <w:keepLines w:val="1"/>
-      <w:spacing w:after="40" w:before="220"/>
-      <w:outlineLvl w:val="4"/>
-    </w:pPr>
-    <w:rPr>
-      <w:b w:val="1"/>
-    </w:rPr>
-  </w:style>
-  <w:style w:type="paragraph" w:styleId="Ttulo6">
-    <w:name w:val="heading 6"/>
-    <w:basedOn w:val="Normal"/>
-    <w:next w:val="Normal"/>
-    <w:uiPriority w:val="9"/>
-    <w:semiHidden w:val="1"/>
-    <w:unhideWhenUsed w:val="1"/>
-    <w:qFormat w:val="1"/>
-    <w:pPr>
-      <w:keepNext w:val="1"/>
-      <w:keepLines w:val="1"/>
-      <w:spacing w:after="40" w:before="200"/>
-      <w:outlineLvl w:val="5"/>
-    </w:pPr>
-    <w:rPr>
-      <w:b w:val="1"/>
-      <w:sz w:val="20"/>
-      <w:szCs w:val="20"/>
-    </w:rPr>
+  <w:style w:type="table" w:styleId="TableNormal" w:default="1">
+    <w:name w:val="Table Normal"/>
   </w:style>
   <w:style w:type="character" w:styleId="Fuentedeprrafopredeter" w:default="1">
     <w:name w:val="Default Paragraph Font"/>
@@ -13000,27 +13297,6 @@
         <w:right w:w="0.0" w:type="dxa"/>
       </w:tblCellMar>
     </w:tblPr>
-  </w:style>
-  <w:style w:type="paragraph" w:styleId="Ttulo">
-    <w:name w:val="Title"/>
-    <w:basedOn w:val="Normal"/>
-    <w:next w:val="Normal"/>
-    <w:link w:val="TtuloCar"/>
-    <w:uiPriority w:val="10"/>
-    <w:qFormat w:val="1"/>
-    <w:rsid w:val="00085923"/>
-    <w:pPr>
-      <w:widowControl w:val="0"/>
-      <w:spacing w:after="0" w:line="240" w:lineRule="auto"/>
-      <w:jc w:val="center"/>
-    </w:pPr>
-    <w:rPr>
-      <w:rFonts w:ascii="Arial" w:cs="Times New Roman" w:eastAsia="Times New Roman" w:hAnsi="Arial"/>
-      <w:b w:val="1"/>
-      <w:sz w:val="36"/>
-      <w:szCs w:val="20"/>
-      <w:lang w:val="en-US"/>
-    </w:rPr>
   </w:style>
   <w:style w:type="table" w:styleId="TableNormal0" w:customStyle="1">
     <w:name w:val="Table Normal"/>
@@ -13221,25 +13497,6 @@
       <w:sz w:val="24"/>
       <w:szCs w:val="24"/>
       <w:lang w:eastAsia="es-PE"/>
-    </w:rPr>
-  </w:style>
-  <w:style w:type="paragraph" w:styleId="Subttulo">
-    <w:name w:val="Subtitle"/>
-    <w:basedOn w:val="Normal"/>
-    <w:next w:val="Normal"/>
-    <w:uiPriority w:val="11"/>
-    <w:qFormat w:val="1"/>
-    <w:pPr>
-      <w:keepNext w:val="1"/>
-      <w:keepLines w:val="1"/>
-      <w:spacing w:after="80" w:before="360"/>
-    </w:pPr>
-    <w:rPr>
-      <w:rFonts w:ascii="Georgia" w:cs="Georgia" w:eastAsia="Georgia" w:hAnsi="Georgia"/>
-      <w:i w:val="1"/>
-      <w:color w:val="666666"/>
-      <w:sz w:val="48"/>
-      <w:szCs w:val="48"/>
     </w:rPr>
   </w:style>
   <w:style w:type="table" w:styleId="a" w:customStyle="1">
@@ -13525,6 +13782,125 @@
       <w:sz w:val="16"/>
       <w:szCs w:val="16"/>
     </w:rPr>
+  </w:style>
+  <w:style w:type="table" w:styleId="Table1">
+    <w:basedOn w:val="TableNormal"/>
+    <w:tblPr>
+      <w:tblStyleRowBandSize w:val="1"/>
+      <w:tblStyleColBandSize w:val="1"/>
+      <w:tblCellMar>
+        <w:top w:w="0.0" w:type="dxa"/>
+        <w:left w:w="70.0" w:type="dxa"/>
+        <w:bottom w:w="0.0" w:type="dxa"/>
+        <w:right w:w="70.0" w:type="dxa"/>
+      </w:tblCellMar>
+    </w:tblPr>
+  </w:style>
+  <w:style w:type="table" w:styleId="Table2">
+    <w:basedOn w:val="TableNormal"/>
+    <w:pPr>
+      <w:spacing w:after="0" w:line="240" w:lineRule="auto"/>
+    </w:pPr>
+    <w:tblPr>
+      <w:tblStyleRowBandSize w:val="1"/>
+      <w:tblStyleColBandSize w:val="1"/>
+      <w:tblCellMar>
+        <w:top w:w="0.0" w:type="dxa"/>
+        <w:left w:w="108.0" w:type="dxa"/>
+        <w:bottom w:w="0.0" w:type="dxa"/>
+        <w:right w:w="108.0" w:type="dxa"/>
+      </w:tblCellMar>
+    </w:tblPr>
+  </w:style>
+  <w:style w:type="table" w:styleId="Table3">
+    <w:basedOn w:val="TableNormal"/>
+    <w:pPr>
+      <w:spacing w:after="0" w:line="240" w:lineRule="auto"/>
+    </w:pPr>
+    <w:tblPr>
+      <w:tblStyleRowBandSize w:val="1"/>
+      <w:tblStyleColBandSize w:val="1"/>
+      <w:tblCellMar>
+        <w:top w:w="0.0" w:type="dxa"/>
+        <w:left w:w="108.0" w:type="dxa"/>
+        <w:bottom w:w="0.0" w:type="dxa"/>
+        <w:right w:w="108.0" w:type="dxa"/>
+      </w:tblCellMar>
+    </w:tblPr>
+  </w:style>
+  <w:style w:type="table" w:styleId="Table4">
+    <w:basedOn w:val="TableNormal"/>
+    <w:pPr>
+      <w:spacing w:after="0" w:line="240" w:lineRule="auto"/>
+    </w:pPr>
+    <w:tblPr>
+      <w:tblStyleRowBandSize w:val="1"/>
+      <w:tblStyleColBandSize w:val="1"/>
+      <w:tblCellMar>
+        <w:top w:w="0.0" w:type="dxa"/>
+        <w:left w:w="108.0" w:type="dxa"/>
+        <w:bottom w:w="0.0" w:type="dxa"/>
+        <w:right w:w="108.0" w:type="dxa"/>
+      </w:tblCellMar>
+    </w:tblPr>
+  </w:style>
+  <w:style w:type="table" w:styleId="Table5">
+    <w:basedOn w:val="TableNormal"/>
+    <w:pPr>
+      <w:spacing w:after="0" w:line="240" w:lineRule="auto"/>
+    </w:pPr>
+    <w:tblPr>
+      <w:tblStyleRowBandSize w:val="1"/>
+      <w:tblStyleColBandSize w:val="1"/>
+      <w:tblCellMar>
+        <w:top w:w="0.0" w:type="dxa"/>
+        <w:left w:w="108.0" w:type="dxa"/>
+        <w:bottom w:w="0.0" w:type="dxa"/>
+        <w:right w:w="108.0" w:type="dxa"/>
+      </w:tblCellMar>
+    </w:tblPr>
+  </w:style>
+  <w:style w:type="table" w:styleId="Table6">
+    <w:basedOn w:val="TableNormal"/>
+    <w:pPr>
+      <w:spacing w:after="0" w:line="240" w:lineRule="auto"/>
+    </w:pPr>
+    <w:tblPr>
+      <w:tblStyleRowBandSize w:val="1"/>
+      <w:tblStyleColBandSize w:val="1"/>
+      <w:tblCellMar>
+        <w:top w:w="0.0" w:type="dxa"/>
+        <w:left w:w="108.0" w:type="dxa"/>
+        <w:bottom w:w="0.0" w:type="dxa"/>
+        <w:right w:w="108.0" w:type="dxa"/>
+      </w:tblCellMar>
+    </w:tblPr>
+  </w:style>
+  <w:style w:type="table" w:styleId="Table7">
+    <w:basedOn w:val="TableNormal"/>
+    <w:tblPr>
+      <w:tblStyleRowBandSize w:val="1"/>
+      <w:tblStyleColBandSize w:val="1"/>
+      <w:tblCellMar>
+        <w:top w:w="100.0" w:type="dxa"/>
+        <w:left w:w="100.0" w:type="dxa"/>
+        <w:bottom w:w="100.0" w:type="dxa"/>
+        <w:right w:w="100.0" w:type="dxa"/>
+      </w:tblCellMar>
+    </w:tblPr>
+  </w:style>
+  <w:style w:type="table" w:styleId="Table8">
+    <w:basedOn w:val="TableNormal"/>
+    <w:tblPr>
+      <w:tblStyleRowBandSize w:val="1"/>
+      <w:tblStyleColBandSize w:val="1"/>
+      <w:tblCellMar>
+        <w:top w:w="100.0" w:type="dxa"/>
+        <w:left w:w="100.0" w:type="dxa"/>
+        <w:bottom w:w="100.0" w:type="dxa"/>
+        <w:right w:w="100.0" w:type="dxa"/>
+      </w:tblCellMar>
+    </w:tblPr>
   </w:style>
   <w:style w:type="paragraph" w:styleId="Subtitle">
     <w:name w:val="Subtitle"/>
@@ -13928,7 +14304,7 @@
 
 <file path=customXML/item1.xml><?xml version="1.0" encoding="utf-8"?>
 <go:gDocsCustomXmlDataStorage xmlns:go="http://customooxmlschemas.google.com/" xmlns:r="http://schemas.openxmlformats.org/officeDocument/2006/relationships" uri="GoogleDocsCustomDataVersion2">
-  <go:docsCustomData xmlns:go="http://customooxmlschemas.google.com/" roundtripDataSignature="AMtx7mh3CNJGlaRt6yjVywdxE/9Mq1376Q==">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</go:docsCustomData>
+  <go:docsCustomData xmlns:go="http://customooxmlschemas.google.com/" roundtripDataSignature="AMtx7mjYnID7cFI9G0Iiuf8CZYt/XrSUJg==">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</go:docsCustomData>
 </go:gDocsCustomXmlDataStorage>
 </file>
 

</xml_diff>